<commit_message>
version 2 de documento final
</commit_message>
<xml_diff>
--- a/Documentacion/Informe final_current.docx
+++ b/Documentacion/Informe final_current.docx
@@ -3996,7 +3996,133 @@
           <w:sz w:val="18"/>
           <w:szCs w:val="18"/>
         </w:rPr>
-        <w:t>Amazon es una empresa estadounidense multinacional fundada en 1995 por el Ingeniero en Ciencias de la computación y electrónica Jeff Bezos. Esta empresa surge como una librería en línea llamada en sus comienzos como “Cadabra”. En el transcurso de los años ha diversificado su mercado, adquiriendo un gran número de empresas en rubros que van desde Software, Cloud Computing, hasta frutas y verduras. Entre muchos otros, brinda a los usuarios la posibilidad de comprar productos al por menor a través de la web, y en los últimos años ha desarrollado sus propios productos, como es el caso de los dispositivos Kindle. Amazon, aparte de tener su propio portal de mercadeo electrónico “Amazon Marketplace” (el presente caso de estudio), brinda una plataforma a través de la cual las pequeñas y medianas empresas pueden crear portales web para vender sus propios productos, así como los de el catalogo de Amazon logrando una relación de ganar-ganar entre ambas empresas. Por otro lado ofrece servicios que permiten a los autores, músicos, productores, desarrolladores entre otros a publicar y vender sus productos.</w:t>
+        <w:t>Amazon</w:t>
+      </w:r>
+      <w:sdt>
+        <w:sdtPr>
+          <w:rPr>
+            <w:sz w:val="18"/>
+            <w:szCs w:val="18"/>
+          </w:rPr>
+          <w:id w:val="466103916"/>
+          <w:citation/>
+        </w:sdtPr>
+        <w:sdtContent>
+          <w:r>
+            <w:rPr>
+              <w:sz w:val="18"/>
+              <w:szCs w:val="18"/>
+            </w:rPr>
+            <w:fldChar w:fldCharType="begin"/>
+          </w:r>
+          <w:r>
+            <w:rPr>
+              <w:sz w:val="18"/>
+              <w:szCs w:val="18"/>
+            </w:rPr>
+            <w:instrText xml:space="preserve"> CITATION Ama \l 3082  </w:instrText>
+          </w:r>
+          <w:r>
+            <w:rPr>
+              <w:sz w:val="18"/>
+              <w:szCs w:val="18"/>
+            </w:rPr>
+            <w:fldChar w:fldCharType="separate"/>
+          </w:r>
+          <w:r>
+            <w:rPr>
+              <w:noProof/>
+              <w:sz w:val="18"/>
+              <w:szCs w:val="18"/>
+            </w:rPr>
+            <w:t xml:space="preserve"> </w:t>
+          </w:r>
+          <w:r>
+            <w:rPr>
+              <w:noProof/>
+              <w:sz w:val="18"/>
+              <w:szCs w:val="18"/>
+            </w:rPr>
+            <w:t>(1)</w:t>
+          </w:r>
+          <w:r>
+            <w:rPr>
+              <w:sz w:val="18"/>
+              <w:szCs w:val="18"/>
+            </w:rPr>
+            <w:fldChar w:fldCharType="end"/>
+          </w:r>
+        </w:sdtContent>
+      </w:sdt>
+      <w:r>
+        <w:rPr>
+          <w:sz w:val="18"/>
+          <w:szCs w:val="18"/>
+        </w:rPr>
+        <w:t xml:space="preserve"> es una empresa estadounidense multinacional fundada en 1995 por el Ingeniero en Ciencias de la computación y electrónica Jeff Bezos</w:t>
+      </w:r>
+      <w:sdt>
+        <w:sdtPr>
+          <w:rPr>
+            <w:sz w:val="18"/>
+            <w:szCs w:val="18"/>
+          </w:rPr>
+          <w:id w:val="466103918"/>
+          <w:citation/>
+        </w:sdtPr>
+        <w:sdtContent>
+          <w:r>
+            <w:rPr>
+              <w:sz w:val="18"/>
+              <w:szCs w:val="18"/>
+            </w:rPr>
+            <w:fldChar w:fldCharType="begin"/>
+          </w:r>
+          <w:r>
+            <w:rPr>
+              <w:sz w:val="18"/>
+              <w:szCs w:val="18"/>
+            </w:rPr>
+            <w:instrText xml:space="preserve"> CITATION Aca13 \l 3082 </w:instrText>
+          </w:r>
+          <w:r>
+            <w:rPr>
+              <w:sz w:val="18"/>
+              <w:szCs w:val="18"/>
+            </w:rPr>
+            <w:fldChar w:fldCharType="separate"/>
+          </w:r>
+          <w:r>
+            <w:rPr>
+              <w:noProof/>
+              <w:sz w:val="18"/>
+              <w:szCs w:val="18"/>
+            </w:rPr>
+            <w:t xml:space="preserve"> </w:t>
+          </w:r>
+          <w:r>
+            <w:rPr>
+              <w:noProof/>
+              <w:sz w:val="18"/>
+              <w:szCs w:val="18"/>
+            </w:rPr>
+            <w:t>(2)</w:t>
+          </w:r>
+          <w:r>
+            <w:rPr>
+              <w:sz w:val="18"/>
+              <w:szCs w:val="18"/>
+            </w:rPr>
+            <w:fldChar w:fldCharType="end"/>
+          </w:r>
+        </w:sdtContent>
+      </w:sdt>
+      <w:r>
+        <w:rPr>
+          <w:sz w:val="18"/>
+          <w:szCs w:val="18"/>
+        </w:rPr>
+        <w:t>. Esta empresa surge como una librería en línea llamada en sus comienzos como “Cadabra”. En el transcurso de los años ha diversificado su mercado, adquiriendo un gran número de empresas en rubros que van desde Software, Cloud Computing, hasta frutas y verduras. Entre muchos otros, brinda a los usuarios la posibilidad de comprar productos al por menor a través de la web, y en los últimos años ha desarrollado sus propios productos, como es el caso de los dispositivos Kindle. Amazon, aparte de tener su propio portal de mercadeo electrónico “Amazon Marketplace” (el presente caso de estudio), brinda una plataforma a través de la cual las pequeñas y medianas empresas pueden crear portales web para vender sus propios productos, así como los de el catalogo de Amazon logrando una relación de ganar-ganar entre ambas empresas. Por otro lado ofrece servicios que permiten a los autores, músicos, productores, desarrolladores entre otros a publicar y vender sus productos.</w:t>
       </w:r>
     </w:p>
     <w:p>
@@ -4154,7 +4280,7 @@
           <w:sz w:val="18"/>
           <w:szCs w:val="18"/>
         </w:rPr>
-        <w:t>Hoy, a casi 13 años de su fundación, Amazon está presente en más de siete países con más de veinte localizaciones de almacenamiento alrededor del mundo, vendiendo o solo libros, sino ofreciendo una enorme gama de productos y servicios, entre los cuales encontramos libros, ropa, comida, incursionó también en la industria de los pañales, ofrece plataformas como servicio para el desarrollo en la nube, servicios web, entre muchísimos otros. Amazon ha absorbido numerosas empresas, entre algunas de éstas se encuentran “Audible” (empresa de audio libros), “BookSurge” (dedicada a los libros de baja demanda), Mobipocket (ebooks y dispositivos para ebooks), “Fabric” (una empresa de costura) entre otras.</w:t>
+        <w:t>Hoy, a casi 13 años de su fundación, Amazon está presente en más de siete países con más de veinte localizaciones de almacenamiento alrededor del mundo, vendiendo o solo libros, sino ofreciendo una enorme gama de productos y servicios, entre los cuales encontramos libros, ropa, comida, incursionó también en la industria de los pañales, ofrece plataformas como servicio para el desarrollo en la nube, servicios web, entre muchísimos otros. Amazon ha absorbido numerosas empresas, entre algunas de éstas se encuentran “Audible” (empresa de audio libros), BookSurge (dedicada a los libros de baja demanda), Mobipocket (ebooks y dispositivos para ebooks), “Fabric” (una empresa de costura) entre otras.</w:t>
       </w:r>
     </w:p>
     <w:p>
@@ -4413,23 +4539,7 @@
             <w:sz w:val="18"/>
             <w:szCs w:val="18"/>
           </w:rPr>
-          <w:t>C</w:t>
-        </w:r>
-        <w:r>
-          <w:rPr>
-            <w:rStyle w:val="Hipervnculo"/>
-            <w:sz w:val="18"/>
-            <w:szCs w:val="18"/>
-          </w:rPr>
-          <w:t>D</w:t>
-        </w:r>
-        <w:r>
-          <w:rPr>
-            <w:rStyle w:val="Hipervnculo"/>
-            <w:sz w:val="18"/>
-            <w:szCs w:val="18"/>
-          </w:rPr>
-          <w:t>s</w:t>
+          <w:t>CDs</w:t>
         </w:r>
       </w:hyperlink>
       <w:r>
@@ -4544,7 +4654,88 @@
           <w:szCs w:val="18"/>
         </w:rPr>
         <w:tab/>
-        <w:t>El éxito de Amazon tiene sin lugar a dudas mucho que ver con las ideas innovadoras de su fundador Jeff Bezos. Al fin y al cabo la empresa no dio beneficios durante ocho años (lo cual molestó a muchos de sus inversores) y lo hizo porque Bezos consideró que era mas importante crecer antes que ser rentable. Por otra parte Amazon fue pionera al subirse en el tren del Coud Computing dado que Jeff anticipo todo el potencial de Internet y lo que traería a mediano plazo.</w:t>
+        <w:t>El éxito de Amazon tiene sin lugar a dudas mucho que ver con las ideas innovadoras de su fundador Jeff Bezos. Al fin y al cabo la empresa no dio beneficios durante ocho años (lo cual molestó a muchos de sus inversores) y lo hizo porque Bezos consideró que era mas importante crecer antes que ser rentable. Por otra parte Amazon fue pionera al subirse en el tren del Coud Computing dado que Jeff anticipo todo el potencial de Internet y lo que traería a mediano plazo</w:t>
+      </w:r>
+      <w:r>
+        <w:rPr>
+          <w:sz w:val="18"/>
+          <w:szCs w:val="18"/>
+        </w:rPr>
+        <w:t>.</w:t>
+      </w:r>
+    </w:p>
+    <w:p>
+      <w:pPr>
+        <w:pStyle w:val="Ttulo5"/>
+        <w:rPr>
+          <w:color w:val="auto"/>
+        </w:rPr>
+      </w:pPr>
+      <w:r>
+        <w:rPr>
+          <w:color w:val="auto"/>
+        </w:rPr>
+        <w:t>Modelos comerciales implementados</w:t>
+      </w:r>
+    </w:p>
+    <w:p>
+      <w:pPr>
+        <w:ind w:firstLine="708"/>
+        <w:rPr>
+          <w:sz w:val="18"/>
+          <w:szCs w:val="18"/>
+        </w:rPr>
+      </w:pPr>
+    </w:p>
+    <w:p>
+      <w:pPr>
+        <w:ind w:firstLine="708"/>
+        <w:rPr>
+          <w:sz w:val="18"/>
+          <w:szCs w:val="18"/>
+        </w:rPr>
+      </w:pPr>
+      <w:r>
+        <w:rPr>
+          <w:sz w:val="18"/>
+          <w:szCs w:val="18"/>
+        </w:rPr>
+        <w:t>M</w:t>
+      </w:r>
+      <w:r>
+        <w:rPr>
+          <w:sz w:val="18"/>
+          <w:szCs w:val="18"/>
+        </w:rPr>
+        <w:t xml:space="preserve">odelo comercial </w:t>
+      </w:r>
+      <w:r>
+        <w:rPr>
+          <w:sz w:val="18"/>
+          <w:szCs w:val="18"/>
+        </w:rPr>
+        <w:t>se define</w:t>
+      </w:r>
+      <w:r>
+        <w:rPr>
+          <w:sz w:val="18"/>
+          <w:szCs w:val="18"/>
+        </w:rPr>
+        <w:t xml:space="preserve"> </w:t>
+      </w:r>
+      <w:r>
+        <w:rPr>
+          <w:sz w:val="18"/>
+          <w:szCs w:val="18"/>
+        </w:rPr>
+        <w:t>como</w:t>
+      </w:r>
+      <w:r>
+        <w:rPr>
+          <w:sz w:val="18"/>
+          <w:szCs w:val="18"/>
+        </w:rPr>
+        <w:t xml:space="preserve"> la identificación de los insumos necesarios, la serie de actividades y las salidas o entregables que ayudarán a obtener el resultado comercial esperado en términos de resultados de productividad, diferenciación ante el cliente y sostenibilidad en el negocio</w:t>
       </w:r>
       <w:sdt>
         <w:sdtPr>
@@ -4552,7 +4743,7 @@
             <w:sz w:val="18"/>
             <w:szCs w:val="18"/>
           </w:rPr>
-          <w:id w:val="381653296"/>
+          <w:id w:val="381653408"/>
           <w:citation/>
         </w:sdtPr>
         <w:sdtContent>
@@ -4568,7 +4759,7 @@
               <w:sz w:val="18"/>
               <w:szCs w:val="18"/>
             </w:rPr>
-            <w:instrText xml:space="preserve"> CITATION lam13 \l 3082 </w:instrText>
+            <w:instrText xml:space="preserve"> CITATION Hoy09 \l 3082 </w:instrText>
           </w:r>
           <w:r>
             <w:rPr>
@@ -4602,107 +4793,6 @@
           </w:r>
         </w:sdtContent>
       </w:sdt>
-    </w:p>
-    <w:p>
-      <w:pPr>
-        <w:pStyle w:val="Ttulo5"/>
-        <w:rPr>
-          <w:color w:val="auto"/>
-        </w:rPr>
-      </w:pPr>
-      <w:r>
-        <w:rPr>
-          <w:color w:val="auto"/>
-        </w:rPr>
-        <w:t>Modelos comerciales implementados</w:t>
-      </w:r>
-    </w:p>
-    <w:p>
-      <w:pPr>
-        <w:rPr>
-          <w:sz w:val="18"/>
-          <w:szCs w:val="18"/>
-        </w:rPr>
-      </w:pPr>
-      <w:commentRangeStart w:id="17"/>
-      <w:r>
-        <w:rPr>
-          <w:sz w:val="18"/>
-          <w:szCs w:val="18"/>
-        </w:rPr>
-        <w:t>[DEFINICION OFICIAL DE MODELO COMERCIAL]</w:t>
-      </w:r>
-      <w:commentRangeEnd w:id="17"/>
-      <w:r>
-        <w:rPr>
-          <w:rStyle w:val="Refdecomentario"/>
-        </w:rPr>
-        <w:commentReference w:id="17"/>
-      </w:r>
-    </w:p>
-    <w:p>
-      <w:pPr>
-        <w:ind w:firstLine="708"/>
-        <w:rPr>
-          <w:sz w:val="18"/>
-          <w:szCs w:val="18"/>
-        </w:rPr>
-      </w:pPr>
-      <w:r>
-        <w:rPr>
-          <w:sz w:val="18"/>
-          <w:szCs w:val="18"/>
-        </w:rPr>
-        <w:t>El Modelo comercial se entiende como el “Cómo formalizamos en procedimientos y mejores practicas toda la definicion estrategica. Afecta a las áreas de direccion de negocio y tambien a la fuerza comercial. Cómo sistematizar el tiempo y la dedicacion en tareas y actividades de nuestra Red comercialo para ser lo mas eficientes posible.”</w:t>
-      </w:r>
-      <w:sdt>
-        <w:sdtPr>
-          <w:rPr>
-            <w:sz w:val="18"/>
-            <w:szCs w:val="18"/>
-          </w:rPr>
-          <w:id w:val="203786404"/>
-          <w:citation/>
-        </w:sdtPr>
-        <w:sdtContent>
-          <w:r>
-            <w:rPr>
-              <w:sz w:val="18"/>
-              <w:szCs w:val="18"/>
-            </w:rPr>
-            <w:fldChar w:fldCharType="begin"/>
-          </w:r>
-          <w:r>
-            <w:rPr>
-              <w:sz w:val="18"/>
-              <w:szCs w:val="18"/>
-            </w:rPr>
-            <w:instrText xml:space="preserve"> CITATION Inc11 \l 3082 </w:instrText>
-          </w:r>
-          <w:r>
-            <w:rPr>
-              <w:sz w:val="18"/>
-              <w:szCs w:val="18"/>
-            </w:rPr>
-            <w:fldChar w:fldCharType="separate"/>
-          </w:r>
-          <w:r>
-            <w:rPr>
-              <w:noProof/>
-              <w:sz w:val="18"/>
-              <w:szCs w:val="18"/>
-            </w:rPr>
-            <w:t>(1)</w:t>
-          </w:r>
-          <w:r>
-            <w:rPr>
-              <w:sz w:val="18"/>
-              <w:szCs w:val="18"/>
-            </w:rPr>
-            <w:fldChar w:fldCharType="end"/>
-          </w:r>
-        </w:sdtContent>
-      </w:sdt>
       <w:r>
         <w:rPr>
           <w:sz w:val="18"/>
@@ -4953,68 +5043,21 @@
           <w:szCs w:val="18"/>
         </w:rPr>
       </w:pPr>
+      <w:commentRangeStart w:id="17"/>
       <w:r>
         <w:rPr>
           <w:sz w:val="18"/>
           <w:szCs w:val="18"/>
         </w:rPr>
         <w:tab/>
-        <w:t>Firewalls (o muros de fuego) son sistemas de hardware o software tambien utlizados para prevenir ataques de dispositivos no autorizados  en el sistema. “El Firewall es una herramienta preventiva contra ataques, que realiza un inspección del tráfico entrante y saliente. Esto impide que servicios o dispositivos no autorizados accedan a ciertos recursos y de esta manera protegernos contra ataques de denegación de servicios por ejemplo (DoS)”</w:t>
-      </w:r>
-      <w:sdt>
-        <w:sdtPr>
-          <w:rPr>
-            <w:sz w:val="18"/>
-            <w:szCs w:val="18"/>
-          </w:rPr>
-          <w:id w:val="203786405"/>
-          <w:citation/>
-        </w:sdtPr>
-        <w:sdtContent>
-          <w:r>
-            <w:rPr>
-              <w:sz w:val="18"/>
-              <w:szCs w:val="18"/>
-            </w:rPr>
-            <w:fldChar w:fldCharType="begin"/>
-          </w:r>
-          <w:r>
-            <w:rPr>
-              <w:sz w:val="18"/>
-              <w:szCs w:val="18"/>
-            </w:rPr>
-            <w:instrText xml:space="preserve"> CITATION Mae03 \l 3082 </w:instrText>
-          </w:r>
-          <w:r>
-            <w:rPr>
-              <w:sz w:val="18"/>
-              <w:szCs w:val="18"/>
-            </w:rPr>
-            <w:fldChar w:fldCharType="separate"/>
-          </w:r>
-          <w:r>
-            <w:rPr>
-              <w:noProof/>
-              <w:sz w:val="18"/>
-              <w:szCs w:val="18"/>
-            </w:rPr>
-            <w:t>(2)</w:t>
-          </w:r>
-          <w:r>
-            <w:rPr>
-              <w:sz w:val="18"/>
-              <w:szCs w:val="18"/>
-            </w:rPr>
-            <w:fldChar w:fldCharType="end"/>
-          </w:r>
-        </w:sdtContent>
-      </w:sdt>
-      <w:r>
-        <w:rPr>
-          <w:sz w:val="18"/>
-          <w:szCs w:val="18"/>
-        </w:rPr>
-        <w:t>.</w:t>
+        <w:t>Firewalls (o muros de fuego) son sistemas de hardware o software tambien utlizados para prevenir ataques de dispositivos no autorizados  en el sistema. “El Firewall es una herramienta preventiva contra ataques, que realiza un inspección del tráfico entrante y saliente. Esto impide que servicios o dispositivos no autorizados accedan a ciertos recursos y de esta manera protegernos contra ataques de denegación de servicios por ejemplo (DoS)”.</w:t>
+      </w:r>
+      <w:commentRangeEnd w:id="17"/>
+      <w:r>
+        <w:rPr>
+          <w:rStyle w:val="Refdecomentario"/>
+        </w:rPr>
+        <w:commentReference w:id="17"/>
       </w:r>
     </w:p>
     <w:p>
@@ -5226,7 +5269,7 @@
           <w:szCs w:val="18"/>
         </w:rPr>
         <w:tab/>
-        <w:t xml:space="preserve">Google Place Store es una tienda de entretenimiento digital donde los usuarios podran encontrar, disfrutar y compartir su musica favorita, peliculas, libros y aplicaciones en la web y a traves de sus dispositivos moviles con sistema operativo Android </w:t>
+        <w:t>Google Place Store es una tienda de entretenimiento digital donde los usuarios podran encontrar, disfrutar y compartir su musica favorita, peliculas, libros y aplicaciones en la web y a traves de sus dispositivos moviles con sistema operativo Android</w:t>
       </w:r>
       <w:sdt>
         <w:sdtPr>
@@ -5234,7 +5277,7 @@
             <w:sz w:val="18"/>
             <w:szCs w:val="18"/>
           </w:rPr>
-          <w:id w:val="301958859"/>
+          <w:id w:val="381653427"/>
           <w:citation/>
         </w:sdtPr>
         <w:sdtContent>
@@ -5250,7 +5293,7 @@
               <w:sz w:val="18"/>
               <w:szCs w:val="18"/>
             </w:rPr>
-            <w:instrText xml:space="preserve"> CITATION goo12 \l 3082 </w:instrText>
+            <w:instrText xml:space="preserve"> CITATION Jam121 \l 3082 </w:instrText>
           </w:r>
           <w:r>
             <w:rPr>
@@ -5265,7 +5308,15 @@
               <w:sz w:val="18"/>
               <w:szCs w:val="18"/>
             </w:rPr>
-            <w:t>(3)</w:t>
+            <w:t xml:space="preserve"> </w:t>
+          </w:r>
+          <w:r>
+            <w:rPr>
+              <w:noProof/>
+              <w:sz w:val="18"/>
+              <w:szCs w:val="18"/>
+            </w:rPr>
+            <w:t>(2)</w:t>
           </w:r>
           <w:r>
             <w:rPr>
@@ -5285,6 +5336,12 @@
       </w:r>
     </w:p>
     <w:p>
+      <w:pPr>
+        <w:rPr>
+          <w:sz w:val="18"/>
+          <w:szCs w:val="18"/>
+        </w:rPr>
+      </w:pPr>
       <w:r>
         <w:rPr>
           <w:sz w:val="18"/>
@@ -5294,7 +5351,905 @@
         <w:t>Este marketplace esta enteramente desarrollado para la nube (cloud-based) por lo que toda tu musica, peliculas, libros y aplicaciones son alojadas en la web, siempre disponibles sin tener que preocuparte por perdida de datos o por moverlos entre dispositivos.</w:t>
       </w:r>
     </w:p>
-    <w:p/>
+    <w:p>
+      <w:commentRangeStart w:id="18"/>
+      <w:r>
+        <w:rPr>
+          <w:sz w:val="18"/>
+          <w:szCs w:val="18"/>
+        </w:rPr>
+        <w:tab/>
+        <w:t>Con Google Play</w:t>
+      </w:r>
+      <w:commentRangeEnd w:id="18"/>
+      <w:r>
+        <w:rPr>
+          <w:rStyle w:val="Refdecomentario"/>
+        </w:rPr>
+        <w:commentReference w:id="18"/>
+      </w:r>
+      <w:r>
+        <w:rPr>
+          <w:sz w:val="18"/>
+          <w:szCs w:val="18"/>
+        </w:rPr>
+        <w:t xml:space="preserve"> el usuario puede, entre muchas otras cosas almacenar mas de 20000 canciones de manera gratuita, comprar millones de temas nuevos, descargar mas de 4500 aplicaciones y juegos para dipositivos con sistema operativo Android, buscar en libros en la selección de </w:t>
+      </w:r>
+      <w:commentRangeStart w:id="19"/>
+      <w:r>
+        <w:rPr>
+          <w:sz w:val="18"/>
+          <w:szCs w:val="18"/>
+        </w:rPr>
+        <w:t>eBooks</w:t>
+      </w:r>
+      <w:commentRangeEnd w:id="19"/>
+      <w:r>
+        <w:rPr>
+          <w:sz w:val="18"/>
+          <w:szCs w:val="18"/>
+        </w:rPr>
+        <w:t xml:space="preserve"> mas grande del mundo así como rentar peliculas incluyendo estrenos den </w:t>
+      </w:r>
+      <w:commentRangeStart w:id="20"/>
+      <w:r>
+        <w:rPr>
+          <w:sz w:val="18"/>
+          <w:szCs w:val="18"/>
+        </w:rPr>
+        <w:t>HD</w:t>
+      </w:r>
+      <w:commentRangeEnd w:id="20"/>
+      <w:r>
+        <w:rPr>
+          <w:rStyle w:val="Refdecomentario"/>
+        </w:rPr>
+        <w:commentReference w:id="20"/>
+      </w:r>
+      <w:r>
+        <w:rPr>
+          <w:sz w:val="18"/>
+          <w:szCs w:val="18"/>
+        </w:rPr>
+        <w:t>.</w:t>
+      </w:r>
+      <w:r>
+        <w:rPr>
+          <w:rStyle w:val="Refdecomentario"/>
+        </w:rPr>
+        <w:commentReference w:id="19"/>
+      </w:r>
+    </w:p>
+    <w:p>
+      <w:pPr>
+        <w:rPr>
+          <w:sz w:val="18"/>
+          <w:szCs w:val="18"/>
+        </w:rPr>
+      </w:pPr>
+      <w:r>
+        <w:tab/>
+      </w:r>
+      <w:r>
+        <w:rPr>
+          <w:sz w:val="18"/>
+          <w:szCs w:val="18"/>
+        </w:rPr>
+        <w:t>Desde</w:t>
+      </w:r>
+      <w:r>
+        <w:rPr>
+          <w:sz w:val="18"/>
+          <w:szCs w:val="18"/>
+        </w:rPr>
+        <w:t xml:space="preserve"> el dia 6 de Marzo del año 2012 Android Market, Google Music y Google ebookstore se conforman el actual Google Play Store. Esta transformacion se realizó de manera totalmente transparente a los usuarioss finales, quienes tenian dispositivos moviles con sistema operativo Android se les actualizó Android Maket a Google Play. En cuanto a música, peliculas y libros en formato electronico se actualizaron las correspondientes aplicaciones a </w:t>
+      </w:r>
+      <w:commentRangeStart w:id="21"/>
+      <w:r>
+        <w:rPr>
+          <w:sz w:val="18"/>
+          <w:szCs w:val="18"/>
+        </w:rPr>
+        <w:t>Google Play Movies, Google Play Books y Google Play Music.</w:t>
+      </w:r>
+      <w:commentRangeEnd w:id="21"/>
+      <w:r>
+        <w:rPr>
+          <w:rStyle w:val="Refdecomentario"/>
+          <w:sz w:val="18"/>
+          <w:szCs w:val="18"/>
+        </w:rPr>
+        <w:commentReference w:id="21"/>
+      </w:r>
+      <w:r>
+        <w:rPr>
+          <w:sz w:val="18"/>
+          <w:szCs w:val="18"/>
+        </w:rPr>
+        <w:t>. Gracias a la sincronizacion de todos los medios (multimedia) en las cuentas de Google de los usuarios, todas las peliculas, musica y libros previamente adquiridos continuan disponibles.</w:t>
+      </w:r>
+    </w:p>
+    <w:p>
+      <w:pPr>
+        <w:rPr>
+          <w:sz w:val="18"/>
+          <w:szCs w:val="18"/>
+        </w:rPr>
+      </w:pPr>
+      <w:r>
+        <w:rPr>
+          <w:sz w:val="18"/>
+          <w:szCs w:val="18"/>
+        </w:rPr>
+        <w:lastRenderedPageBreak/>
+        <w:t xml:space="preserve">Vale destacar que los tipos de contenidos ofrecidos por Google Play (Compra/alquieler de peliculas, musica, libros, entre otros) varia entre cada pais en el cual está presente. A modo de aclaracion se presenta la sguiente imagen con el detalle de las particularidades de cada país. </w:t>
+      </w:r>
+    </w:p>
+    <w:p>
+      <w:pPr>
+        <w:rPr>
+          <w:sz w:val="18"/>
+          <w:szCs w:val="18"/>
+        </w:rPr>
+      </w:pPr>
+      <w:r>
+        <w:rPr>
+          <w:noProof/>
+        </w:rPr>
+        <w:drawing>
+          <wp:inline distT="0" distB="0" distL="0" distR="0">
+            <wp:extent cx="5029200" cy="5981700"/>
+            <wp:effectExtent l="19050" t="0" r="0" b="0"/>
+            <wp:docPr id="2" name="Imagen 1" descr="C:\Users\MRLaptop\AppData\Local\Temp\msohtmlclip1\01\clip_image001.png"/>
+            <wp:cNvGraphicFramePr>
+              <a:graphicFrameLocks xmlns:a="http://schemas.openxmlformats.org/drawingml/2006/main" noChangeAspect="1"/>
+            </wp:cNvGraphicFramePr>
+            <a:graphic xmlns:a="http://schemas.openxmlformats.org/drawingml/2006/main">
+              <a:graphicData uri="http://schemas.openxmlformats.org/drawingml/2006/picture">
+                <pic:pic xmlns:pic="http://schemas.openxmlformats.org/drawingml/2006/picture">
+                  <pic:nvPicPr>
+                    <pic:cNvPr id="0" name="Picture 1" descr="C:\Users\MRLaptop\AppData\Local\Temp\msohtmlclip1\01\clip_image001.png"/>
+                    <pic:cNvPicPr>
+                      <a:picLocks noChangeAspect="1" noChangeArrowheads="1"/>
+                    </pic:cNvPicPr>
+                  </pic:nvPicPr>
+                  <pic:blipFill>
+                    <a:blip r:embed="rId19"/>
+                    <a:srcRect/>
+                    <a:stretch>
+                      <a:fillRect/>
+                    </a:stretch>
+                  </pic:blipFill>
+                  <pic:spPr bwMode="auto">
+                    <a:xfrm>
+                      <a:off x="0" y="0"/>
+                      <a:ext cx="5029200" cy="5981700"/>
+                    </a:xfrm>
+                    <a:prstGeom prst="rect">
+                      <a:avLst/>
+                    </a:prstGeom>
+                    <a:noFill/>
+                    <a:ln w="9525">
+                      <a:noFill/>
+                      <a:miter lim="800000"/>
+                      <a:headEnd/>
+                      <a:tailEnd/>
+                    </a:ln>
+                  </pic:spPr>
+                </pic:pic>
+              </a:graphicData>
+            </a:graphic>
+          </wp:inline>
+        </w:drawing>
+      </w:r>
+    </w:p>
+    <w:p>
+      <w:pPr>
+        <w:rPr>
+          <w:b/>
+          <w:sz w:val="18"/>
+          <w:szCs w:val="18"/>
+        </w:rPr>
+      </w:pPr>
+      <w:r>
+        <w:rPr>
+          <w:b/>
+          <w:sz w:val="18"/>
+          <w:szCs w:val="18"/>
+        </w:rPr>
+        <w:t>Google Play Music</w:t>
+      </w:r>
+    </w:p>
+    <w:p>
+      <w:pPr>
+        <w:rPr>
+          <w:sz w:val="18"/>
+          <w:szCs w:val="18"/>
+        </w:rPr>
+      </w:pPr>
+      <w:r>
+        <w:rPr>
+          <w:b/>
+          <w:sz w:val="18"/>
+          <w:szCs w:val="18"/>
+        </w:rPr>
+        <w:tab/>
+      </w:r>
+      <w:r>
+        <w:rPr>
+          <w:sz w:val="18"/>
+          <w:szCs w:val="18"/>
+        </w:rPr>
+        <w:t>Google Play Music</w:t>
+      </w:r>
+      <w:sdt>
+        <w:sdtPr>
+          <w:rPr>
+            <w:sz w:val="18"/>
+            <w:szCs w:val="18"/>
+          </w:rPr>
+          <w:id w:val="466103935"/>
+          <w:citation/>
+        </w:sdtPr>
+        <w:sdtContent>
+          <w:r>
+            <w:rPr>
+              <w:sz w:val="18"/>
+              <w:szCs w:val="18"/>
+            </w:rPr>
+            <w:fldChar w:fldCharType="begin"/>
+          </w:r>
+          <w:r>
+            <w:rPr>
+              <w:sz w:val="18"/>
+              <w:szCs w:val="18"/>
+            </w:rPr>
+            <w:instrText xml:space="preserve"> CITATION Goo131 \l 3082 </w:instrText>
+          </w:r>
+          <w:r>
+            <w:rPr>
+              <w:sz w:val="18"/>
+              <w:szCs w:val="18"/>
+            </w:rPr>
+            <w:fldChar w:fldCharType="separate"/>
+          </w:r>
+          <w:r>
+            <w:rPr>
+              <w:noProof/>
+              <w:sz w:val="18"/>
+              <w:szCs w:val="18"/>
+            </w:rPr>
+            <w:t xml:space="preserve"> </w:t>
+          </w:r>
+          <w:r>
+            <w:rPr>
+              <w:noProof/>
+              <w:sz w:val="18"/>
+              <w:szCs w:val="18"/>
+            </w:rPr>
+            <w:t>(5)</w:t>
+          </w:r>
+          <w:r>
+            <w:rPr>
+              <w:sz w:val="18"/>
+              <w:szCs w:val="18"/>
+            </w:rPr>
+            <w:fldChar w:fldCharType="end"/>
+          </w:r>
+        </w:sdtContent>
+      </w:sdt>
+      <w:r>
+        <w:rPr>
+          <w:sz w:val="18"/>
+          <w:szCs w:val="18"/>
+        </w:rPr>
+        <w:t xml:space="preserve"> permite los usuarios descubrir, reproducir y compartir su musica favorita, tanto en sus dispositivos Android como a traves de la web. Con el nuevo servicio </w:t>
+      </w:r>
+      <w:commentRangeStart w:id="22"/>
+      <w:r>
+        <w:rPr>
+          <w:sz w:val="18"/>
+          <w:szCs w:val="18"/>
+        </w:rPr>
+        <w:t>All Access</w:t>
+      </w:r>
+      <w:r>
+        <w:rPr>
+          <w:sz w:val="18"/>
+          <w:szCs w:val="18"/>
+        </w:rPr>
+        <w:t xml:space="preserve"> </w:t>
+      </w:r>
+      <w:commentRangeEnd w:id="22"/>
+      <w:r>
+        <w:rPr>
+          <w:rStyle w:val="Refdecomentario"/>
+        </w:rPr>
+        <w:commentReference w:id="22"/>
+      </w:r>
+      <w:r>
+        <w:rPr>
+          <w:sz w:val="18"/>
+          <w:szCs w:val="18"/>
+        </w:rPr>
+        <w:t>(servicio para disfrutar de toda la musica del catalogo de Google ), escuchar radio sin limites, y disfrutar de las listas de reproduccion preparadas por los experos en musica de Google.</w:t>
+      </w:r>
+    </w:p>
+    <w:p>
+      <w:pPr>
+        <w:rPr>
+          <w:sz w:val="18"/>
+          <w:szCs w:val="18"/>
+        </w:rPr>
+      </w:pPr>
+      <w:r>
+        <w:rPr>
+          <w:sz w:val="18"/>
+          <w:szCs w:val="18"/>
+        </w:rPr>
+        <w:tab/>
+        <w:t xml:space="preserve">Tanto con el servicio All Access como el servicio Standard, la aplicación Google Play Music permite escuchar tu colección de temas en cualquier lugar. Toda tu musica esta almacenada en la </w:t>
+      </w:r>
+      <w:commentRangeStart w:id="23"/>
+      <w:r>
+        <w:rPr>
+          <w:sz w:val="18"/>
+          <w:szCs w:val="18"/>
+        </w:rPr>
+        <w:t>nube</w:t>
+      </w:r>
+      <w:commentRangeEnd w:id="23"/>
+      <w:r>
+        <w:rPr>
+          <w:rStyle w:val="Refdecomentario"/>
+        </w:rPr>
+        <w:commentReference w:id="23"/>
+      </w:r>
+      <w:r>
+        <w:rPr>
+          <w:sz w:val="18"/>
+          <w:szCs w:val="18"/>
+        </w:rPr>
+        <w:t>, por lo que no necesitas preocuparte por la sincronizacion de tus dispositivos, espacio de almacenamiento o o reproduccion sin conexión.</w:t>
+      </w:r>
+    </w:p>
+    <w:p>
+      <w:pPr>
+        <w:rPr>
+          <w:sz w:val="18"/>
+          <w:szCs w:val="18"/>
+        </w:rPr>
+      </w:pPr>
+      <w:r>
+        <w:rPr>
+          <w:sz w:val="18"/>
+          <w:szCs w:val="18"/>
+        </w:rPr>
+        <w:lastRenderedPageBreak/>
+        <w:tab/>
+        <w:t>Entre los serivicios ofrecidos por la modalidad All Access de Google Play se encuentra la posibilidad de reproducir musica sin limites, crear una radio personalizada a partir de cualquier tema o album, disfrutar de radio sin limtes de salto y obtener recomendaciones a partir de tus gustos.</w:t>
+      </w:r>
+    </w:p>
+    <w:p>
+      <w:pPr>
+        <w:rPr>
+          <w:sz w:val="18"/>
+          <w:szCs w:val="18"/>
+        </w:rPr>
+      </w:pPr>
+      <w:r>
+        <w:rPr>
+          <w:sz w:val="18"/>
+          <w:szCs w:val="18"/>
+        </w:rPr>
+        <w:tab/>
+        <w:t xml:space="preserve">Tanto el modo All Access como el Estándar permiten agregar hasta 20000 temas de tu colección personal a tu cuenta, acceder a tu musica desde cualquier lugar sin necesidad de descargarla, guardar localmente tus temas favoritos para reproducirlos de manera </w:t>
+      </w:r>
+      <w:commentRangeStart w:id="24"/>
+      <w:r>
+        <w:rPr>
+          <w:sz w:val="18"/>
+          <w:szCs w:val="18"/>
+        </w:rPr>
+        <w:t>offline</w:t>
+      </w:r>
+      <w:commentRangeEnd w:id="24"/>
+      <w:r>
+        <w:rPr>
+          <w:rStyle w:val="Refdecomentario"/>
+        </w:rPr>
+        <w:commentReference w:id="24"/>
+      </w:r>
+      <w:r>
+        <w:rPr>
+          <w:sz w:val="18"/>
+          <w:szCs w:val="18"/>
+        </w:rPr>
+        <w:t xml:space="preserve">, disfrutar de una experiencia con la musica sin molestos avisos publicitarios y comprar musica de Google Play. Ademas puedes comprartir una reproduccion gratuita de los temas que compraste con tus amigos de </w:t>
+      </w:r>
+      <w:commentRangeStart w:id="25"/>
+      <w:r>
+        <w:rPr>
+          <w:sz w:val="18"/>
+          <w:szCs w:val="18"/>
+        </w:rPr>
+        <w:t>Google+</w:t>
+      </w:r>
+      <w:commentRangeEnd w:id="25"/>
+      <w:r>
+        <w:rPr>
+          <w:rStyle w:val="Refdecomentario"/>
+        </w:rPr>
+        <w:commentReference w:id="25"/>
+      </w:r>
+      <w:r>
+        <w:rPr>
+          <w:sz w:val="18"/>
+          <w:szCs w:val="18"/>
+        </w:rPr>
+        <w:t xml:space="preserve">. </w:t>
+      </w:r>
+    </w:p>
+    <w:p>
+      <w:pPr>
+        <w:rPr>
+          <w:b/>
+          <w:sz w:val="18"/>
+          <w:szCs w:val="18"/>
+        </w:rPr>
+      </w:pPr>
+      <w:r>
+        <w:rPr>
+          <w:b/>
+          <w:sz w:val="18"/>
+          <w:szCs w:val="18"/>
+        </w:rPr>
+        <w:t xml:space="preserve">Google Play </w:t>
+      </w:r>
+      <w:r>
+        <w:rPr>
+          <w:b/>
+          <w:sz w:val="18"/>
+          <w:szCs w:val="18"/>
+        </w:rPr>
+        <w:t>Books</w:t>
+      </w:r>
+    </w:p>
+    <w:p>
+      <w:pPr>
+        <w:rPr>
+          <w:sz w:val="18"/>
+          <w:szCs w:val="18"/>
+        </w:rPr>
+      </w:pPr>
+      <w:r>
+        <w:rPr>
+          <w:b/>
+          <w:sz w:val="18"/>
+          <w:szCs w:val="18"/>
+        </w:rPr>
+        <w:tab/>
+      </w:r>
+      <w:r>
+        <w:rPr>
+          <w:sz w:val="18"/>
+          <w:szCs w:val="18"/>
+        </w:rPr>
+        <w:t>Google Play Books</w:t>
+      </w:r>
+      <w:sdt>
+        <w:sdtPr>
+          <w:rPr>
+            <w:sz w:val="18"/>
+            <w:szCs w:val="18"/>
+          </w:rPr>
+          <w:id w:val="466103934"/>
+          <w:citation/>
+        </w:sdtPr>
+        <w:sdtContent>
+          <w:r>
+            <w:rPr>
+              <w:sz w:val="18"/>
+              <w:szCs w:val="18"/>
+            </w:rPr>
+            <w:fldChar w:fldCharType="begin"/>
+          </w:r>
+          <w:r>
+            <w:rPr>
+              <w:sz w:val="18"/>
+              <w:szCs w:val="18"/>
+            </w:rPr>
+            <w:instrText xml:space="preserve"> CITATION Goo13 \l 3082 </w:instrText>
+          </w:r>
+          <w:r>
+            <w:rPr>
+              <w:sz w:val="18"/>
+              <w:szCs w:val="18"/>
+            </w:rPr>
+            <w:fldChar w:fldCharType="separate"/>
+          </w:r>
+          <w:r>
+            <w:rPr>
+              <w:noProof/>
+              <w:sz w:val="18"/>
+              <w:szCs w:val="18"/>
+            </w:rPr>
+            <w:t xml:space="preserve"> </w:t>
+          </w:r>
+          <w:r>
+            <w:rPr>
+              <w:noProof/>
+              <w:sz w:val="18"/>
+              <w:szCs w:val="18"/>
+            </w:rPr>
+            <w:t>(5)</w:t>
+          </w:r>
+          <w:r>
+            <w:rPr>
+              <w:sz w:val="18"/>
+              <w:szCs w:val="18"/>
+            </w:rPr>
+            <w:fldChar w:fldCharType="end"/>
+          </w:r>
+        </w:sdtContent>
+      </w:sdt>
+      <w:r>
+        <w:rPr>
+          <w:sz w:val="18"/>
+          <w:szCs w:val="18"/>
+        </w:rPr>
+        <w:t xml:space="preserve"> ofrece a sus usuarios la posibilidad de elegir entre millones de titulos del catalogo de Google Play, inluyendo nuevos lanzamientos, </w:t>
+      </w:r>
+      <w:r>
+        <w:rPr>
+          <w:i/>
+          <w:sz w:val="18"/>
+          <w:szCs w:val="18"/>
+        </w:rPr>
+        <w:t>New York Times best sellers</w:t>
+      </w:r>
+      <w:r>
+        <w:rPr>
+          <w:sz w:val="18"/>
+          <w:szCs w:val="18"/>
+        </w:rPr>
+        <w:t>, libros de autores revelacion entre muchos otros. Se puede personalizar facilmente tu expeciencia como lector, solamente se debe tener acceso a un dispositivo con Andoid y se tendrá acceso a todas las posibilidades ofrecidas por Google Play Books</w:t>
+      </w:r>
+      <w:r>
+        <w:rPr>
+          <w:sz w:val="18"/>
+          <w:szCs w:val="18"/>
+        </w:rPr>
+        <w:t>.</w:t>
+      </w:r>
+    </w:p>
+    <w:p>
+      <w:pPr>
+        <w:ind w:firstLine="708"/>
+        <w:rPr>
+          <w:rFonts w:cstheme="minorHAnsi"/>
+          <w:sz w:val="18"/>
+          <w:szCs w:val="18"/>
+        </w:rPr>
+      </w:pPr>
+      <w:r>
+        <w:rPr>
+          <w:rFonts w:eastAsia="Times New Roman" w:cstheme="minorHAnsi"/>
+          <w:color w:val="222222"/>
+          <w:sz w:val="18"/>
+          <w:szCs w:val="18"/>
+        </w:rPr>
+        <w:t>Los libros de Google Play se almacenan en la nube, por lo que si quieres utilizar tu ordenador, tablet o teléfono para leer en la Web, no tendrás que descargar ningún archivo. Puedes leer los eBooks directamente en el navegador o en la aplicación.</w:t>
+      </w:r>
+    </w:p>
+    <w:p>
+      <w:pPr>
+        <w:ind w:firstLine="708"/>
+        <w:rPr>
+          <w:rFonts w:cstheme="minorHAnsi"/>
+          <w:sz w:val="18"/>
+          <w:szCs w:val="18"/>
+        </w:rPr>
+      </w:pPr>
+      <w:r>
+        <w:rPr>
+          <w:rFonts w:eastAsia="Times New Roman" w:cstheme="minorHAnsi"/>
+          <w:color w:val="222222"/>
+          <w:sz w:val="18"/>
+          <w:szCs w:val="18"/>
+        </w:rPr>
+        <w:t>Algunos libros se ofrecen en formato de secuencia de lectura, de páginas originales o en ambos formatos. Los libros en modo de secuencia de lectura permiten un mayor control sobre la experiencia de lectura del usuario como, por ejemplo, la posibilidad de modificar fácilmente el tamaño de la letra, el interlineado y la alineación de los párrafos.</w:t>
+      </w:r>
+    </w:p>
+    <w:p>
+      <w:pPr>
+        <w:ind w:firstLine="708"/>
+        <w:rPr>
+          <w:rFonts w:cstheme="minorHAnsi"/>
+          <w:sz w:val="18"/>
+          <w:szCs w:val="18"/>
+        </w:rPr>
+      </w:pPr>
+      <w:r>
+        <w:rPr>
+          <w:rFonts w:eastAsia="Times New Roman" w:cstheme="minorHAnsi"/>
+          <w:color w:val="222222"/>
+          <w:sz w:val="18"/>
+          <w:szCs w:val="18"/>
+        </w:rPr>
+        <w:t>Algunos libros de Google Play que no se encuentran bajo la protección de la gestión de derechos digitales se pueden descargar (archivos PDF o ePub sin gestión de derechos digitales).</w:t>
+      </w:r>
+    </w:p>
+    <w:p>
+      <w:pPr>
+        <w:ind w:firstLine="708"/>
+        <w:rPr>
+          <w:rFonts w:cstheme="minorHAnsi"/>
+          <w:sz w:val="18"/>
+          <w:szCs w:val="18"/>
+        </w:rPr>
+      </w:pPr>
+      <w:r>
+        <w:rPr>
+          <w:rFonts w:eastAsia="Times New Roman" w:cstheme="minorHAnsi"/>
+          <w:color w:val="222222"/>
+          <w:sz w:val="18"/>
+          <w:szCs w:val="18"/>
+        </w:rPr>
+        <w:t>Otros libros de Google Play están protegidos por leyes de derechos de autor, y debemos proteger a nuestros editores y autores afiliados de los usos inadecuados y de la realización de copias no autorizadas. Algunos editores limitarán el número de lectores para móviles en los que se puede descargar simultáneamente un determinado libro, así como el número permitido de sesiones simultáneas de lectura del contenido de esos libros.</w:t>
+      </w:r>
+    </w:p>
+    <w:p>
+      <w:pPr>
+        <w:rPr>
+          <w:b/>
+          <w:sz w:val="18"/>
+          <w:szCs w:val="18"/>
+        </w:rPr>
+      </w:pPr>
+      <w:r>
+        <w:rPr>
+          <w:b/>
+          <w:sz w:val="18"/>
+          <w:szCs w:val="18"/>
+        </w:rPr>
+        <w:t xml:space="preserve">Google Play </w:t>
+      </w:r>
+      <w:r>
+        <w:rPr>
+          <w:b/>
+          <w:sz w:val="18"/>
+          <w:szCs w:val="18"/>
+        </w:rPr>
+        <w:t>Movies</w:t>
+      </w:r>
+    </w:p>
+    <w:p>
+      <w:pPr>
+        <w:rPr>
+          <w:sz w:val="18"/>
+          <w:szCs w:val="18"/>
+        </w:rPr>
+      </w:pPr>
+      <w:r>
+        <w:rPr>
+          <w:sz w:val="18"/>
+          <w:szCs w:val="18"/>
+        </w:rPr>
+        <w:tab/>
+        <w:t>Google Play Movies &amp; TV</w:t>
+      </w:r>
+      <w:sdt>
+        <w:sdtPr>
+          <w:rPr>
+            <w:sz w:val="18"/>
+            <w:szCs w:val="18"/>
+          </w:rPr>
+          <w:id w:val="466103936"/>
+          <w:citation/>
+        </w:sdtPr>
+        <w:sdtContent>
+          <w:r>
+            <w:rPr>
+              <w:sz w:val="18"/>
+              <w:szCs w:val="18"/>
+            </w:rPr>
+            <w:fldChar w:fldCharType="begin"/>
+          </w:r>
+          <w:r>
+            <w:rPr>
+              <w:sz w:val="18"/>
+              <w:szCs w:val="18"/>
+            </w:rPr>
+            <w:instrText xml:space="preserve"> CITATION Goo132 \l 3082 </w:instrText>
+          </w:r>
+          <w:r>
+            <w:rPr>
+              <w:sz w:val="18"/>
+              <w:szCs w:val="18"/>
+            </w:rPr>
+            <w:fldChar w:fldCharType="separate"/>
+          </w:r>
+          <w:r>
+            <w:rPr>
+              <w:noProof/>
+              <w:sz w:val="18"/>
+              <w:szCs w:val="18"/>
+            </w:rPr>
+            <w:t xml:space="preserve"> </w:t>
+          </w:r>
+          <w:r>
+            <w:rPr>
+              <w:noProof/>
+              <w:sz w:val="18"/>
+              <w:szCs w:val="18"/>
+            </w:rPr>
+            <w:t>(7)</w:t>
+          </w:r>
+          <w:r>
+            <w:rPr>
+              <w:sz w:val="18"/>
+              <w:szCs w:val="18"/>
+            </w:rPr>
+            <w:fldChar w:fldCharType="end"/>
+          </w:r>
+        </w:sdtContent>
+      </w:sdt>
+      <w:r>
+        <w:rPr>
+          <w:sz w:val="18"/>
+          <w:szCs w:val="18"/>
+        </w:rPr>
+        <w:t xml:space="preserve"> te permite ver peliculas y shows de television comprados previamente en Google Play. Puedes mirar cualquier serie o pelicula desde cualquier lugar con tu dispositivo Android, o opcionalmente bajarlas para mirarlas de manera offline . Vale la aclaracion que en casos de shows de television solamente estan disponibles para Estados Unidos.</w:t>
+      </w:r>
+    </w:p>
+    <w:p>
+      <w:pPr>
+        <w:ind w:firstLine="708"/>
+        <w:rPr>
+          <w:rFonts w:cstheme="minorHAnsi"/>
+          <w:sz w:val="18"/>
+          <w:szCs w:val="18"/>
+        </w:rPr>
+      </w:pPr>
+      <w:r>
+        <w:rPr>
+          <w:rFonts w:cstheme="minorHAnsi"/>
+          <w:color w:val="222222"/>
+          <w:sz w:val="18"/>
+          <w:szCs w:val="18"/>
+        </w:rPr>
+        <w:t>Google Play te permite alquilar y comprar películas, así como comprar episodios o temporadas completas de programas de TV (en algunos países).</w:t>
+      </w:r>
+    </w:p>
+    <w:p>
+      <w:pPr>
+        <w:ind w:firstLine="708"/>
+        <w:rPr>
+          <w:rFonts w:cstheme="minorHAnsi"/>
+          <w:sz w:val="18"/>
+          <w:szCs w:val="18"/>
+        </w:rPr>
+      </w:pPr>
+      <w:r>
+        <w:rPr>
+          <w:rFonts w:cstheme="minorHAnsi"/>
+          <w:color w:val="222222"/>
+          <w:sz w:val="18"/>
+          <w:szCs w:val="18"/>
+        </w:rPr>
+        <w:t>Disfruta de tu contenido estés donde estés. Puedes reproducirlo en tu teléfono o tablet Android o descargarlo en el dispositivo para poder acceder a él sin conexión con la</w:t>
+      </w:r>
+      <w:r>
+        <w:rPr>
+          <w:rStyle w:val="apple-converted-space"/>
+          <w:rFonts w:cstheme="minorHAnsi"/>
+          <w:color w:val="222222"/>
+          <w:sz w:val="18"/>
+          <w:szCs w:val="18"/>
+        </w:rPr>
+        <w:t> </w:t>
+      </w:r>
+      <w:hyperlink r:id="rId20" w:tgtFrame="_blank" w:history="1">
+        <w:r>
+          <w:rPr>
+            <w:rStyle w:val="Hipervnculo"/>
+            <w:rFonts w:cstheme="minorHAnsi"/>
+            <w:color w:val="6611CC"/>
+            <w:sz w:val="18"/>
+            <w:szCs w:val="18"/>
+            <w:bdr w:val="none" w:sz="0" w:space="0" w:color="auto" w:frame="1"/>
+          </w:rPr>
+          <w:t>aplicación Google Play Movies</w:t>
+        </w:r>
+      </w:hyperlink>
+      <w:r>
+        <w:rPr>
+          <w:rFonts w:cstheme="minorHAnsi"/>
+          <w:color w:val="222222"/>
+          <w:sz w:val="18"/>
+          <w:szCs w:val="18"/>
+        </w:rPr>
+        <w:t>. También puedes reproducir el contenido en tu ordenador en la página play.google.com/movies.</w:t>
+      </w:r>
+    </w:p>
+    <w:p>
+      <w:pPr>
+        <w:ind w:firstLine="708"/>
+        <w:rPr>
+          <w:rFonts w:cstheme="minorHAnsi"/>
+          <w:sz w:val="18"/>
+          <w:szCs w:val="18"/>
+        </w:rPr>
+      </w:pPr>
+      <w:r>
+        <w:rPr>
+          <w:rFonts w:cstheme="minorHAnsi"/>
+          <w:color w:val="222222"/>
+          <w:sz w:val="18"/>
+          <w:szCs w:val="18"/>
+        </w:rPr>
+        <w:t>Tanto para las compras como para los alquileres, algunos títulos estarán disponibles en alta definición. La disponibilidad de vídeos en alta definición depende tanto de la compatibilidad de tu dispositivo como del vídeo en sí.</w:t>
+      </w:r>
+    </w:p>
+    <w:p>
+      <w:pPr>
+        <w:ind w:firstLine="708"/>
+        <w:rPr>
+          <w:rFonts w:cstheme="minorHAnsi"/>
+          <w:sz w:val="18"/>
+          <w:szCs w:val="18"/>
+        </w:rPr>
+      </w:pPr>
+      <w:r>
+        <w:rPr>
+          <w:rFonts w:cstheme="minorHAnsi"/>
+          <w:color w:val="222222"/>
+          <w:sz w:val="18"/>
+          <w:szCs w:val="18"/>
+        </w:rPr>
+        <w:t>Si compras una temporada completa de un programa de TV que aún no ha finalizado, automáticamente recibirás los episodios futuros una vez que se emitan.</w:t>
+      </w:r>
+    </w:p>
+    <w:p>
+      <w:pPr>
+        <w:rPr>
+          <w:sz w:val="18"/>
+          <w:szCs w:val="18"/>
+        </w:rPr>
+      </w:pPr>
+    </w:p>
+    <w:p>
+      <w:pPr>
+        <w:rPr>
+          <w:sz w:val="18"/>
+          <w:szCs w:val="18"/>
+        </w:rPr>
+      </w:pPr>
+      <w:r>
+        <w:rPr>
+          <w:sz w:val="18"/>
+          <w:szCs w:val="18"/>
+        </w:rPr>
+        <w:tab/>
+      </w:r>
+    </w:p>
+    <w:p>
+      <w:pPr>
+        <w:rPr>
+          <w:sz w:val="18"/>
+          <w:szCs w:val="18"/>
+        </w:rPr>
+      </w:pPr>
+      <w:r>
+        <w:rPr>
+          <w:sz w:val="18"/>
+          <w:szCs w:val="18"/>
+        </w:rPr>
+        <w:lastRenderedPageBreak/>
+        <w:tab/>
+      </w:r>
+    </w:p>
     <w:p>
       <w:pPr>
         <w:pStyle w:val="Ttulo2"/>
@@ -5302,14 +6257,14 @@
           <w:color w:val="auto"/>
         </w:rPr>
       </w:pPr>
-      <w:bookmarkStart w:id="18" w:name="_Toc366109040"/>
+      <w:bookmarkStart w:id="26" w:name="_Toc366109040"/>
       <w:r>
         <w:rPr>
           <w:color w:val="auto"/>
         </w:rPr>
         <w:t>Smart Devices</w:t>
       </w:r>
-      <w:bookmarkEnd w:id="18"/>
+      <w:bookmarkEnd w:id="26"/>
     </w:p>
     <w:p>
       <w:pPr>
@@ -5318,14 +6273,14 @@
           <w:color w:val="auto"/>
         </w:rPr>
       </w:pPr>
-      <w:bookmarkStart w:id="19" w:name="_Toc366109041"/>
+      <w:bookmarkStart w:id="27" w:name="_Toc366109041"/>
       <w:r>
         <w:rPr>
           <w:color w:val="auto"/>
         </w:rPr>
         <w:t>SmartPhone</w:t>
       </w:r>
-      <w:bookmarkEnd w:id="19"/>
+      <w:bookmarkEnd w:id="27"/>
     </w:p>
     <w:p>
       <w:pPr>
@@ -5394,15 +6349,14 @@
           <w:color w:val="auto"/>
         </w:rPr>
       </w:pPr>
-      <w:bookmarkStart w:id="20" w:name="_Toc366109042"/>
+      <w:bookmarkStart w:id="28" w:name="_Toc366109042"/>
       <w:r>
         <w:rPr>
           <w:color w:val="auto"/>
         </w:rPr>
-        <w:lastRenderedPageBreak/>
         <w:t>Sistemas Operativos</w:t>
       </w:r>
-      <w:bookmarkEnd w:id="20"/>
+      <w:bookmarkEnd w:id="28"/>
     </w:p>
     <w:p>
       <w:pPr>
@@ -5522,7 +6476,7 @@
       <w:pPr>
         <w:pStyle w:val="NormalWeb"/>
         <w:spacing w:before="0" w:beforeAutospacing="0" w:after="200" w:afterAutospacing="0"/>
-        <w:ind w:left="708"/>
+        <w:ind w:firstLine="708"/>
         <w:rPr>
           <w:rFonts w:asciiTheme="minorHAnsi" w:hAnsiTheme="minorHAnsi" w:cstheme="minorHAnsi"/>
           <w:sz w:val="18"/>
@@ -5584,6 +6538,7 @@
         <w:rPr>
           <w:color w:val="auto"/>
         </w:rPr>
+        <w:lastRenderedPageBreak/>
         <w:t>Android</w:t>
       </w:r>
     </w:p>
@@ -5688,7 +6643,6 @@
         <w:rPr>
           <w:color w:val="auto"/>
         </w:rPr>
-        <w:lastRenderedPageBreak/>
         <w:t>Que es android?</w:t>
       </w:r>
     </w:p>
@@ -5887,7 +6841,16 @@
           <w:sz w:val="18"/>
           <w:szCs w:val="18"/>
         </w:rPr>
-        <w:t>) también conocido por entonces como Google Phone el primer dispositivo que incorporó el sistema operativo de Google. Este incluyó la primera versión de la Android Market, un Navegador Web, soporte para mensajes de texto SMS y MMS, discador para llamadas, y una aplicación para tomar fotos. Además, se incluyeron algunas aplicaciones para dar soporte a los servicios de Google más populares como Google Maps con Latitude y Street View, Google Sync para sinronizar Gmail, Contactos y Calendario, Google Search, Google Talk y YouTube. Por otro lado, se incluyó una aplicación capaz de acceder a los servidores de correo de terceros con soporte para los estándares POP3, IMAP4, y SMTP.14 que era capaz de sincronizarse con la  aplicación de Gmail, Google y Google Calendar. Tampocó falto el reproductor de archivos multimedia que, por entonces, no era capaz de reproducir video. Por último cabe destacar que Android 1.0 ofreció desde sus inicios el soporte para WiFi y Bluetooth, y el popular sistema de notificaciones que aparecen en la barra de estado, con la posibilidad de configurar alertas por ringtone, LED o vibración.</w:t>
+        <w:t xml:space="preserve">) también conocido por entonces como Google Phone el primer dispositivo que incorporó el sistema operativo de Google. Este incluyó la primera versión de la Android Market, un Navegador Web, soporte para mensajes de texto SMS y MMS, discador para llamadas, y una aplicación para tomar fotos. Además, se incluyeron algunas aplicaciones para dar soporte a los servicios de Google más populares como Google Maps con Latitude y Street View, Google Sync para sinronizar Gmail, Contactos y Calendario, Google Search, Google Talk y YouTube. Por otro lado, se incluyó una aplicación capaz de acceder a los servidores de correo de terceros con soporte para los estándares POP3, IMAP4, y SMTP.14 que era capaz de sincronizarse con la  aplicación </w:t>
+      </w:r>
+      <w:r>
+        <w:rPr>
+          <w:rFonts w:cstheme="minorHAnsi"/>
+          <w:sz w:val="18"/>
+          <w:szCs w:val="18"/>
+        </w:rPr>
+        <w:lastRenderedPageBreak/>
+        <w:t>de Gmail, Google y Google Calendar. Tampocó falto el reproductor de archivos multimedia que, por entonces, no era capaz de reproducir video. Por último cabe destacar que Android 1.0 ofreció desde sus inicios el soporte para WiFi y Bluetooth, y el popular sistema de notificaciones que aparecen en la barra de estado, con la posibilidad de configurar alertas por ringtone, LED o vibración.</w:t>
       </w:r>
     </w:p>
     <w:p>
@@ -5977,7 +6940,6 @@
           <w:sz w:val="18"/>
           <w:szCs w:val="18"/>
         </w:rPr>
-        <w:lastRenderedPageBreak/>
         <w:t xml:space="preserve">En el mes de setiembre del año 2009, la novedad es </w:t>
       </w:r>
       <w:r>
@@ -6104,7 +7066,16 @@
           <w:sz w:val="18"/>
           <w:szCs w:val="18"/>
         </w:rPr>
-        <w:t>. Esta actualización se materializaría con el lanzamiento del Nexus S. Incorporó una gran cantidad de novedades tanto a estético con una renovada interfaz de usuario con incrementos de velocidad y simpleza, y se preparó para la llegada de los smartphones de doble núcleo. Del lado del usuario, una de las características más notables fue el nuevo teclado virtual que simplificó la entrada de texto y permitió una edición más rápida gracias a la nueva disposición de las teclas y la función para corregir palabras ya ingresadas con sugerencias del diccionario o la opción de cambiarlas mediante voz. Sin dudas la adquisición de BlindType tuvo que ver en este sentido y le permitió a Google implementar con características como permitir el deslizamiento al teclear, asistencia en la escritura, ajustes personalizados al estilo de escritura del usuario y el “multitouch key-chording”, que permite al usuario ingresar rápidamente números y símbolos presionando Shift+ y ?123+, sin necesidad de cambiar los métodos de entrada manualmente. También incorporó funciones que permiten manejar el dispositivo con la voz en lo que se denominó Voice Actions. Estas permitieron enviar mensajes, realizar llamadas, localizar lugares con el GPS, realizar búsquedas convencionales, escuchar música, mandar e-mails y muchos más. Permitió el soporte para llamadas VoIP/SIP, el protocolo basado en una interfaz inalámbrica con el que se podrán pagar diferentes cuentas desde el móvil llamado NFC y una gestión de la energía mejorada. A su vez Gingerbread incluyó una nueva pestaña de “Running” dentro de Manage Apps que muestra la lista de aplicaciones activas junto con la capacidad y memoria que están consumiendo cada una de ellas</w:t>
+        <w:t xml:space="preserve">. Esta actualización se materializaría con el lanzamiento del Nexus S. Incorporó una gran cantidad de novedades tanto a estético con una renovada interfaz de usuario con incrementos de velocidad y simpleza, y se preparó para la llegada de los smartphones de doble núcleo. Del lado del usuario, una de las características más notables fue el nuevo teclado virtual que simplificó la entrada de texto y permitió una edición más rápida gracias a la nueva disposición de las teclas y la función para corregir palabras ya ingresadas con sugerencias del diccionario o la opción de cambiarlas mediante voz. Sin dudas la </w:t>
+      </w:r>
+      <w:r>
+        <w:rPr>
+          <w:rFonts w:cstheme="minorHAnsi"/>
+          <w:sz w:val="18"/>
+          <w:szCs w:val="18"/>
+        </w:rPr>
+        <w:lastRenderedPageBreak/>
+        <w:t>adquisición de BlindType tuvo que ver en este sentido y le permitió a Google implementar con características como permitir el deslizamiento al teclear, asistencia en la escritura, ajustes personalizados al estilo de escritura del usuario y el “multitouch key-chording”, que permite al usuario ingresar rápidamente números y símbolos presionando Shift+ y ?123+, sin necesidad de cambiar los métodos de entrada manualmente. También incorporó funciones que permiten manejar el dispositivo con la voz en lo que se denominó Voice Actions. Estas permitieron enviar mensajes, realizar llamadas, localizar lugares con el GPS, realizar búsquedas convencionales, escuchar música, mandar e-mails y muchos más. Permitió el soporte para llamadas VoIP/SIP, el protocolo basado en una interfaz inalámbrica con el que se podrán pagar diferentes cuentas desde el móvil llamado NFC y una gestión de la energía mejorada. A su vez Gingerbread incluyó una nueva pestaña de “Running” dentro de Manage Apps que muestra la lista de aplicaciones activas junto con la capacidad y memoria que están consumiendo cada una de ellas</w:t>
       </w:r>
     </w:p>
     <w:p>
@@ -6140,16 +7111,7 @@
           <w:sz w:val="18"/>
           <w:szCs w:val="18"/>
         </w:rPr>
-        <w:t xml:space="preserve">. Incorporó un teclado re-diseñado para pantallas de gran tamaño y se simplificó la función multitarea con una opción que permitió acceder  a las aplicaciones recientes que se mostraban en una lista con imágenes para reconocerlas fácilmente. El navegador también tuvo cambios con la llegada de las pestañas que reemplazaron a las ventanas,  la característica de auto completado al ingresar texto y un nuevo modo incógnito que permitió la navegación de forma anónima como el </w:t>
-      </w:r>
-      <w:r>
-        <w:rPr>
-          <w:rFonts w:cstheme="minorHAnsi"/>
-          <w:sz w:val="18"/>
-          <w:szCs w:val="18"/>
-        </w:rPr>
-        <w:lastRenderedPageBreak/>
-        <w:t>navegador web. Por último cabe mencionar el soporte para microprocesadores multi-núcleo, la aceleración de hardware, la posibilidad de encriptar todos los datos del usuario, y mejoras en el uso de HTTPS gracias a la incorporación de SNI.</w:t>
+        <w:t>. Incorporó un teclado re-diseñado para pantallas de gran tamaño y se simplificó la función multitarea con una opción que permitió acceder  a las aplicaciones recientes que se mostraban en una lista con imágenes para reconocerlas fácilmente. El navegador también tuvo cambios con la llegada de las pestañas que reemplazaron a las ventanas,  la característica de auto completado al ingresar texto y un nuevo modo incógnito que permitió la navegación de forma anónima como el navegador web. Por último cabe mencionar el soporte para microprocesadores multi-núcleo, la aceleración de hardware, la posibilidad de encriptar todos los datos del usuario, y mejoras en el uso de HTTPS gracias a la incorporación de SNI.</w:t>
       </w:r>
     </w:p>
     <w:p>
@@ -6249,7 +7211,16 @@
           <w:sz w:val="18"/>
           <w:szCs w:val="18"/>
         </w:rPr>
-        <w:t>fue presentado octubre de 2012. El primer dispositivo en correr Android 4.2 fue el Nexus 4 de LG y el Nexus 10 de Samsung. Esta versión incluyo Photo Sphere entre sus principales novedades, una aplicacion que nos permite tomar imágenes panorámicas en el plano horizontal y vertical. Pero ello no fue todo  también trajo lo que hoy conocemos como Gesture Typing, una nueva función similar a Swype que nos permite escribir deslizando el dedo sobre las letras y levantando después de cada palabra.  Otra de las funciones importantes que llegaron con esta actualización, fue el soporte para múltiples usuarios que pueden tener cada uno su propia pantalla de inicio, fondos, widgets, aplicaciones y juegos incluso con sus propias puntuaciones y niveles.  Por otro lado, la barra de notificaciones continuó evolucionando gracias a la incorporación de lo que Google llamó Quick Settings, una cuadrícula dividida por varias secciones que nos permiten acceder a las configuraciones de la pantalla, conectividad, sonido, rotación, vibración, volumen, etc; y las notificaciones accionables para más aplicaciones que permiten responder desde la propia barra sin lanzar la aplicación directamente.Finalmente cabe destacar la posibilidad de incluir widgets en la pantalla de bloqueo, la posibilidad de deslizar con el dedo para ir directamente a la cámara y el soporte para pantallas inalámbricas.</w:t>
+        <w:t xml:space="preserve">fue presentado octubre de 2012. El primer dispositivo en correr Android 4.2 fue el Nexus 4 de LG y el Nexus 10 de Samsung. Esta versión incluyo Photo Sphere entre sus principales novedades, una aplicacion que nos permite tomar imágenes panorámicas en el plano horizontal y vertical. Pero ello no fue todo  también trajo lo que hoy conocemos como Gesture Typing, una nueva función similar a Swype que nos permite escribir deslizando el dedo sobre las letras y levantando después de cada palabra.  Otra de las funciones importantes que llegaron con esta actualización, fue el soporte para múltiples usuarios que pueden tener cada uno su propia pantalla de inicio, fondos, widgets, aplicaciones y juegos incluso con sus propias puntuaciones y </w:t>
+      </w:r>
+      <w:r>
+        <w:rPr>
+          <w:rFonts w:cstheme="minorHAnsi"/>
+          <w:sz w:val="18"/>
+          <w:szCs w:val="18"/>
+        </w:rPr>
+        <w:lastRenderedPageBreak/>
+        <w:t>niveles.  Por otro lado, la barra de notificaciones continuó evolucionando gracias a la incorporación de lo que Google llamó Quick Settings, una cuadrícula dividida por varias secciones que nos permiten acceder a las configuraciones de la pantalla, conectividad, sonido, rotación, vibración, volumen, etc; y las notificaciones accionables para más aplicaciones que permiten responder desde la propia barra sin lanzar la aplicación directamente.Finalmente cabe destacar la posibilidad de incluir widgets en la pantalla de bloqueo, la posibilidad de deslizar con el dedo para ir directamente a la cámara y el soporte para pantallas inalámbricas.</w:t>
       </w:r>
     </w:p>
     <w:p>
@@ -6303,16 +7274,7 @@
           <w:sz w:val="18"/>
           <w:szCs w:val="18"/>
         </w:rPr>
-        <w:t xml:space="preserve">julio 2013, la versión hizo su debut en la nueva generación de segundo Nexus 7. Una pequeña actualización que introdujo algunas mejoras de seguridad y rendimiento en el sistema operativo para darle mayor fluidez.De este modo se han introducido mejoras en la representación de formas redondeadas y texto, y la velocidad en que se muestran las imágenes así como el soporte para OpenGL ES 3.0, Bluetooth Smart (o Bluetooth LE) y optimizaciones en vsync timing y el triple buffering. La aceleración de hardware 2D ahora optimiza el flujo de comandos de dibujo convirtiéndolo en un formato GPU más eficiente y reorganizando y uniendo operaciones de dibujo, lo que se suma al procesamiento multiproceso que le permite al procesador utilizar hilos múltiples a través de los diferentes núcleos del CPU en determinadas tareas. Ademas ha incorporado el soporte para perfiles restringidos que permite crear ambientes separados para cada usuario en el mismo </w:t>
-      </w:r>
-      <w:r>
-        <w:rPr>
-          <w:rFonts w:cstheme="minorHAnsi"/>
-          <w:sz w:val="18"/>
-          <w:szCs w:val="18"/>
-        </w:rPr>
-        <w:lastRenderedPageBreak/>
-        <w:t>dispositivo, haciendo que el administrador sea capaz de determinar que acciones puede realizar cada usuario como descargar aplicaciones de Google Play, realizar compras in-app, jugar a determinado juegos, acceder a ciertas apps, etc. También cabe destacar el nuevo sistema de notificaciones que le permite a las aplicaciones acceder a todas las notificaciones y mostrarlas en la forma que quieran e incluso enviándolas a dispositivos cercanos conectados por Bluetooth. Ademas añade un nuevo marco de DRM modular, soporte para codificación VP8 integrado, mejoras en el soporte RTL, mejoras en seguridad gracias a SELinux, Google Play Games, mejoras en la entrada de texto, nueva interfaz de la cámara, autocompletado al marcar un número de teléfono, mejor gestión de la batería, y nuevas versiones de las GApps como Gmail, Hangouts, etc.</w:t>
+        <w:t>julio 2013, la versión hizo su debut en la nueva generación de segundo Nexus 7. Una pequeña actualización que introdujo algunas mejoras de seguridad y rendimiento en el sistema operativo para darle mayor fluidez.De este modo se han introducido mejoras en la representación de formas redondeadas y texto, y la velocidad en que se muestran las imágenes así como el soporte para OpenGL ES 3.0, Bluetooth Smart (o Bluetooth LE) y optimizaciones en vsync timing y el triple buffering. La aceleración de hardware 2D ahora optimiza el flujo de comandos de dibujo convirtiéndolo en un formato GPU más eficiente y reorganizando y uniendo operaciones de dibujo, lo que se suma al procesamiento multiproceso que le permite al procesador utilizar hilos múltiples a través de los diferentes núcleos del CPU en determinadas tareas. Ademas ha incorporado el soporte para perfiles restringidos que permite crear ambientes separados para cada usuario en el mismo dispositivo, haciendo que el administrador sea capaz de determinar que acciones puede realizar cada usuario como descargar aplicaciones de Google Play, realizar compras in-app, jugar a determinado juegos, acceder a ciertas apps, etc. También cabe destacar el nuevo sistema de notificaciones que le permite a las aplicaciones acceder a todas las notificaciones y mostrarlas en la forma que quieran e incluso enviándolas a dispositivos cercanos conectados por Bluetooth. Ademas añade un nuevo marco de DRM modular, soporte para codificación VP8 integrado, mejoras en el soporte RTL, mejoras en seguridad gracias a SELinux, Google Play Games, mejoras en la entrada de texto, nueva interfaz de la cámara, autocompletado al marcar un número de teléfono, mejor gestión de la batería, y nuevas versiones de las GApps como Gmail, Hangouts, etc.</w:t>
       </w:r>
     </w:p>
     <w:p>
@@ -6544,7 +7506,7 @@
           <w:color w:val="auto"/>
         </w:rPr>
       </w:pPr>
-      <w:bookmarkStart w:id="21" w:name="_Toc366109043"/>
+      <w:bookmarkStart w:id="29" w:name="_Toc366109043"/>
       <w:r>
         <w:rPr>
           <w:rFonts w:asciiTheme="minorHAnsi" w:hAnsiTheme="minorHAnsi" w:cstheme="minorHAnsi"/>
@@ -6552,7 +7514,7 @@
         </w:rPr>
         <w:t>GLOSARIO</w:t>
       </w:r>
-      <w:bookmarkEnd w:id="21"/>
+      <w:bookmarkEnd w:id="29"/>
     </w:p>
     <w:p/>
     <w:p>
@@ -6564,7 +7526,7 @@
           <w:shd w:val="clear" w:color="auto" w:fill="FFFFFF"/>
         </w:rPr>
       </w:pPr>
-      <w:bookmarkStart w:id="22" w:name="cd_def"/>
+      <w:bookmarkStart w:id="30" w:name="cd_def"/>
       <w:r>
         <w:rPr>
           <w:rFonts w:cstheme="minorHAnsi"/>
@@ -6593,7 +7555,7 @@
         </w:rPr>
         <w:t> </w:t>
       </w:r>
-      <w:hyperlink r:id="rId19" w:tooltip="Disco óptico" w:history="1">
+      <w:hyperlink r:id="rId21" w:tooltip="Disco óptico" w:history="1">
         <w:r>
           <w:rPr>
             <w:rStyle w:val="Hipervnculo"/>
@@ -6626,7 +7588,7 @@
         </w:rPr>
         <w:t>utilizado para almacenar cualquier tipo de información (</w:t>
       </w:r>
-      <w:hyperlink r:id="rId20" w:tooltip="Audio" w:history="1">
+      <w:hyperlink r:id="rId22" w:tooltip="Audio" w:history="1">
         <w:r>
           <w:rPr>
             <w:rStyle w:val="Hipervnculo"/>
@@ -6659,7 +7621,7 @@
         </w:rPr>
         <w:t> </w:t>
       </w:r>
-      <w:hyperlink r:id="rId21" w:tooltip="Vídeo" w:history="1">
+      <w:hyperlink r:id="rId23" w:tooltip="Vídeo" w:history="1">
         <w:r>
           <w:rPr>
             <w:rStyle w:val="Hipervnculo"/>
@@ -6691,8 +7653,8 @@
           <w:szCs w:val="18"/>
         </w:rPr>
       </w:pPr>
-      <w:bookmarkStart w:id="23" w:name="dvd_def"/>
-      <w:bookmarkEnd w:id="22"/>
+      <w:bookmarkStart w:id="31" w:name="dvd_def"/>
+      <w:bookmarkEnd w:id="30"/>
       <w:r>
         <w:rPr>
           <w:rFonts w:cstheme="minorHAnsi"/>
@@ -6724,7 +7686,7 @@
         </w:rPr>
         <w:t> </w:t>
       </w:r>
-      <w:hyperlink r:id="rId22" w:tooltip="Disco compacto" w:history="1">
+      <w:hyperlink r:id="rId24" w:tooltip="Disco compacto" w:history="1">
         <w:r>
           <w:rPr>
             <w:rStyle w:val="Hipervnculo"/>
@@ -6767,7 +7729,7 @@
         </w:rPr>
         <w:t> </w:t>
       </w:r>
-      <w:hyperlink r:id="rId23" w:tooltip="Almacenamiento de datos" w:history="1">
+      <w:hyperlink r:id="rId25" w:tooltip="Almacenamiento de datos" w:history="1">
         <w:r>
           <w:rPr>
             <w:rStyle w:val="Hipervnculo"/>
@@ -6809,8 +7771,8 @@
           <w:szCs w:val="18"/>
         </w:rPr>
       </w:pPr>
-      <w:bookmarkStart w:id="24" w:name="gps_def"/>
-      <w:bookmarkEnd w:id="23"/>
+      <w:bookmarkStart w:id="32" w:name="gps_def"/>
+      <w:bookmarkEnd w:id="31"/>
       <w:r>
         <w:rPr>
           <w:b/>
@@ -6819,7 +7781,7 @@
         </w:rPr>
         <w:t xml:space="preserve">GPS: </w:t>
       </w:r>
-      <w:hyperlink r:id="rId24" w:tooltip="Sistema global de navegación por satélite" w:history="1">
+      <w:hyperlink r:id="rId26" w:tooltip="Sistema global de navegación por satélite" w:history="1">
         <w:r>
           <w:rPr>
             <w:rStyle w:val="Hipervnculo"/>
@@ -6862,7 +7824,7 @@
         </w:rPr>
         <w:t> </w:t>
       </w:r>
-      <w:hyperlink r:id="rId25" w:tooltip="Posición" w:history="1">
+      <w:hyperlink r:id="rId27" w:tooltip="Posición" w:history="1">
         <w:r>
           <w:rPr>
             <w:rStyle w:val="Hipervnculo"/>
@@ -6900,56 +7862,29 @@
       <w:pPr>
         <w:rPr>
           <w:rFonts w:cstheme="minorHAnsi"/>
-          <w:sz w:val="18"/>
-          <w:szCs w:val="18"/>
-        </w:rPr>
-      </w:pPr>
-      <w:bookmarkStart w:id="25" w:name="sms_def"/>
-      <w:bookmarkEnd w:id="24"/>
-      <w:r>
-        <w:rPr>
-          <w:b/>
-          <w:sz w:val="18"/>
-          <w:szCs w:val="18"/>
-        </w:rPr>
-        <w:t xml:space="preserve">SMS: </w:t>
-      </w:r>
-      <w:r>
-        <w:rPr>
-          <w:rFonts w:cstheme="minorHAnsi"/>
-          <w:sz w:val="18"/>
-          <w:szCs w:val="18"/>
-        </w:rPr>
-        <w:t xml:space="preserve">Short Message Service </w:t>
-      </w:r>
-      <w:r>
-        <w:rPr>
-          <w:rFonts w:cstheme="minorHAnsi"/>
           <w:bCs/>
           <w:sz w:val="20"/>
           <w:szCs w:val="20"/>
           <w:shd w:val="clear" w:color="auto" w:fill="FFFFFF"/>
         </w:rPr>
-        <w:t>servicio de mensajes cortos</w:t>
-      </w:r>
-      <w:r>
-        <w:rPr>
-          <w:rFonts w:cstheme="minorHAnsi"/>
-          <w:sz w:val="20"/>
-          <w:szCs w:val="20"/>
-          <w:shd w:val="clear" w:color="auto" w:fill="FFFFFF"/>
-        </w:rPr>
-        <w:t>,</w:t>
-      </w:r>
-      <w:r>
-        <w:rPr>
-          <w:rStyle w:val="apple-converted-space"/>
-          <w:rFonts w:cstheme="minorHAnsi"/>
-          <w:sz w:val="20"/>
-          <w:szCs w:val="20"/>
-          <w:shd w:val="clear" w:color="auto" w:fill="FFFFFF"/>
-        </w:rPr>
-        <w:t> </w:t>
+      </w:pPr>
+      <w:bookmarkStart w:id="33" w:name="sms_def"/>
+      <w:bookmarkEnd w:id="32"/>
+      <w:r>
+        <w:rPr>
+          <w:b/>
+          <w:sz w:val="18"/>
+          <w:szCs w:val="18"/>
+        </w:rPr>
+        <w:t xml:space="preserve">SMS: </w:t>
+      </w:r>
+      <w:r>
+        <w:rPr>
+          <w:rFonts w:cstheme="minorHAnsi"/>
+          <w:sz w:val="18"/>
+          <w:szCs w:val="18"/>
+        </w:rPr>
+        <w:t xml:space="preserve">Short Message Service </w:t>
       </w:r>
       <w:r>
         <w:rPr>
@@ -6959,801 +7894,1074 @@
           <w:szCs w:val="20"/>
           <w:shd w:val="clear" w:color="auto" w:fill="FFFFFF"/>
         </w:rPr>
+        <w:t>servicio de mensajes cortos</w:t>
+      </w:r>
+      <w:r>
+        <w:rPr>
+          <w:rFonts w:cstheme="minorHAnsi"/>
+          <w:sz w:val="20"/>
+          <w:szCs w:val="20"/>
+          <w:shd w:val="clear" w:color="auto" w:fill="FFFFFF"/>
+        </w:rPr>
+        <w:t>,</w:t>
+      </w:r>
+      <w:r>
+        <w:rPr>
+          <w:rStyle w:val="apple-converted-space"/>
+          <w:rFonts w:cstheme="minorHAnsi"/>
+          <w:sz w:val="20"/>
+          <w:szCs w:val="20"/>
+          <w:shd w:val="clear" w:color="auto" w:fill="FFFFFF"/>
+        </w:rPr>
+        <w:t> </w:t>
+      </w:r>
+      <w:r>
+        <w:rPr>
+          <w:rFonts w:cstheme="minorHAnsi"/>
+          <w:bCs/>
+          <w:sz w:val="20"/>
+          <w:szCs w:val="20"/>
+          <w:shd w:val="clear" w:color="auto" w:fill="FFFFFF"/>
+        </w:rPr>
         <w:t>servicio de mensajes simples</w:t>
       </w:r>
     </w:p>
-    <w:bookmarkEnd w:id="25" w:displacedByCustomXml="next"/>
+    <w:p>
+      <w:pPr>
+        <w:rPr>
+          <w:rFonts w:cstheme="minorHAnsi"/>
+          <w:b/>
+          <w:bCs/>
+          <w:sz w:val="18"/>
+          <w:szCs w:val="18"/>
+          <w:shd w:val="clear" w:color="auto" w:fill="FFFFFF"/>
+        </w:rPr>
+      </w:pPr>
+      <w:r>
+        <w:rPr>
+          <w:rFonts w:cstheme="minorHAnsi"/>
+          <w:b/>
+          <w:bCs/>
+          <w:sz w:val="18"/>
+          <w:szCs w:val="18"/>
+          <w:shd w:val="clear" w:color="auto" w:fill="FFFFFF"/>
+        </w:rPr>
+        <w:t>Ebook:</w:t>
+      </w:r>
+    </w:p>
+    <w:p>
+      <w:pPr>
+        <w:rPr>
+          <w:rFonts w:cstheme="minorHAnsi"/>
+          <w:b/>
+          <w:bCs/>
+          <w:sz w:val="18"/>
+          <w:szCs w:val="18"/>
+          <w:shd w:val="clear" w:color="auto" w:fill="FFFFFF"/>
+        </w:rPr>
+      </w:pPr>
+      <w:r>
+        <w:rPr>
+          <w:rFonts w:cstheme="minorHAnsi"/>
+          <w:b/>
+          <w:bCs/>
+          <w:sz w:val="18"/>
+          <w:szCs w:val="18"/>
+          <w:shd w:val="clear" w:color="auto" w:fill="FFFFFF"/>
+        </w:rPr>
+        <w:t>Software:</w:t>
+      </w:r>
+    </w:p>
+    <w:p>
+      <w:pPr>
+        <w:rPr>
+          <w:rFonts w:cstheme="minorHAnsi"/>
+          <w:sz w:val="18"/>
+          <w:szCs w:val="18"/>
+        </w:rPr>
+      </w:pPr>
+    </w:p>
+    <w:bookmarkEnd w:id="33" w:displacedByCustomXml="next"/>
     <w:sdt>
       <w:sdtPr>
+        <w:rPr>
+          <w:rFonts w:asciiTheme="minorHAnsi" w:eastAsiaTheme="minorEastAsia" w:hAnsiTheme="minorHAnsi" w:cstheme="minorBidi"/>
+          <w:b w:val="0"/>
+          <w:bCs w:val="0"/>
+          <w:color w:val="auto"/>
+          <w:sz w:val="22"/>
+          <w:szCs w:val="22"/>
+        </w:rPr>
         <w:id w:val="381653297"/>
         <w:docPartObj>
           <w:docPartGallery w:val="Bibliographies"/>
           <w:docPartUnique/>
         </w:docPartObj>
       </w:sdtPr>
-      <w:sdtEndPr>
-        <w:rPr>
-          <w:rFonts w:asciiTheme="minorHAnsi" w:eastAsiaTheme="minorEastAsia" w:hAnsiTheme="minorHAnsi" w:cstheme="minorBidi"/>
-          <w:b w:val="0"/>
-          <w:bCs w:val="0"/>
-          <w:color w:val="auto"/>
-          <w:sz w:val="22"/>
-          <w:szCs w:val="22"/>
-        </w:rPr>
-      </w:sdtEndPr>
       <w:sdtContent>
         <w:p>
           <w:pPr>
             <w:pStyle w:val="Ttulo1"/>
-            <w:rPr>
-              <w:rFonts w:asciiTheme="minorHAnsi" w:hAnsiTheme="minorHAnsi" w:cstheme="minorHAnsi"/>
-              <w:color w:val="auto"/>
+            <w:ind w:left="708" w:hanging="708"/>
+          </w:pPr>
+        </w:p>
+        <w:p>
+          <w:pPr>
+            <w:pStyle w:val="Bibliografa"/>
+            <w:rPr>
+              <w:b/>
+              <w:sz w:val="28"/>
+              <w:szCs w:val="28"/>
             </w:rPr>
           </w:pPr>
           <w:r>
             <w:rPr>
-              <w:rFonts w:asciiTheme="minorHAnsi" w:hAnsiTheme="minorHAnsi" w:cstheme="minorHAnsi"/>
-              <w:color w:val="auto"/>
+              <w:b/>
+              <w:sz w:val="28"/>
+              <w:szCs w:val="28"/>
             </w:rPr>
             <w:t>REFERENCIAS</w:t>
           </w:r>
         </w:p>
-        <w:p/>
-        <w:sdt>
-          <w:sdtPr>
-            <w:id w:val="111145805"/>
-            <w:bibliography/>
-          </w:sdtPr>
-          <w:sdtContent>
-            <w:p>
-              <w:pPr>
-                <w:pStyle w:val="Bibliografa"/>
-                <w:rPr>
-                  <w:noProof/>
-                </w:rPr>
-              </w:pPr>
-              <w:r>
-                <w:fldChar w:fldCharType="begin"/>
-              </w:r>
-              <w:r>
-                <w:instrText xml:space="preserve"> BIBLIOGRAPHY </w:instrText>
-              </w:r>
-              <w:r>
-                <w:fldChar w:fldCharType="separate"/>
-              </w:r>
-              <w:r>
-                <w:rPr>
-                  <w:noProof/>
-                </w:rPr>
-                <w:t xml:space="preserve">1. </w:t>
-              </w:r>
-              <w:r>
-                <w:rPr>
-                  <w:i/>
-                  <w:iCs/>
-                  <w:noProof/>
-                </w:rPr>
-                <w:t xml:space="preserve">cosas al pedo. </w:t>
-              </w:r>
-              <w:r>
-                <w:rPr>
-                  <w:b/>
-                  <w:bCs/>
-                  <w:noProof/>
-                </w:rPr>
-                <w:t>mari, la.</w:t>
-              </w:r>
-              <w:r>
-                <w:rPr>
-                  <w:noProof/>
-                </w:rPr>
-                <w:t xml:space="preserve"> montevideo : mari ediciones, 2013.</w:t>
-              </w:r>
-            </w:p>
-            <w:p>
-              <w:pPr>
-                <w:pStyle w:val="Bibliografa"/>
-                <w:rPr>
-                  <w:noProof/>
-                </w:rPr>
-              </w:pPr>
-              <w:r>
-                <w:rPr>
-                  <w:noProof/>
-                </w:rPr>
-                <w:t xml:space="preserve">2. </w:t>
-              </w:r>
-              <w:r>
-                <w:rPr>
-                  <w:i/>
-                  <w:iCs/>
-                  <w:noProof/>
-                </w:rPr>
-                <w:t xml:space="preserve">Introducción a sistemática comercial. </w:t>
-              </w:r>
-              <w:r>
-                <w:rPr>
-                  <w:b/>
-                  <w:bCs/>
-                  <w:noProof/>
-                </w:rPr>
-                <w:t>Income Ingenieria Comercial.</w:t>
-              </w:r>
-              <w:r>
-                <w:rPr>
-                  <w:noProof/>
-                </w:rPr>
-                <w:t xml:space="preserve"> 2011, Ingenieria Comercial.</w:t>
-              </w:r>
-            </w:p>
-            <w:p>
-              <w:pPr>
-                <w:pStyle w:val="Bibliografa"/>
-                <w:rPr>
-                  <w:noProof/>
-                </w:rPr>
-              </w:pPr>
-              <w:r>
-                <w:rPr>
-                  <w:noProof/>
-                </w:rPr>
-                <w:t xml:space="preserve">3. </w:t>
-              </w:r>
-              <w:r>
-                <w:rPr>
-                  <w:i/>
-                  <w:iCs/>
-                  <w:noProof/>
-                </w:rPr>
-                <w:t xml:space="preserve">Introducción a la Seguridad en Entornos de Comercio Electrónico. </w:t>
-              </w:r>
-              <w:r>
-                <w:rPr>
-                  <w:b/>
-                  <w:bCs/>
-                  <w:noProof/>
-                </w:rPr>
-                <w:t>Maestros del web.</w:t>
-              </w:r>
-              <w:r>
-                <w:rPr>
-                  <w:noProof/>
-                </w:rPr>
-                <w:t xml:space="preserve"> 2003, Maestros del web.</w:t>
-              </w:r>
-            </w:p>
-            <w:p>
-              <w:pPr>
-                <w:pStyle w:val="Bibliografa"/>
-                <w:rPr>
-                  <w:noProof/>
-                </w:rPr>
-              </w:pPr>
-              <w:r>
-                <w:rPr>
-                  <w:noProof/>
-                </w:rPr>
-                <w:t xml:space="preserve">4. </w:t>
-              </w:r>
-              <w:r>
-                <w:rPr>
-                  <w:i/>
-                  <w:iCs/>
-                  <w:noProof/>
-                </w:rPr>
-                <w:t xml:space="preserve">Introducing Google Play: All your entertainment, anywhere you go. </w:t>
-              </w:r>
-              <w:r>
-                <w:rPr>
-                  <w:b/>
-                  <w:bCs/>
-                  <w:noProof/>
-                </w:rPr>
-                <w:t>googleblog.</w:t>
-              </w:r>
-              <w:r>
-                <w:rPr>
-                  <w:noProof/>
-                </w:rPr>
-                <w:t xml:space="preserve"> 2012, googleblog.</w:t>
-              </w:r>
-            </w:p>
-            <w:p>
-              <w:r>
-                <w:fldChar w:fldCharType="end"/>
-              </w:r>
-            </w:p>
-          </w:sdtContent>
-        </w:sdt>
+        <w:p>
+          <w:pPr>
+            <w:pStyle w:val="Bibliografa"/>
+            <w:rPr>
+              <w:noProof/>
+            </w:rPr>
+          </w:pPr>
+          <w:r>
+            <w:fldChar w:fldCharType="begin"/>
+          </w:r>
+          <w:r>
+            <w:instrText xml:space="preserve"> BIBLIOGRAPHY  \l 3082 </w:instrText>
+          </w:r>
+          <w:r>
+            <w:fldChar w:fldCharType="separate"/>
+          </w:r>
+          <w:r>
+            <w:rPr>
+              <w:noProof/>
+            </w:rPr>
+            <w:t>1. Amazon. [En línea] [Citado el: 5 de Septiembre de 2013.] http://www.amazon.com/.</w:t>
+          </w:r>
+        </w:p>
+        <w:p>
+          <w:pPr>
+            <w:pStyle w:val="Bibliografa"/>
+            <w:rPr>
+              <w:noProof/>
+            </w:rPr>
+          </w:pPr>
+          <w:r>
+            <w:rPr>
+              <w:noProof/>
+            </w:rPr>
+            <w:t xml:space="preserve">2. </w:t>
+          </w:r>
+          <w:r>
+            <w:rPr>
+              <w:b/>
+              <w:bCs/>
+              <w:noProof/>
+            </w:rPr>
+            <w:t>Academy of Achievement.</w:t>
+          </w:r>
+          <w:r>
+            <w:rPr>
+              <w:noProof/>
+            </w:rPr>
+            <w:t xml:space="preserve"> Academy of Achievement. [En línea] [Citado el: 05 de Septiembre de 2013.] http://www.achievement.org/autodoc/page/bez0bio-1.</w:t>
+          </w:r>
+        </w:p>
+        <w:p>
+          <w:pPr>
+            <w:pStyle w:val="Bibliografa"/>
+            <w:rPr>
+              <w:noProof/>
+            </w:rPr>
+          </w:pPr>
+          <w:r>
+            <w:rPr>
+              <w:noProof/>
+            </w:rPr>
+            <w:t xml:space="preserve">3. </w:t>
+          </w:r>
+          <w:r>
+            <w:rPr>
+              <w:b/>
+              <w:bCs/>
+              <w:noProof/>
+            </w:rPr>
+            <w:t>Hoyos, Jessica Pelufo.</w:t>
+          </w:r>
+          <w:r>
+            <w:rPr>
+              <w:noProof/>
+            </w:rPr>
+            <w:t xml:space="preserve"> Definición y caracterización de un modelo comercial para la asesoría y venta de seguros de personas y familias para la emprsa líder en la ciudad de Medellín. </w:t>
+          </w:r>
+          <w:r>
+            <w:rPr>
+              <w:i/>
+              <w:iCs/>
+              <w:noProof/>
+            </w:rPr>
+            <w:t xml:space="preserve">bdigital. </w:t>
+          </w:r>
+          <w:r>
+            <w:rPr>
+              <w:noProof/>
+            </w:rPr>
+            <w:t>[En línea] 2009. [Citado el: 5 de Septiembre de 2013.] http://www.bdigital.unal.edu.co/2402/1/43878733.2009.pdf.</w:t>
+          </w:r>
+        </w:p>
+        <w:p>
+          <w:pPr>
+            <w:pStyle w:val="Bibliografa"/>
+            <w:rPr>
+              <w:noProof/>
+            </w:rPr>
+          </w:pPr>
+          <w:r>
+            <w:rPr>
+              <w:noProof/>
+            </w:rPr>
+            <w:t xml:space="preserve">4. </w:t>
+          </w:r>
+          <w:r>
+            <w:rPr>
+              <w:b/>
+              <w:bCs/>
+              <w:noProof/>
+            </w:rPr>
+            <w:t>Rosenber, Jamie.</w:t>
+          </w:r>
+          <w:r>
+            <w:rPr>
+              <w:noProof/>
+            </w:rPr>
+            <w:t xml:space="preserve"> googleblog. [En línea] 6 de Marzo de 2012. [Citado el: 4 de Septiembre de 2013.] http://googleblog.blogspot.mx/2012/03/introducing-google-play-all-your.html.</w:t>
+          </w:r>
+        </w:p>
+        <w:p>
+          <w:pPr>
+            <w:pStyle w:val="Bibliografa"/>
+            <w:rPr>
+              <w:noProof/>
+            </w:rPr>
+          </w:pPr>
+          <w:r>
+            <w:rPr>
+              <w:noProof/>
+            </w:rPr>
+            <w:t xml:space="preserve">5. </w:t>
+          </w:r>
+          <w:r>
+            <w:rPr>
+              <w:b/>
+              <w:bCs/>
+              <w:noProof/>
+            </w:rPr>
+            <w:t>Google Play Music.</w:t>
+          </w:r>
+          <w:r>
+            <w:rPr>
+              <w:noProof/>
+            </w:rPr>
+            <w:t xml:space="preserve"> Google Play Music. [En línea] [Citado el: 5 de Septiembre de 2013.] https://play.google.com/store/apps/details?id=com.google.android.music&amp;hl=es_419.</w:t>
+          </w:r>
+        </w:p>
+        <w:p>
+          <w:pPr>
+            <w:pStyle w:val="Bibliografa"/>
+            <w:rPr>
+              <w:noProof/>
+            </w:rPr>
+          </w:pPr>
+          <w:r>
+            <w:rPr>
+              <w:noProof/>
+            </w:rPr>
+            <w:t xml:space="preserve">6. </w:t>
+          </w:r>
+          <w:r>
+            <w:rPr>
+              <w:b/>
+              <w:bCs/>
+              <w:noProof/>
+            </w:rPr>
+            <w:t>Google Play Books.</w:t>
+          </w:r>
+          <w:r>
+            <w:rPr>
+              <w:noProof/>
+            </w:rPr>
+            <w:t xml:space="preserve"> Google Play Books. [En línea] [Citado el: 5 de Septiembre de 2013.] https://play.google.com/store/apps/details?id=com.google.android.apps.books&amp;hl=es_419.</w:t>
+          </w:r>
+        </w:p>
+        <w:p>
+          <w:pPr>
+            <w:pStyle w:val="Bibliografa"/>
+            <w:rPr>
+              <w:noProof/>
+            </w:rPr>
+          </w:pPr>
+          <w:r>
+            <w:rPr>
+              <w:noProof/>
+            </w:rPr>
+            <w:t xml:space="preserve">7. </w:t>
+          </w:r>
+          <w:r>
+            <w:rPr>
+              <w:b/>
+              <w:bCs/>
+              <w:noProof/>
+            </w:rPr>
+            <w:t>Google Play Movies.</w:t>
+          </w:r>
+          <w:r>
+            <w:rPr>
+              <w:noProof/>
+            </w:rPr>
+            <w:t xml:space="preserve"> Google Play Movies. [En línea] [Citado el: 5 de Septiembre de 2013.] https://play.google.com/store/apps/details?id=com.google.android.videos&amp;hl=es_419.</w:t>
+          </w:r>
+        </w:p>
+        <w:p>
+          <w:pPr>
+            <w:pStyle w:val="Bibliografa"/>
+            <w:rPr>
+              <w:noProof/>
+            </w:rPr>
+          </w:pPr>
+          <w:r>
+            <w:rPr>
+              <w:noProof/>
+            </w:rPr>
+            <w:t xml:space="preserve">8. </w:t>
+          </w:r>
+          <w:r>
+            <w:rPr>
+              <w:b/>
+              <w:bCs/>
+              <w:noProof/>
+            </w:rPr>
+            <w:t>Income Ingeniería Comercial.</w:t>
+          </w:r>
+          <w:r>
+            <w:rPr>
+              <w:noProof/>
+            </w:rPr>
+            <w:t xml:space="preserve"> Income Ingeniería Comercial. [En línea] [Citado el: 3 de Septiembre de 2013.] http://www.ingenieria-comercial.es/introduccion-a-sistematica-comercial.</w:t>
+          </w:r>
+        </w:p>
+        <w:p>
+          <w:pPr>
+            <w:pStyle w:val="Bibliografa"/>
+            <w:rPr>
+              <w:noProof/>
+            </w:rPr>
+          </w:pPr>
+          <w:r>
+            <w:rPr>
+              <w:noProof/>
+            </w:rPr>
+            <w:lastRenderedPageBreak/>
+            <w:t>9. Laboratorio Técnico del Uruguay. [En línea] http://latu21.latu.org.uy/es/.</w:t>
+          </w:r>
+        </w:p>
+        <w:p>
+          <w:pPr>
+            <w:pStyle w:val="Bibliografa"/>
+            <w:rPr>
+              <w:noProof/>
+            </w:rPr>
+          </w:pPr>
+          <w:r>
+            <w:rPr>
+              <w:noProof/>
+            </w:rPr>
+            <w:t>10. Booksurge. [En línea] [Citado el: 5 de Septiembre de 2013.] http://www.booksurge.com/.</w:t>
+          </w:r>
+        </w:p>
+        <w:p>
+          <w:pPr>
+            <w:pStyle w:val="Bibliografa"/>
+            <w:rPr>
+              <w:noProof/>
+            </w:rPr>
+          </w:pPr>
+          <w:r>
+            <w:rPr>
+              <w:noProof/>
+            </w:rPr>
+            <w:t>11. Mobipocket. [En línea] [Citado el: 5 de Septiembre de 2013.] http://www.mobipocket.com/en/HomePage/default.asp?Language=ES.</w:t>
+          </w:r>
+        </w:p>
+        <w:p>
+          <w:pPr>
+            <w:pStyle w:val="Bibliografa"/>
+            <w:rPr>
+              <w:noProof/>
+            </w:rPr>
+          </w:pPr>
+          <w:r>
+            <w:rPr>
+              <w:noProof/>
+            </w:rPr>
+            <w:t>12. Google Play. [En línea] [Citado el: 5 de Septiembre de 2013.] https://play.google.com.</w:t>
+          </w:r>
+        </w:p>
+        <w:p>
+          <w:pPr>
+            <w:pStyle w:val="Bibliografa"/>
+            <w:rPr>
+              <w:noProof/>
+            </w:rPr>
+          </w:pPr>
+          <w:r>
+            <w:rPr>
+              <w:noProof/>
+            </w:rPr>
+            <w:t xml:space="preserve">13. </w:t>
+          </w:r>
+          <w:r>
+            <w:rPr>
+              <w:b/>
+              <w:bCs/>
+              <w:noProof/>
+            </w:rPr>
+            <w:t>Kenneth Ingham, Stephanie Forrest.</w:t>
+          </w:r>
+          <w:r>
+            <w:rPr>
+              <w:noProof/>
+            </w:rPr>
+            <w:t xml:space="preserve"> A History and Survey of Network Firewalls. </w:t>
+          </w:r>
+          <w:r>
+            <w:rPr>
+              <w:i/>
+              <w:iCs/>
+              <w:noProof/>
+            </w:rPr>
+            <w:t xml:space="preserve">UNM Computer Science. </w:t>
+          </w:r>
+          <w:r>
+            <w:rPr>
+              <w:noProof/>
+            </w:rPr>
+            <w:t>[En línea] [Citado el: 5 de Septiembre de 2013.] http://www.cs.unm.edu/~treport/tr/02-12/firewall.pdf.</w:t>
+          </w:r>
+        </w:p>
+        <w:p>
+          <w:pPr>
+            <w:pStyle w:val="Bibliografa"/>
+            <w:rPr>
+              <w:noProof/>
+            </w:rPr>
+          </w:pPr>
+          <w:r>
+            <w:rPr>
+              <w:noProof/>
+            </w:rPr>
+            <w:t xml:space="preserve">14. </w:t>
+          </w:r>
+          <w:r>
+            <w:rPr>
+              <w:b/>
+              <w:bCs/>
+              <w:noProof/>
+            </w:rPr>
+            <w:t>Soporte de Google Play.</w:t>
+          </w:r>
+          <w:r>
+            <w:rPr>
+              <w:noProof/>
+            </w:rPr>
+            <w:t xml:space="preserve"> Google Play Support. [En línea] [Citado el: 5 de Septiembre de 2013.] https://support.google.com/googleplay/answer/2843119?p=availability&amp;rd=1.</w:t>
+          </w:r>
+        </w:p>
+        <w:p>
+          <w:pPr>
+            <w:pStyle w:val="Ttulo1"/>
+          </w:pPr>
+          <w:r>
+            <w:fldChar w:fldCharType="end"/>
+          </w:r>
+        </w:p>
+        <w:p>
+          <w:pPr>
+            <w:rPr>
+              <w:rFonts w:cstheme="minorHAnsi"/>
+              <w:sz w:val="18"/>
+              <w:szCs w:val="18"/>
+            </w:rPr>
+          </w:pPr>
+        </w:p>
+        <w:p>
+          <w:pPr>
+            <w:rPr>
+              <w:rFonts w:cstheme="minorHAnsi"/>
+              <w:sz w:val="18"/>
+              <w:szCs w:val="18"/>
+            </w:rPr>
+          </w:pPr>
+        </w:p>
+        <w:p>
+          <w:pPr>
+            <w:rPr>
+              <w:rFonts w:cstheme="minorHAnsi"/>
+              <w:sz w:val="18"/>
+              <w:szCs w:val="18"/>
+            </w:rPr>
+          </w:pPr>
+          <w:hyperlink r:id="rId28" w:history="1">
+            <w:r>
+              <w:rPr>
+                <w:rStyle w:val="Hipervnculo"/>
+                <w:rFonts w:cstheme="minorHAnsi"/>
+                <w:color w:val="auto"/>
+                <w:sz w:val="18"/>
+                <w:szCs w:val="18"/>
+              </w:rPr>
+              <w:t>http://topics.nytimes.com/top/news/business/companies/amazon_inc/index.html</w:t>
+            </w:r>
+          </w:hyperlink>
+        </w:p>
+        <w:p>
+          <w:pPr>
+            <w:rPr>
+              <w:rFonts w:cstheme="minorHAnsi"/>
+              <w:sz w:val="18"/>
+              <w:szCs w:val="18"/>
+            </w:rPr>
+          </w:pPr>
+          <w:hyperlink r:id="rId29" w:history="1">
+            <w:r>
+              <w:rPr>
+                <w:rStyle w:val="Hipervnculo"/>
+                <w:rFonts w:cstheme="minorHAnsi"/>
+                <w:color w:val="auto"/>
+                <w:sz w:val="18"/>
+                <w:szCs w:val="18"/>
+              </w:rPr>
+              <w:t>http://www.misrespuestas.com/que-es-amazon.html</w:t>
+            </w:r>
+          </w:hyperlink>
+        </w:p>
+        <w:p>
+          <w:pPr>
+            <w:rPr>
+              <w:rFonts w:cstheme="minorHAnsi"/>
+              <w:sz w:val="18"/>
+              <w:szCs w:val="18"/>
+            </w:rPr>
+          </w:pPr>
+          <w:hyperlink r:id="rId30" w:history="1">
+            <w:r>
+              <w:rPr>
+                <w:rStyle w:val="Hipervnculo"/>
+                <w:rFonts w:cstheme="minorHAnsi"/>
+                <w:color w:val="auto"/>
+                <w:sz w:val="18"/>
+                <w:szCs w:val="18"/>
+              </w:rPr>
+              <w:t>http://www.achievement.org/autodoc/page/bez0bio-1</w:t>
+            </w:r>
+          </w:hyperlink>
+        </w:p>
+        <w:p>
+          <w:pPr>
+            <w:rPr>
+              <w:rFonts w:cstheme="minorHAnsi"/>
+              <w:sz w:val="18"/>
+              <w:szCs w:val="18"/>
+            </w:rPr>
+          </w:pPr>
+          <w:hyperlink r:id="rId31" w:history="1">
+            <w:r>
+              <w:rPr>
+                <w:rStyle w:val="Hipervnculo"/>
+                <w:rFonts w:cstheme="minorHAnsi"/>
+                <w:color w:val="auto"/>
+                <w:sz w:val="18"/>
+                <w:szCs w:val="18"/>
+              </w:rPr>
+              <w:t>http://www.revistamercado.do/2011/10/la-increible-historia-del-nacimiento-de-amazon-com/</w:t>
+            </w:r>
+          </w:hyperlink>
+        </w:p>
+        <w:p>
+          <w:pPr>
+            <w:rPr>
+              <w:rFonts w:cstheme="minorHAnsi"/>
+              <w:sz w:val="18"/>
+              <w:szCs w:val="18"/>
+            </w:rPr>
+          </w:pPr>
+          <w:hyperlink r:id="rId32" w:history="1">
+            <w:r>
+              <w:rPr>
+                <w:rStyle w:val="Hipervnculo"/>
+                <w:rFonts w:cstheme="minorHAnsi"/>
+                <w:color w:val="auto"/>
+                <w:sz w:val="18"/>
+                <w:szCs w:val="18"/>
+              </w:rPr>
+              <w:t>http://www.ingenieria-comercial.es/introduccion-a-sistematica-comercial</w:t>
+            </w:r>
+          </w:hyperlink>
+        </w:p>
+        <w:p>
+          <w:pPr>
+            <w:rPr>
+              <w:rFonts w:cstheme="minorHAnsi"/>
+              <w:sz w:val="18"/>
+              <w:szCs w:val="18"/>
+            </w:rPr>
+          </w:pPr>
+          <w:hyperlink r:id="rId33" w:history="1">
+            <w:r>
+              <w:rPr>
+                <w:rStyle w:val="Hipervnculo"/>
+                <w:rFonts w:cstheme="minorHAnsi"/>
+                <w:color w:val="auto"/>
+                <w:sz w:val="18"/>
+                <w:szCs w:val="18"/>
+              </w:rPr>
+              <w:t>http://bits.blogs.nytimes.com/2013/07/05/the-price-of-amazon/</w:t>
+            </w:r>
+          </w:hyperlink>
+        </w:p>
+        <w:p>
+          <w:pPr>
+            <w:rPr>
+              <w:rFonts w:cstheme="minorHAnsi"/>
+              <w:sz w:val="18"/>
+              <w:szCs w:val="18"/>
+            </w:rPr>
+          </w:pPr>
+          <w:hyperlink r:id="rId34" w:history="1">
+            <w:r>
+              <w:rPr>
+                <w:rStyle w:val="Hipervnculo"/>
+                <w:rFonts w:cstheme="minorHAnsi"/>
+                <w:color w:val="auto"/>
+                <w:sz w:val="18"/>
+                <w:szCs w:val="18"/>
+              </w:rPr>
+              <w:t>http://bits.blogs.nytimes.com/2011/10/14/questions-for-amazon-on-privacy-and-the-kindle-fire/</w:t>
+            </w:r>
+          </w:hyperlink>
+        </w:p>
+        <w:p>
+          <w:pPr>
+            <w:rPr>
+              <w:rFonts w:cstheme="minorHAnsi"/>
+              <w:sz w:val="18"/>
+              <w:szCs w:val="18"/>
+            </w:rPr>
+          </w:pPr>
+          <w:hyperlink r:id="rId35" w:history="1">
+            <w:r>
+              <w:rPr>
+                <w:rStyle w:val="Hipervnculo"/>
+                <w:rFonts w:cstheme="minorHAnsi"/>
+                <w:color w:val="auto"/>
+                <w:sz w:val="18"/>
+                <w:szCs w:val="18"/>
+              </w:rPr>
+              <w:t>http://www.maestrosdelweb.com/editorial/segecom/</w:t>
+            </w:r>
+          </w:hyperlink>
+        </w:p>
+        <w:p>
+          <w:pPr>
+            <w:rPr>
+              <w:rFonts w:cstheme="minorHAnsi"/>
+              <w:sz w:val="18"/>
+              <w:szCs w:val="18"/>
+            </w:rPr>
+          </w:pPr>
+          <w:hyperlink r:id="rId36" w:history="1">
+            <w:r>
+              <w:rPr>
+                <w:rStyle w:val="Hipervnculo"/>
+                <w:rFonts w:cstheme="minorHAnsi"/>
+                <w:color w:val="auto"/>
+                <w:sz w:val="18"/>
+                <w:szCs w:val="18"/>
+              </w:rPr>
+              <w:t>https://affiliate-program.amazon.com/</w:t>
+            </w:r>
+          </w:hyperlink>
+        </w:p>
+        <w:p>
+          <w:pPr>
+            <w:pStyle w:val="NormalWeb"/>
+            <w:spacing w:before="0" w:beforeAutospacing="0" w:after="200" w:afterAutospacing="0"/>
+            <w:rPr>
+              <w:rFonts w:asciiTheme="minorHAnsi" w:hAnsiTheme="minorHAnsi" w:cstheme="minorHAnsi"/>
+              <w:sz w:val="18"/>
+              <w:szCs w:val="18"/>
+            </w:rPr>
+          </w:pPr>
+          <w:hyperlink r:id="rId37" w:history="1">
+            <w:r>
+              <w:rPr>
+                <w:rStyle w:val="Hipervnculo"/>
+                <w:rFonts w:asciiTheme="minorHAnsi" w:hAnsiTheme="minorHAnsi" w:cstheme="minorHAnsi"/>
+                <w:color w:val="auto"/>
+                <w:sz w:val="18"/>
+                <w:szCs w:val="18"/>
+              </w:rPr>
+              <w:t>http://www.informatica-hoy.com.ar/telefonos-celulares/Que-es-un-smartphone.php</w:t>
+            </w:r>
+          </w:hyperlink>
+        </w:p>
+        <w:p>
+          <w:pPr>
+            <w:pStyle w:val="NormalWeb"/>
+            <w:spacing w:before="0" w:beforeAutospacing="0" w:after="200" w:afterAutospacing="0"/>
+            <w:rPr>
+              <w:rFonts w:asciiTheme="minorHAnsi" w:hAnsiTheme="minorHAnsi" w:cstheme="minorHAnsi"/>
+              <w:sz w:val="18"/>
+              <w:szCs w:val="18"/>
+            </w:rPr>
+          </w:pPr>
+          <w:hyperlink r:id="rId38" w:history="1">
+            <w:r>
+              <w:rPr>
+                <w:rStyle w:val="Hipervnculo"/>
+                <w:rFonts w:asciiTheme="minorHAnsi" w:hAnsiTheme="minorHAnsi" w:cstheme="minorHAnsi"/>
+                <w:color w:val="auto"/>
+                <w:sz w:val="18"/>
+                <w:szCs w:val="18"/>
+              </w:rPr>
+              <w:t>http://es.wikipedia.org/wiki/PayPal</w:t>
+            </w:r>
+          </w:hyperlink>
+        </w:p>
+        <w:p>
+          <w:pPr>
+            <w:pStyle w:val="NormalWeb"/>
+            <w:spacing w:before="0" w:beforeAutospacing="0" w:after="200" w:afterAutospacing="0"/>
+            <w:rPr>
+              <w:rFonts w:asciiTheme="minorHAnsi" w:hAnsiTheme="minorHAnsi" w:cstheme="minorHAnsi"/>
+              <w:sz w:val="18"/>
+              <w:szCs w:val="18"/>
+            </w:rPr>
+          </w:pPr>
+          <w:hyperlink r:id="rId39" w:history="1">
+            <w:r>
+              <w:rPr>
+                <w:rStyle w:val="Hipervnculo"/>
+                <w:rFonts w:asciiTheme="minorHAnsi" w:hAnsiTheme="minorHAnsi" w:cstheme="minorHAnsi"/>
+                <w:color w:val="auto"/>
+                <w:sz w:val="18"/>
+                <w:szCs w:val="18"/>
+              </w:rPr>
+              <w:t>https://developer.paypal.com/webapps/developer/docs/integration/mobile/mobile-sdk-overview/</w:t>
+            </w:r>
+          </w:hyperlink>
+        </w:p>
+        <w:p>
+          <w:pPr>
+            <w:pStyle w:val="NormalWeb"/>
+            <w:spacing w:before="0" w:beforeAutospacing="0" w:after="200" w:afterAutospacing="0"/>
+            <w:rPr>
+              <w:rFonts w:asciiTheme="minorHAnsi" w:hAnsiTheme="minorHAnsi" w:cstheme="minorHAnsi"/>
+              <w:sz w:val="18"/>
+              <w:szCs w:val="18"/>
+            </w:rPr>
+          </w:pPr>
+          <w:hyperlink r:id="rId40" w:history="1">
+            <w:r>
+              <w:rPr>
+                <w:rStyle w:val="Hipervnculo"/>
+                <w:rFonts w:asciiTheme="minorHAnsi" w:hAnsiTheme="minorHAnsi" w:cstheme="minorHAnsi"/>
+                <w:color w:val="auto"/>
+                <w:sz w:val="18"/>
+                <w:szCs w:val="18"/>
+              </w:rPr>
+              <w:t>http://es.wikipedia.org/wiki/YouTube</w:t>
+            </w:r>
+          </w:hyperlink>
+        </w:p>
+        <w:p>
+          <w:pPr>
+            <w:pStyle w:val="NormalWeb"/>
+            <w:spacing w:before="0" w:beforeAutospacing="0" w:after="200" w:afterAutospacing="0"/>
+            <w:rPr>
+              <w:rFonts w:asciiTheme="minorHAnsi" w:hAnsiTheme="minorHAnsi" w:cstheme="minorHAnsi"/>
+              <w:sz w:val="18"/>
+              <w:szCs w:val="18"/>
+            </w:rPr>
+          </w:pPr>
+          <w:hyperlink r:id="rId41" w:history="1">
+            <w:r>
+              <w:rPr>
+                <w:rStyle w:val="Hipervnculo"/>
+                <w:rFonts w:asciiTheme="minorHAnsi" w:hAnsiTheme="minorHAnsi" w:cstheme="minorHAnsi"/>
+                <w:color w:val="auto"/>
+                <w:sz w:val="18"/>
+                <w:szCs w:val="18"/>
+              </w:rPr>
+              <w:t>https://developers.google.com/youtube/android/player/</w:t>
+            </w:r>
+          </w:hyperlink>
+        </w:p>
+        <w:p>
+          <w:pPr>
+            <w:pStyle w:val="NormalWeb"/>
+            <w:spacing w:before="0" w:beforeAutospacing="0" w:after="200" w:afterAutospacing="0"/>
+            <w:rPr>
+              <w:rFonts w:asciiTheme="minorHAnsi" w:hAnsiTheme="minorHAnsi" w:cstheme="minorHAnsi"/>
+              <w:sz w:val="18"/>
+              <w:szCs w:val="18"/>
+            </w:rPr>
+          </w:pPr>
+          <w:hyperlink r:id="rId42" w:history="1">
+            <w:r>
+              <w:rPr>
+                <w:rStyle w:val="Hipervnculo"/>
+                <w:rFonts w:asciiTheme="minorHAnsi" w:hAnsiTheme="minorHAnsi" w:cstheme="minorHAnsi"/>
+                <w:color w:val="auto"/>
+                <w:sz w:val="18"/>
+                <w:szCs w:val="18"/>
+              </w:rPr>
+              <w:t>http://es.wikipedia.org/wiki/Amazon.com</w:t>
+            </w:r>
+          </w:hyperlink>
+        </w:p>
+        <w:p>
+          <w:pPr>
+            <w:pStyle w:val="NormalWeb"/>
+            <w:spacing w:before="0" w:beforeAutospacing="0" w:after="200" w:afterAutospacing="0"/>
+            <w:rPr>
+              <w:rFonts w:asciiTheme="minorHAnsi" w:hAnsiTheme="minorHAnsi" w:cstheme="minorHAnsi"/>
+              <w:sz w:val="18"/>
+              <w:szCs w:val="18"/>
+            </w:rPr>
+          </w:pPr>
+          <w:hyperlink r:id="rId43" w:history="1">
+            <w:r>
+              <w:rPr>
+                <w:rStyle w:val="Hipervnculo"/>
+                <w:rFonts w:asciiTheme="minorHAnsi" w:hAnsiTheme="minorHAnsi" w:cstheme="minorHAnsi"/>
+                <w:color w:val="auto"/>
+                <w:sz w:val="18"/>
+                <w:szCs w:val="18"/>
+              </w:rPr>
+              <w:t>http://aws.amazon.com/sdkforandroid/</w:t>
+            </w:r>
+          </w:hyperlink>
+        </w:p>
+        <w:p>
+          <w:pPr>
+            <w:pStyle w:val="NormalWeb"/>
+            <w:spacing w:before="0" w:beforeAutospacing="0" w:after="200" w:afterAutospacing="0"/>
+            <w:rPr>
+              <w:rFonts w:asciiTheme="minorHAnsi" w:hAnsiTheme="minorHAnsi" w:cstheme="minorHAnsi"/>
+              <w:sz w:val="18"/>
+              <w:szCs w:val="18"/>
+            </w:rPr>
+          </w:pPr>
+          <w:hyperlink r:id="rId44" w:history="1">
+            <w:r>
+              <w:rPr>
+                <w:rStyle w:val="Hipervnculo"/>
+                <w:rFonts w:asciiTheme="minorHAnsi" w:hAnsiTheme="minorHAnsi" w:cstheme="minorHAnsi"/>
+                <w:color w:val="auto"/>
+                <w:sz w:val="18"/>
+                <w:szCs w:val="18"/>
+              </w:rPr>
+              <w:t>http://es.wikipedia.org/wiki/Twitter</w:t>
+            </w:r>
+          </w:hyperlink>
+        </w:p>
+        <w:p>
+          <w:pPr>
+            <w:pStyle w:val="NormalWeb"/>
+            <w:spacing w:before="0" w:beforeAutospacing="0" w:after="200" w:afterAutospacing="0"/>
+            <w:rPr>
+              <w:rFonts w:asciiTheme="minorHAnsi" w:hAnsiTheme="minorHAnsi" w:cstheme="minorHAnsi"/>
+              <w:sz w:val="18"/>
+              <w:szCs w:val="18"/>
+            </w:rPr>
+          </w:pPr>
+          <w:hyperlink r:id="rId45" w:history="1">
+            <w:r>
+              <w:rPr>
+                <w:rStyle w:val="Hipervnculo"/>
+                <w:rFonts w:asciiTheme="minorHAnsi" w:hAnsiTheme="minorHAnsi" w:cstheme="minorHAnsi"/>
+                <w:color w:val="auto"/>
+                <w:sz w:val="18"/>
+                <w:szCs w:val="18"/>
+              </w:rPr>
+              <w:t>http://twitter4j.org/en/index.html</w:t>
+            </w:r>
+          </w:hyperlink>
+        </w:p>
+        <w:p>
+          <w:pPr>
+            <w:pStyle w:val="NormalWeb"/>
+            <w:spacing w:before="0" w:beforeAutospacing="0" w:after="200" w:afterAutospacing="0"/>
+            <w:rPr>
+              <w:rFonts w:asciiTheme="minorHAnsi" w:hAnsiTheme="minorHAnsi" w:cstheme="minorHAnsi"/>
+              <w:sz w:val="18"/>
+              <w:szCs w:val="18"/>
+              <w:u w:val="single"/>
+            </w:rPr>
+          </w:pPr>
+          <w:hyperlink r:id="rId46" w:history="1">
+            <w:r>
+              <w:rPr>
+                <w:rStyle w:val="Hipervnculo"/>
+                <w:rFonts w:asciiTheme="minorHAnsi" w:hAnsiTheme="minorHAnsi" w:cstheme="minorHAnsi"/>
+                <w:color w:val="auto"/>
+                <w:sz w:val="18"/>
+                <w:szCs w:val="18"/>
+              </w:rPr>
+              <w:t>http://es.wikipedia.org/wiki/Facebook</w:t>
+            </w:r>
+          </w:hyperlink>
+        </w:p>
+        <w:p>
+          <w:pPr>
+            <w:pStyle w:val="NormalWeb"/>
+            <w:spacing w:before="0" w:beforeAutospacing="0" w:after="200" w:afterAutospacing="0"/>
+            <w:rPr>
+              <w:rFonts w:asciiTheme="minorHAnsi" w:hAnsiTheme="minorHAnsi" w:cstheme="minorHAnsi"/>
+              <w:sz w:val="18"/>
+              <w:szCs w:val="18"/>
+              <w:u w:val="single"/>
+            </w:rPr>
+          </w:pPr>
+          <w:hyperlink r:id="rId47" w:history="1">
+            <w:r>
+              <w:rPr>
+                <w:rStyle w:val="Hipervnculo"/>
+                <w:rFonts w:asciiTheme="minorHAnsi" w:hAnsiTheme="minorHAnsi" w:cstheme="minorHAnsi"/>
+                <w:color w:val="auto"/>
+                <w:sz w:val="18"/>
+                <w:szCs w:val="18"/>
+              </w:rPr>
+              <w:t>https://developers.facebook.com/docs/android/</w:t>
+            </w:r>
+          </w:hyperlink>
+        </w:p>
+        <w:p>
+          <w:pPr>
+            <w:pStyle w:val="NormalWeb"/>
+            <w:spacing w:before="0" w:beforeAutospacing="0" w:after="200" w:afterAutospacing="0"/>
+            <w:rPr>
+              <w:rFonts w:asciiTheme="minorHAnsi" w:hAnsiTheme="minorHAnsi" w:cstheme="minorHAnsi"/>
+              <w:sz w:val="18"/>
+              <w:szCs w:val="18"/>
+              <w:u w:val="single"/>
+            </w:rPr>
+          </w:pPr>
+          <w:r>
+            <w:rPr>
+              <w:rFonts w:asciiTheme="minorHAnsi" w:hAnsiTheme="minorHAnsi" w:cstheme="minorHAnsi"/>
+              <w:sz w:val="18"/>
+              <w:szCs w:val="18"/>
+              <w:u w:val="single"/>
+            </w:rPr>
+            <w:t>es.wikipedia.org/wiki/Android</w:t>
+          </w:r>
+        </w:p>
+        <w:p>
+          <w:pPr>
+            <w:pStyle w:val="NormalWeb"/>
+            <w:spacing w:before="0" w:beforeAutospacing="0" w:after="200" w:afterAutospacing="0"/>
+            <w:rPr>
+              <w:rFonts w:asciiTheme="minorHAnsi" w:hAnsiTheme="minorHAnsi" w:cstheme="minorHAnsi"/>
+              <w:sz w:val="18"/>
+              <w:szCs w:val="18"/>
+              <w:u w:val="single"/>
+            </w:rPr>
+          </w:pPr>
+          <w:hyperlink r:id="rId48" w:history="1">
+            <w:r>
+              <w:rPr>
+                <w:rStyle w:val="Hipervnculo"/>
+                <w:rFonts w:asciiTheme="minorHAnsi" w:hAnsiTheme="minorHAnsi" w:cstheme="minorHAnsi"/>
+                <w:color w:val="auto"/>
+                <w:sz w:val="18"/>
+                <w:szCs w:val="18"/>
+              </w:rPr>
+              <w:t>http://cellphoneshop.cc/que-es-un-smartphone/</w:t>
+            </w:r>
+          </w:hyperlink>
+        </w:p>
+        <w:p>
+          <w:pPr>
+            <w:pStyle w:val="NormalWeb"/>
+            <w:spacing w:before="0" w:beforeAutospacing="0" w:after="200" w:afterAutospacing="0"/>
+            <w:rPr>
+              <w:rFonts w:asciiTheme="minorHAnsi" w:hAnsiTheme="minorHAnsi" w:cstheme="minorHAnsi"/>
+              <w:sz w:val="18"/>
+              <w:szCs w:val="18"/>
+              <w:u w:val="single"/>
+            </w:rPr>
+          </w:pPr>
+          <w:r>
+            <w:rPr>
+              <w:rFonts w:asciiTheme="minorHAnsi" w:hAnsiTheme="minorHAnsi" w:cstheme="minorHAnsi"/>
+              <w:sz w:val="18"/>
+              <w:szCs w:val="18"/>
+              <w:u w:val="single"/>
+            </w:rPr>
+            <w:t>parentesis.com/post/Glosario/direct</w:t>
+          </w:r>
+        </w:p>
+        <w:p>
+          <w:pPr>
+            <w:pStyle w:val="NormalWeb"/>
+            <w:spacing w:before="0" w:beforeAutospacing="0" w:after="200" w:afterAutospacing="0"/>
+            <w:rPr>
+              <w:rFonts w:asciiTheme="minorHAnsi" w:hAnsiTheme="minorHAnsi" w:cstheme="minorHAnsi"/>
+              <w:sz w:val="18"/>
+              <w:szCs w:val="18"/>
+            </w:rPr>
+          </w:pPr>
+        </w:p>
+        <w:p>
+          <w:pPr>
+            <w:rPr>
+              <w:rFonts w:cstheme="minorHAnsi"/>
+              <w:sz w:val="18"/>
+              <w:szCs w:val="18"/>
+            </w:rPr>
+          </w:pPr>
+        </w:p>
+        <w:p>
+          <w:pPr>
+            <w:rPr>
+              <w:rFonts w:cstheme="minorHAnsi"/>
+              <w:sz w:val="18"/>
+              <w:szCs w:val="18"/>
+            </w:rPr>
+          </w:pPr>
+        </w:p>
+        <w:p>
+          <w:pPr>
+            <w:jc w:val="center"/>
+            <w:rPr>
+              <w:rFonts w:cstheme="minorHAnsi"/>
+              <w:sz w:val="18"/>
+              <w:szCs w:val="18"/>
+            </w:rPr>
+          </w:pPr>
+        </w:p>
       </w:sdtContent>
     </w:sdt>
-    <w:p>
-      <w:pPr>
-        <w:rPr>
-          <w:rFonts w:cstheme="minorHAnsi"/>
-          <w:sz w:val="18"/>
-          <w:szCs w:val="18"/>
-        </w:rPr>
-      </w:pPr>
-    </w:p>
-    <w:p>
-      <w:pPr>
-        <w:rPr>
-          <w:rFonts w:cstheme="minorHAnsi"/>
-          <w:sz w:val="18"/>
-          <w:szCs w:val="18"/>
-        </w:rPr>
-      </w:pPr>
-    </w:p>
-    <w:p>
-      <w:pPr>
-        <w:rPr>
-          <w:rFonts w:cstheme="minorHAnsi"/>
-          <w:sz w:val="18"/>
-          <w:szCs w:val="18"/>
-        </w:rPr>
-      </w:pPr>
-    </w:p>
-    <w:p>
-      <w:pPr>
-        <w:rPr>
-          <w:rFonts w:cstheme="minorHAnsi"/>
-          <w:sz w:val="18"/>
-          <w:szCs w:val="18"/>
-        </w:rPr>
-      </w:pPr>
-    </w:p>
-    <w:p>
-      <w:pPr>
-        <w:rPr>
-          <w:rFonts w:cstheme="minorHAnsi"/>
-          <w:sz w:val="18"/>
-          <w:szCs w:val="18"/>
-        </w:rPr>
-      </w:pPr>
-      <w:hyperlink r:id="rId26" w:history="1">
-        <w:r>
-          <w:rPr>
-            <w:rStyle w:val="Hipervnculo"/>
-            <w:rFonts w:cstheme="minorHAnsi"/>
-            <w:color w:val="auto"/>
-            <w:sz w:val="18"/>
-            <w:szCs w:val="18"/>
-          </w:rPr>
-          <w:t>http://topics.nytimes.com/top/news/business/companies/amazon_inc/index.html</w:t>
-        </w:r>
-      </w:hyperlink>
-    </w:p>
-    <w:p>
-      <w:pPr>
-        <w:rPr>
-          <w:rFonts w:cstheme="minorHAnsi"/>
-          <w:sz w:val="18"/>
-          <w:szCs w:val="18"/>
-        </w:rPr>
-      </w:pPr>
-      <w:hyperlink r:id="rId27" w:history="1">
-        <w:r>
-          <w:rPr>
-            <w:rStyle w:val="Hipervnculo"/>
-            <w:rFonts w:cstheme="minorHAnsi"/>
-            <w:color w:val="auto"/>
-            <w:sz w:val="18"/>
-            <w:szCs w:val="18"/>
-          </w:rPr>
-          <w:t>http://www.misrespuestas.com/que-es-amazon.html</w:t>
-        </w:r>
-      </w:hyperlink>
-    </w:p>
-    <w:p>
-      <w:pPr>
-        <w:rPr>
-          <w:rFonts w:cstheme="minorHAnsi"/>
-          <w:sz w:val="18"/>
-          <w:szCs w:val="18"/>
-        </w:rPr>
-      </w:pPr>
-      <w:hyperlink r:id="rId28" w:history="1">
-        <w:r>
-          <w:rPr>
-            <w:rStyle w:val="Hipervnculo"/>
-            <w:rFonts w:cstheme="minorHAnsi"/>
-            <w:color w:val="auto"/>
-            <w:sz w:val="18"/>
-            <w:szCs w:val="18"/>
-          </w:rPr>
-          <w:t>http://www.achievement.org/autodoc/page/bez0bio-1</w:t>
-        </w:r>
-      </w:hyperlink>
-    </w:p>
-    <w:p>
-      <w:pPr>
-        <w:rPr>
-          <w:rFonts w:cstheme="minorHAnsi"/>
-          <w:sz w:val="18"/>
-          <w:szCs w:val="18"/>
-        </w:rPr>
-      </w:pPr>
-      <w:hyperlink r:id="rId29" w:history="1">
-        <w:r>
-          <w:rPr>
-            <w:rStyle w:val="Hipervnculo"/>
-            <w:rFonts w:cstheme="minorHAnsi"/>
-            <w:color w:val="auto"/>
-            <w:sz w:val="18"/>
-            <w:szCs w:val="18"/>
-          </w:rPr>
-          <w:t>http://www.revistamercado.do/2011/10/la-increible-historia-del-nacimiento-de-amazon-com/</w:t>
-        </w:r>
-      </w:hyperlink>
-    </w:p>
-    <w:p>
-      <w:pPr>
-        <w:rPr>
-          <w:rFonts w:cstheme="minorHAnsi"/>
-          <w:sz w:val="18"/>
-          <w:szCs w:val="18"/>
-        </w:rPr>
-      </w:pPr>
-      <w:hyperlink r:id="rId30" w:history="1">
-        <w:r>
-          <w:rPr>
-            <w:rStyle w:val="Hipervnculo"/>
-            <w:rFonts w:cstheme="minorHAnsi"/>
-            <w:color w:val="auto"/>
-            <w:sz w:val="18"/>
-            <w:szCs w:val="18"/>
-          </w:rPr>
-          <w:t>http://www.ingenieria-comercial.es/introduccion-a-sistematica-comercial</w:t>
-        </w:r>
-      </w:hyperlink>
-    </w:p>
-    <w:p>
-      <w:pPr>
-        <w:rPr>
-          <w:rFonts w:cstheme="minorHAnsi"/>
-          <w:sz w:val="18"/>
-          <w:szCs w:val="18"/>
-        </w:rPr>
-      </w:pPr>
-      <w:hyperlink r:id="rId31" w:history="1">
-        <w:r>
-          <w:rPr>
-            <w:rStyle w:val="Hipervnculo"/>
-            <w:rFonts w:cstheme="minorHAnsi"/>
-            <w:color w:val="auto"/>
-            <w:sz w:val="18"/>
-            <w:szCs w:val="18"/>
-          </w:rPr>
-          <w:t>http://bits.blogs.nytimes.com/2013/07/05/the-price-of-amazon/</w:t>
-        </w:r>
-      </w:hyperlink>
-    </w:p>
-    <w:p>
-      <w:pPr>
-        <w:rPr>
-          <w:rFonts w:cstheme="minorHAnsi"/>
-          <w:sz w:val="18"/>
-          <w:szCs w:val="18"/>
-        </w:rPr>
-      </w:pPr>
-      <w:hyperlink r:id="rId32" w:history="1">
-        <w:r>
-          <w:rPr>
-            <w:rStyle w:val="Hipervnculo"/>
-            <w:rFonts w:cstheme="minorHAnsi"/>
-            <w:color w:val="auto"/>
-            <w:sz w:val="18"/>
-            <w:szCs w:val="18"/>
-          </w:rPr>
-          <w:t>http://bits.blogs.nytimes.com/2011/10/14/questions-for-amazon-on-privacy-and-the-kindle-fire/</w:t>
-        </w:r>
-      </w:hyperlink>
-    </w:p>
-    <w:p>
-      <w:pPr>
-        <w:rPr>
-          <w:rFonts w:cstheme="minorHAnsi"/>
-          <w:sz w:val="18"/>
-          <w:szCs w:val="18"/>
-        </w:rPr>
-      </w:pPr>
-      <w:hyperlink r:id="rId33" w:history="1">
-        <w:r>
-          <w:rPr>
-            <w:rStyle w:val="Hipervnculo"/>
-            <w:rFonts w:cstheme="minorHAnsi"/>
-            <w:color w:val="auto"/>
-            <w:sz w:val="18"/>
-            <w:szCs w:val="18"/>
-          </w:rPr>
-          <w:t>http://www.maestrosdelweb.com/editorial/segecom/</w:t>
-        </w:r>
-      </w:hyperlink>
-    </w:p>
-    <w:p>
-      <w:pPr>
-        <w:rPr>
-          <w:rFonts w:cstheme="minorHAnsi"/>
-          <w:sz w:val="18"/>
-          <w:szCs w:val="18"/>
-        </w:rPr>
-      </w:pPr>
-      <w:hyperlink r:id="rId34" w:history="1">
-        <w:r>
-          <w:rPr>
-            <w:rStyle w:val="Hipervnculo"/>
-            <w:rFonts w:cstheme="minorHAnsi"/>
-            <w:color w:val="auto"/>
-            <w:sz w:val="18"/>
-            <w:szCs w:val="18"/>
-          </w:rPr>
-          <w:t>https://affiliate-program.amazon.com/</w:t>
-        </w:r>
-      </w:hyperlink>
-    </w:p>
-    <w:p>
-      <w:pPr>
-        <w:pStyle w:val="NormalWeb"/>
-        <w:spacing w:before="0" w:beforeAutospacing="0" w:after="200" w:afterAutospacing="0"/>
-        <w:rPr>
-          <w:rFonts w:asciiTheme="minorHAnsi" w:hAnsiTheme="minorHAnsi" w:cstheme="minorHAnsi"/>
-          <w:sz w:val="18"/>
-          <w:szCs w:val="18"/>
-        </w:rPr>
-      </w:pPr>
-      <w:hyperlink r:id="rId35" w:history="1">
-        <w:r>
-          <w:rPr>
-            <w:rStyle w:val="Hipervnculo"/>
-            <w:rFonts w:asciiTheme="minorHAnsi" w:hAnsiTheme="minorHAnsi" w:cstheme="minorHAnsi"/>
-            <w:color w:val="auto"/>
-            <w:sz w:val="18"/>
-            <w:szCs w:val="18"/>
-          </w:rPr>
-          <w:t>http://www.informatica-hoy.com.ar/telefonos-celulares/Que-es-un-smartphone.php</w:t>
-        </w:r>
-      </w:hyperlink>
-    </w:p>
-    <w:p>
-      <w:pPr>
-        <w:pStyle w:val="NormalWeb"/>
-        <w:spacing w:before="0" w:beforeAutospacing="0" w:after="200" w:afterAutospacing="0"/>
-        <w:rPr>
-          <w:rFonts w:asciiTheme="minorHAnsi" w:hAnsiTheme="minorHAnsi" w:cstheme="minorHAnsi"/>
-          <w:sz w:val="18"/>
-          <w:szCs w:val="18"/>
-        </w:rPr>
-      </w:pPr>
-      <w:hyperlink r:id="rId36" w:history="1">
-        <w:r>
-          <w:rPr>
-            <w:rStyle w:val="Hipervnculo"/>
-            <w:rFonts w:asciiTheme="minorHAnsi" w:hAnsiTheme="minorHAnsi" w:cstheme="minorHAnsi"/>
-            <w:color w:val="auto"/>
-            <w:sz w:val="18"/>
-            <w:szCs w:val="18"/>
-          </w:rPr>
-          <w:t>http://es.wikipedia.org/wiki/PayPal</w:t>
-        </w:r>
-      </w:hyperlink>
-    </w:p>
-    <w:p>
-      <w:pPr>
-        <w:pStyle w:val="NormalWeb"/>
-        <w:spacing w:before="0" w:beforeAutospacing="0" w:after="200" w:afterAutospacing="0"/>
-        <w:rPr>
-          <w:rFonts w:asciiTheme="minorHAnsi" w:hAnsiTheme="minorHAnsi" w:cstheme="minorHAnsi"/>
-          <w:sz w:val="18"/>
-          <w:szCs w:val="18"/>
-        </w:rPr>
-      </w:pPr>
-      <w:hyperlink r:id="rId37" w:history="1">
-        <w:r>
-          <w:rPr>
-            <w:rStyle w:val="Hipervnculo"/>
-            <w:rFonts w:asciiTheme="minorHAnsi" w:hAnsiTheme="minorHAnsi" w:cstheme="minorHAnsi"/>
-            <w:color w:val="auto"/>
-            <w:sz w:val="18"/>
-            <w:szCs w:val="18"/>
-          </w:rPr>
-          <w:t>https://developer.paypal.com/webapps/developer/docs/integration/mobile/mobile-sdk-overview/</w:t>
-        </w:r>
-      </w:hyperlink>
-    </w:p>
-    <w:p>
-      <w:pPr>
-        <w:pStyle w:val="NormalWeb"/>
-        <w:spacing w:before="0" w:beforeAutospacing="0" w:after="200" w:afterAutospacing="0"/>
-        <w:rPr>
-          <w:rFonts w:asciiTheme="minorHAnsi" w:hAnsiTheme="minorHAnsi" w:cstheme="minorHAnsi"/>
-          <w:sz w:val="18"/>
-          <w:szCs w:val="18"/>
-        </w:rPr>
-      </w:pPr>
-      <w:hyperlink r:id="rId38" w:history="1">
-        <w:r>
-          <w:rPr>
-            <w:rStyle w:val="Hipervnculo"/>
-            <w:rFonts w:asciiTheme="minorHAnsi" w:hAnsiTheme="minorHAnsi" w:cstheme="minorHAnsi"/>
-            <w:color w:val="auto"/>
-            <w:sz w:val="18"/>
-            <w:szCs w:val="18"/>
-          </w:rPr>
-          <w:t>http://es.wikipedia.org/wiki/YouTube</w:t>
-        </w:r>
-      </w:hyperlink>
-    </w:p>
-    <w:p>
-      <w:pPr>
-        <w:pStyle w:val="NormalWeb"/>
-        <w:spacing w:before="0" w:beforeAutospacing="0" w:after="200" w:afterAutospacing="0"/>
-        <w:rPr>
-          <w:rFonts w:asciiTheme="minorHAnsi" w:hAnsiTheme="minorHAnsi" w:cstheme="minorHAnsi"/>
-          <w:sz w:val="18"/>
-          <w:szCs w:val="18"/>
-        </w:rPr>
-      </w:pPr>
-      <w:hyperlink r:id="rId39" w:history="1">
-        <w:r>
-          <w:rPr>
-            <w:rStyle w:val="Hipervnculo"/>
-            <w:rFonts w:asciiTheme="minorHAnsi" w:hAnsiTheme="minorHAnsi" w:cstheme="minorHAnsi"/>
-            <w:color w:val="auto"/>
-            <w:sz w:val="18"/>
-            <w:szCs w:val="18"/>
-          </w:rPr>
-          <w:t>https://developers.google.com/youtube/android/player/</w:t>
-        </w:r>
-      </w:hyperlink>
-    </w:p>
-    <w:p>
-      <w:pPr>
-        <w:pStyle w:val="NormalWeb"/>
-        <w:spacing w:before="0" w:beforeAutospacing="0" w:after="200" w:afterAutospacing="0"/>
-        <w:rPr>
-          <w:rFonts w:asciiTheme="minorHAnsi" w:hAnsiTheme="minorHAnsi" w:cstheme="minorHAnsi"/>
-          <w:sz w:val="18"/>
-          <w:szCs w:val="18"/>
-        </w:rPr>
-      </w:pPr>
-      <w:hyperlink r:id="rId40" w:history="1">
-        <w:r>
-          <w:rPr>
-            <w:rStyle w:val="Hipervnculo"/>
-            <w:rFonts w:asciiTheme="minorHAnsi" w:hAnsiTheme="minorHAnsi" w:cstheme="minorHAnsi"/>
-            <w:color w:val="auto"/>
-            <w:sz w:val="18"/>
-            <w:szCs w:val="18"/>
-          </w:rPr>
-          <w:t>http://es.wikipedia.org/wiki/Amazon.com</w:t>
-        </w:r>
-      </w:hyperlink>
-    </w:p>
-    <w:p>
-      <w:pPr>
-        <w:pStyle w:val="NormalWeb"/>
-        <w:spacing w:before="0" w:beforeAutospacing="0" w:after="200" w:afterAutospacing="0"/>
-        <w:rPr>
-          <w:rFonts w:asciiTheme="minorHAnsi" w:hAnsiTheme="minorHAnsi" w:cstheme="minorHAnsi"/>
-          <w:sz w:val="18"/>
-          <w:szCs w:val="18"/>
-        </w:rPr>
-      </w:pPr>
-      <w:hyperlink r:id="rId41" w:history="1">
-        <w:r>
-          <w:rPr>
-            <w:rStyle w:val="Hipervnculo"/>
-            <w:rFonts w:asciiTheme="minorHAnsi" w:hAnsiTheme="minorHAnsi" w:cstheme="minorHAnsi"/>
-            <w:color w:val="auto"/>
-            <w:sz w:val="18"/>
-            <w:szCs w:val="18"/>
-          </w:rPr>
-          <w:t>http://aws.amazon.com/sdkforandroid/</w:t>
-        </w:r>
-      </w:hyperlink>
-    </w:p>
-    <w:p>
-      <w:pPr>
-        <w:pStyle w:val="NormalWeb"/>
-        <w:spacing w:before="0" w:beforeAutospacing="0" w:after="200" w:afterAutospacing="0"/>
-        <w:rPr>
-          <w:rFonts w:asciiTheme="minorHAnsi" w:hAnsiTheme="minorHAnsi" w:cstheme="minorHAnsi"/>
-          <w:sz w:val="18"/>
-          <w:szCs w:val="18"/>
-        </w:rPr>
-      </w:pPr>
-      <w:hyperlink r:id="rId42" w:history="1">
-        <w:r>
-          <w:rPr>
-            <w:rStyle w:val="Hipervnculo"/>
-            <w:rFonts w:asciiTheme="minorHAnsi" w:hAnsiTheme="minorHAnsi" w:cstheme="minorHAnsi"/>
-            <w:color w:val="auto"/>
-            <w:sz w:val="18"/>
-            <w:szCs w:val="18"/>
-          </w:rPr>
-          <w:t>http://es.wikipedia.org/wiki/Twitter</w:t>
-        </w:r>
-      </w:hyperlink>
-    </w:p>
-    <w:p>
-      <w:pPr>
-        <w:pStyle w:val="NormalWeb"/>
-        <w:spacing w:before="0" w:beforeAutospacing="0" w:after="200" w:afterAutospacing="0"/>
-        <w:rPr>
-          <w:rFonts w:asciiTheme="minorHAnsi" w:hAnsiTheme="minorHAnsi" w:cstheme="minorHAnsi"/>
-          <w:sz w:val="18"/>
-          <w:szCs w:val="18"/>
-        </w:rPr>
-      </w:pPr>
-      <w:hyperlink r:id="rId43" w:history="1">
-        <w:r>
-          <w:rPr>
-            <w:rStyle w:val="Hipervnculo"/>
-            <w:rFonts w:asciiTheme="minorHAnsi" w:hAnsiTheme="minorHAnsi" w:cstheme="minorHAnsi"/>
-            <w:color w:val="auto"/>
-            <w:sz w:val="18"/>
-            <w:szCs w:val="18"/>
-          </w:rPr>
-          <w:t>http://twitter4j.org/en/index.html</w:t>
-        </w:r>
-      </w:hyperlink>
-    </w:p>
-    <w:p>
-      <w:pPr>
-        <w:pStyle w:val="NormalWeb"/>
-        <w:spacing w:before="0" w:beforeAutospacing="0" w:after="200" w:afterAutospacing="0"/>
-        <w:rPr>
-          <w:rFonts w:asciiTheme="minorHAnsi" w:hAnsiTheme="minorHAnsi" w:cstheme="minorHAnsi"/>
-          <w:sz w:val="18"/>
-          <w:szCs w:val="18"/>
-          <w:u w:val="single"/>
-        </w:rPr>
-      </w:pPr>
-      <w:hyperlink r:id="rId44" w:history="1">
-        <w:r>
-          <w:rPr>
-            <w:rStyle w:val="Hipervnculo"/>
-            <w:rFonts w:asciiTheme="minorHAnsi" w:hAnsiTheme="minorHAnsi" w:cstheme="minorHAnsi"/>
-            <w:color w:val="auto"/>
-            <w:sz w:val="18"/>
-            <w:szCs w:val="18"/>
-          </w:rPr>
-          <w:t>http://es.wikipedia.org/wiki/Facebook</w:t>
-        </w:r>
-      </w:hyperlink>
-    </w:p>
-    <w:p>
-      <w:pPr>
-        <w:pStyle w:val="NormalWeb"/>
-        <w:spacing w:before="0" w:beforeAutospacing="0" w:after="200" w:afterAutospacing="0"/>
-        <w:rPr>
-          <w:rFonts w:asciiTheme="minorHAnsi" w:hAnsiTheme="minorHAnsi" w:cstheme="minorHAnsi"/>
-          <w:sz w:val="18"/>
-          <w:szCs w:val="18"/>
-          <w:u w:val="single"/>
-        </w:rPr>
-      </w:pPr>
-      <w:hyperlink r:id="rId45" w:history="1">
-        <w:r>
-          <w:rPr>
-            <w:rStyle w:val="Hipervnculo"/>
-            <w:rFonts w:asciiTheme="minorHAnsi" w:hAnsiTheme="minorHAnsi" w:cstheme="minorHAnsi"/>
-            <w:color w:val="auto"/>
-            <w:sz w:val="18"/>
-            <w:szCs w:val="18"/>
-          </w:rPr>
-          <w:t>https://developers.facebook.com/docs/android/</w:t>
-        </w:r>
-      </w:hyperlink>
-    </w:p>
-    <w:p>
-      <w:pPr>
-        <w:pStyle w:val="NormalWeb"/>
-        <w:spacing w:before="0" w:beforeAutospacing="0" w:after="200" w:afterAutospacing="0"/>
-        <w:rPr>
-          <w:rFonts w:asciiTheme="minorHAnsi" w:hAnsiTheme="minorHAnsi" w:cstheme="minorHAnsi"/>
-          <w:sz w:val="18"/>
-          <w:szCs w:val="18"/>
-          <w:u w:val="single"/>
-        </w:rPr>
-      </w:pPr>
-      <w:r>
-        <w:rPr>
-          <w:rFonts w:asciiTheme="minorHAnsi" w:hAnsiTheme="minorHAnsi" w:cstheme="minorHAnsi"/>
-          <w:sz w:val="18"/>
-          <w:szCs w:val="18"/>
-          <w:u w:val="single"/>
-        </w:rPr>
-        <w:t>es.wikipedia.org/wiki/Android</w:t>
-      </w:r>
-    </w:p>
-    <w:p>
-      <w:pPr>
-        <w:pStyle w:val="NormalWeb"/>
-        <w:spacing w:before="0" w:beforeAutospacing="0" w:after="200" w:afterAutospacing="0"/>
-        <w:rPr>
-          <w:rFonts w:asciiTheme="minorHAnsi" w:hAnsiTheme="minorHAnsi" w:cstheme="minorHAnsi"/>
-          <w:sz w:val="18"/>
-          <w:szCs w:val="18"/>
-          <w:u w:val="single"/>
-        </w:rPr>
-      </w:pPr>
-      <w:hyperlink r:id="rId46" w:history="1">
-        <w:r>
-          <w:rPr>
-            <w:rStyle w:val="Hipervnculo"/>
-            <w:rFonts w:asciiTheme="minorHAnsi" w:hAnsiTheme="minorHAnsi" w:cstheme="minorHAnsi"/>
-            <w:color w:val="auto"/>
-            <w:sz w:val="18"/>
-            <w:szCs w:val="18"/>
-          </w:rPr>
-          <w:t>http://cellphoneshop.cc/que-es-un-smartphone/</w:t>
-        </w:r>
-      </w:hyperlink>
-    </w:p>
-    <w:p>
-      <w:pPr>
-        <w:pStyle w:val="NormalWeb"/>
-        <w:spacing w:before="0" w:beforeAutospacing="0" w:after="200" w:afterAutospacing="0"/>
-        <w:rPr>
-          <w:rFonts w:asciiTheme="minorHAnsi" w:hAnsiTheme="minorHAnsi" w:cstheme="minorHAnsi"/>
-          <w:sz w:val="18"/>
-          <w:szCs w:val="18"/>
-          <w:u w:val="single"/>
-        </w:rPr>
-      </w:pPr>
-      <w:r>
-        <w:rPr>
-          <w:rFonts w:asciiTheme="minorHAnsi" w:hAnsiTheme="minorHAnsi" w:cstheme="minorHAnsi"/>
-          <w:sz w:val="18"/>
-          <w:szCs w:val="18"/>
-          <w:u w:val="single"/>
-        </w:rPr>
-        <w:t>parentesis.com/post/Glosario/direct</w:t>
-      </w:r>
-    </w:p>
-    <w:p>
-      <w:pPr>
-        <w:pStyle w:val="NormalWeb"/>
-        <w:spacing w:before="0" w:beforeAutospacing="0" w:after="200" w:afterAutospacing="0"/>
-        <w:rPr>
-          <w:rFonts w:asciiTheme="minorHAnsi" w:hAnsiTheme="minorHAnsi" w:cstheme="minorHAnsi"/>
-          <w:sz w:val="18"/>
-          <w:szCs w:val="18"/>
-        </w:rPr>
-      </w:pPr>
-    </w:p>
-    <w:p>
-      <w:pPr>
-        <w:rPr>
-          <w:rFonts w:cstheme="minorHAnsi"/>
-          <w:sz w:val="18"/>
-          <w:szCs w:val="18"/>
-        </w:rPr>
-      </w:pPr>
-    </w:p>
-    <w:p>
-      <w:pPr>
-        <w:rPr>
-          <w:rFonts w:cstheme="minorHAnsi"/>
-          <w:sz w:val="18"/>
-          <w:szCs w:val="18"/>
-        </w:rPr>
-      </w:pPr>
-    </w:p>
-    <w:p>
-      <w:pPr>
-        <w:jc w:val="center"/>
-        <w:rPr>
-          <w:rFonts w:cstheme="minorHAnsi"/>
-          <w:sz w:val="18"/>
-          <w:szCs w:val="18"/>
-        </w:rPr>
-      </w:pPr>
-    </w:p>
     <w:sectPr>
-      <w:footerReference w:type="default" r:id="rId47"/>
+      <w:footerReference w:type="default" r:id="rId49"/>
       <w:pgSz w:w="11906" w:h="16838"/>
       <w:pgMar w:top="1417" w:right="1701" w:bottom="1417" w:left="1701" w:header="708" w:footer="708" w:gutter="0"/>
       <w:cols w:space="708"/>
@@ -7781,7 +8989,7 @@
       </w:r>
     </w:p>
   </w:comment>
-  <w:comment w:id="17" w:author="MRLaptop" w:date="2013-09-04T03:43:00Z" w:initials="M">
+  <w:comment w:id="17" w:author="MRLaptop" w:date="2013-09-05T11:42:00Z" w:initials="M">
     <w:p>
       <w:pPr>
         <w:pStyle w:val="Textocomentario"/>
@@ -7793,7 +9001,135 @@
         <w:annotationRef/>
       </w:r>
       <w:r>
-        <w:t>Ingresar la deficion de una fuente oficial</w:t>
+        <w:t>Agregar ref</w:t>
+      </w:r>
+    </w:p>
+  </w:comment>
+  <w:comment w:id="18" w:author="MRLaptop" w:date="2013-09-05T12:17:00Z" w:initials="M">
+    <w:p>
+      <w:pPr>
+        <w:pStyle w:val="Textocomentario"/>
+      </w:pPr>
+      <w:r>
+        <w:rPr>
+          <w:rStyle w:val="Refdecomentario"/>
+        </w:rPr>
+        <w:annotationRef/>
+      </w:r>
+      <w:r>
+        <w:t>Formato de nombre reg</w:t>
+      </w:r>
+    </w:p>
+  </w:comment>
+  <w:comment w:id="20" w:author="MRLaptop" w:date="2013-09-05T12:20:00Z" w:initials="M">
+    <w:p>
+      <w:pPr>
+        <w:pStyle w:val="Textocomentario"/>
+      </w:pPr>
+      <w:r>
+        <w:rPr>
+          <w:rStyle w:val="Refdecomentario"/>
+        </w:rPr>
+        <w:annotationRef/>
+      </w:r>
+      <w:r>
+        <w:t>def</w:t>
+      </w:r>
+    </w:p>
+  </w:comment>
+  <w:comment w:id="19" w:author="MRLaptop" w:date="2013-09-05T12:19:00Z" w:initials="M">
+    <w:p>
+      <w:pPr>
+        <w:pStyle w:val="Textocomentario"/>
+      </w:pPr>
+      <w:r>
+        <w:rPr>
+          <w:rStyle w:val="Refdecomentario"/>
+        </w:rPr>
+        <w:annotationRef/>
+      </w:r>
+      <w:r>
+        <w:t>def</w:t>
+      </w:r>
+    </w:p>
+  </w:comment>
+  <w:comment w:id="21" w:author="MRLaptop" w:date="2013-09-06T01:27:00Z" w:initials="M">
+    <w:p>
+      <w:pPr>
+        <w:pStyle w:val="Textocomentario"/>
+      </w:pPr>
+      <w:r>
+        <w:rPr>
+          <w:rStyle w:val="Refdecomentario"/>
+        </w:rPr>
+        <w:annotationRef/>
+      </w:r>
+      <w:r>
+        <w:t>refs</w:t>
+      </w:r>
+    </w:p>
+  </w:comment>
+  <w:comment w:id="22" w:author="MRLaptop" w:date="2013-09-06T01:56:00Z" w:initials="M">
+    <w:p>
+      <w:pPr>
+        <w:pStyle w:val="Textocomentario"/>
+      </w:pPr>
+      <w:r>
+        <w:rPr>
+          <w:rStyle w:val="Refdecomentario"/>
+        </w:rPr>
+        <w:annotationRef/>
+      </w:r>
+      <w:r>
+        <w:t>ref</w:t>
+      </w:r>
+    </w:p>
+  </w:comment>
+  <w:comment w:id="23" w:author="MRLaptop" w:date="2013-09-06T02:12:00Z" w:initials="M">
+    <w:p>
+      <w:pPr>
+        <w:pStyle w:val="Textocomentario"/>
+      </w:pPr>
+      <w:r>
+        <w:rPr>
+          <w:rStyle w:val="Refdecomentario"/>
+        </w:rPr>
+        <w:annotationRef/>
+      </w:r>
+      <w:r>
+        <w:t>ref</w:t>
+      </w:r>
+    </w:p>
+  </w:comment>
+  <w:comment w:id="24" w:author="MRLaptop" w:date="2013-09-06T02:20:00Z" w:initials="M">
+    <w:p>
+      <w:pPr>
+        <w:pStyle w:val="Textocomentario"/>
+      </w:pPr>
+      <w:r>
+        <w:rPr>
+          <w:rStyle w:val="Refdecomentario"/>
+        </w:rPr>
+        <w:annotationRef/>
+      </w:r>
+      <w:r>
+        <w:t>def</w:t>
+      </w:r>
+    </w:p>
+  </w:comment>
+  <w:comment w:id="25" w:author="MRLaptop" w:date="2013-09-06T02:23:00Z" w:initials="M">
+    <w:p>
+      <w:pPr>
+        <w:pStyle w:val="Textocomentario"/>
+      </w:pPr>
+      <w:r>
+        <w:rPr>
+          <w:rStyle w:val="Refdecomentario"/>
+        </w:rPr>
+        <w:annotationRef/>
+      </w:r>
+      <w:r>
+        <w:t>ref</w:t>
       </w:r>
     </w:p>
   </w:comment>
@@ -7846,7 +9182,7 @@
             <w:rPr>
               <w:noProof/>
             </w:rPr>
-            <w:t>16</w:t>
+            <w:t>20</w:t>
           </w:r>
         </w:fldSimple>
       </w:p>
@@ -8001,6 +9337,155 @@
     </w:lvl>
   </w:abstractNum>
   <w:abstractNum w:abstractNumId="1">
+    <w:nsid w:val="03870CE0"/>
+    <w:multiLevelType w:val="multilevel"/>
+    <w:tmpl w:val="23389E4A"/>
+    <w:lvl w:ilvl="0">
+      <w:start w:val="1"/>
+      <w:numFmt w:val="bullet"/>
+      <w:lvlText w:val=""/>
+      <w:lvlJc w:val="left"/>
+      <w:pPr>
+        <w:tabs>
+          <w:tab w:val="num" w:pos="720"/>
+        </w:tabs>
+        <w:ind w:left="720" w:hanging="360"/>
+      </w:pPr>
+      <w:rPr>
+        <w:rFonts w:ascii="Symbol" w:hAnsi="Symbol" w:hint="default"/>
+        <w:sz w:val="20"/>
+      </w:rPr>
+    </w:lvl>
+    <w:lvl w:ilvl="1" w:tentative="1">
+      <w:start w:val="1"/>
+      <w:numFmt w:val="bullet"/>
+      <w:lvlText w:val="o"/>
+      <w:lvlJc w:val="left"/>
+      <w:pPr>
+        <w:tabs>
+          <w:tab w:val="num" w:pos="1440"/>
+        </w:tabs>
+        <w:ind w:left="1440" w:hanging="360"/>
+      </w:pPr>
+      <w:rPr>
+        <w:rFonts w:ascii="Courier New" w:hAnsi="Courier New" w:hint="default"/>
+        <w:sz w:val="20"/>
+      </w:rPr>
+    </w:lvl>
+    <w:lvl w:ilvl="2" w:tentative="1">
+      <w:start w:val="1"/>
+      <w:numFmt w:val="bullet"/>
+      <w:lvlText w:val=""/>
+      <w:lvlJc w:val="left"/>
+      <w:pPr>
+        <w:tabs>
+          <w:tab w:val="num" w:pos="2160"/>
+        </w:tabs>
+        <w:ind w:left="2160" w:hanging="360"/>
+      </w:pPr>
+      <w:rPr>
+        <w:rFonts w:ascii="Wingdings" w:hAnsi="Wingdings" w:hint="default"/>
+        <w:sz w:val="20"/>
+      </w:rPr>
+    </w:lvl>
+    <w:lvl w:ilvl="3" w:tentative="1">
+      <w:start w:val="1"/>
+      <w:numFmt w:val="bullet"/>
+      <w:lvlText w:val=""/>
+      <w:lvlJc w:val="left"/>
+      <w:pPr>
+        <w:tabs>
+          <w:tab w:val="num" w:pos="2880"/>
+        </w:tabs>
+        <w:ind w:left="2880" w:hanging="360"/>
+      </w:pPr>
+      <w:rPr>
+        <w:rFonts w:ascii="Wingdings" w:hAnsi="Wingdings" w:hint="default"/>
+        <w:sz w:val="20"/>
+      </w:rPr>
+    </w:lvl>
+    <w:lvl w:ilvl="4" w:tentative="1">
+      <w:start w:val="1"/>
+      <w:numFmt w:val="bullet"/>
+      <w:lvlText w:val=""/>
+      <w:lvlJc w:val="left"/>
+      <w:pPr>
+        <w:tabs>
+          <w:tab w:val="num" w:pos="3600"/>
+        </w:tabs>
+        <w:ind w:left="3600" w:hanging="360"/>
+      </w:pPr>
+      <w:rPr>
+        <w:rFonts w:ascii="Wingdings" w:hAnsi="Wingdings" w:hint="default"/>
+        <w:sz w:val="20"/>
+      </w:rPr>
+    </w:lvl>
+    <w:lvl w:ilvl="5" w:tentative="1">
+      <w:start w:val="1"/>
+      <w:numFmt w:val="bullet"/>
+      <w:lvlText w:val=""/>
+      <w:lvlJc w:val="left"/>
+      <w:pPr>
+        <w:tabs>
+          <w:tab w:val="num" w:pos="4320"/>
+        </w:tabs>
+        <w:ind w:left="4320" w:hanging="360"/>
+      </w:pPr>
+      <w:rPr>
+        <w:rFonts w:ascii="Wingdings" w:hAnsi="Wingdings" w:hint="default"/>
+        <w:sz w:val="20"/>
+      </w:rPr>
+    </w:lvl>
+    <w:lvl w:ilvl="6" w:tentative="1">
+      <w:start w:val="1"/>
+      <w:numFmt w:val="bullet"/>
+      <w:lvlText w:val=""/>
+      <w:lvlJc w:val="left"/>
+      <w:pPr>
+        <w:tabs>
+          <w:tab w:val="num" w:pos="5040"/>
+        </w:tabs>
+        <w:ind w:left="5040" w:hanging="360"/>
+      </w:pPr>
+      <w:rPr>
+        <w:rFonts w:ascii="Wingdings" w:hAnsi="Wingdings" w:hint="default"/>
+        <w:sz w:val="20"/>
+      </w:rPr>
+    </w:lvl>
+    <w:lvl w:ilvl="7" w:tentative="1">
+      <w:start w:val="1"/>
+      <w:numFmt w:val="bullet"/>
+      <w:lvlText w:val=""/>
+      <w:lvlJc w:val="left"/>
+      <w:pPr>
+        <w:tabs>
+          <w:tab w:val="num" w:pos="5760"/>
+        </w:tabs>
+        <w:ind w:left="5760" w:hanging="360"/>
+      </w:pPr>
+      <w:rPr>
+        <w:rFonts w:ascii="Wingdings" w:hAnsi="Wingdings" w:hint="default"/>
+        <w:sz w:val="20"/>
+      </w:rPr>
+    </w:lvl>
+    <w:lvl w:ilvl="8" w:tentative="1">
+      <w:start w:val="1"/>
+      <w:numFmt w:val="bullet"/>
+      <w:lvlText w:val=""/>
+      <w:lvlJc w:val="left"/>
+      <w:pPr>
+        <w:tabs>
+          <w:tab w:val="num" w:pos="6480"/>
+        </w:tabs>
+        <w:ind w:left="6480" w:hanging="360"/>
+      </w:pPr>
+      <w:rPr>
+        <w:rFonts w:ascii="Wingdings" w:hAnsi="Wingdings" w:hint="default"/>
+        <w:sz w:val="20"/>
+      </w:rPr>
+    </w:lvl>
+  </w:abstractNum>
+  <w:abstractNum w:abstractNumId="2">
     <w:nsid w:val="03BF58B8"/>
     <w:multiLevelType w:val="hybridMultilevel"/>
     <w:tmpl w:val="AF586204"/>
@@ -8113,7 +9598,156 @@
       </w:rPr>
     </w:lvl>
   </w:abstractNum>
-  <w:abstractNum w:abstractNumId="2">
+  <w:abstractNum w:abstractNumId="3">
+    <w:nsid w:val="080C5455"/>
+    <w:multiLevelType w:val="multilevel"/>
+    <w:tmpl w:val="1B9EBB4A"/>
+    <w:lvl w:ilvl="0">
+      <w:start w:val="1"/>
+      <w:numFmt w:val="bullet"/>
+      <w:lvlText w:val=""/>
+      <w:lvlJc w:val="left"/>
+      <w:pPr>
+        <w:tabs>
+          <w:tab w:val="num" w:pos="720"/>
+        </w:tabs>
+        <w:ind w:left="720" w:hanging="360"/>
+      </w:pPr>
+      <w:rPr>
+        <w:rFonts w:ascii="Symbol" w:hAnsi="Symbol" w:hint="default"/>
+        <w:sz w:val="20"/>
+      </w:rPr>
+    </w:lvl>
+    <w:lvl w:ilvl="1" w:tentative="1">
+      <w:start w:val="1"/>
+      <w:numFmt w:val="bullet"/>
+      <w:lvlText w:val="o"/>
+      <w:lvlJc w:val="left"/>
+      <w:pPr>
+        <w:tabs>
+          <w:tab w:val="num" w:pos="1440"/>
+        </w:tabs>
+        <w:ind w:left="1440" w:hanging="360"/>
+      </w:pPr>
+      <w:rPr>
+        <w:rFonts w:ascii="Courier New" w:hAnsi="Courier New" w:hint="default"/>
+        <w:sz w:val="20"/>
+      </w:rPr>
+    </w:lvl>
+    <w:lvl w:ilvl="2" w:tentative="1">
+      <w:start w:val="1"/>
+      <w:numFmt w:val="bullet"/>
+      <w:lvlText w:val=""/>
+      <w:lvlJc w:val="left"/>
+      <w:pPr>
+        <w:tabs>
+          <w:tab w:val="num" w:pos="2160"/>
+        </w:tabs>
+        <w:ind w:left="2160" w:hanging="360"/>
+      </w:pPr>
+      <w:rPr>
+        <w:rFonts w:ascii="Wingdings" w:hAnsi="Wingdings" w:hint="default"/>
+        <w:sz w:val="20"/>
+      </w:rPr>
+    </w:lvl>
+    <w:lvl w:ilvl="3" w:tentative="1">
+      <w:start w:val="1"/>
+      <w:numFmt w:val="bullet"/>
+      <w:lvlText w:val=""/>
+      <w:lvlJc w:val="left"/>
+      <w:pPr>
+        <w:tabs>
+          <w:tab w:val="num" w:pos="2880"/>
+        </w:tabs>
+        <w:ind w:left="2880" w:hanging="360"/>
+      </w:pPr>
+      <w:rPr>
+        <w:rFonts w:ascii="Wingdings" w:hAnsi="Wingdings" w:hint="default"/>
+        <w:sz w:val="20"/>
+      </w:rPr>
+    </w:lvl>
+    <w:lvl w:ilvl="4" w:tentative="1">
+      <w:start w:val="1"/>
+      <w:numFmt w:val="bullet"/>
+      <w:lvlText w:val=""/>
+      <w:lvlJc w:val="left"/>
+      <w:pPr>
+        <w:tabs>
+          <w:tab w:val="num" w:pos="3600"/>
+        </w:tabs>
+        <w:ind w:left="3600" w:hanging="360"/>
+      </w:pPr>
+      <w:rPr>
+        <w:rFonts w:ascii="Wingdings" w:hAnsi="Wingdings" w:hint="default"/>
+        <w:sz w:val="20"/>
+      </w:rPr>
+    </w:lvl>
+    <w:lvl w:ilvl="5" w:tentative="1">
+      <w:start w:val="1"/>
+      <w:numFmt w:val="bullet"/>
+      <w:lvlText w:val=""/>
+      <w:lvlJc w:val="left"/>
+      <w:pPr>
+        <w:tabs>
+          <w:tab w:val="num" w:pos="4320"/>
+        </w:tabs>
+        <w:ind w:left="4320" w:hanging="360"/>
+      </w:pPr>
+      <w:rPr>
+        <w:rFonts w:ascii="Wingdings" w:hAnsi="Wingdings" w:hint="default"/>
+        <w:sz w:val="20"/>
+      </w:rPr>
+    </w:lvl>
+    <w:lvl w:ilvl="6" w:tentative="1">
+      <w:start w:val="1"/>
+      <w:numFmt w:val="bullet"/>
+      <w:lvlText w:val=""/>
+      <w:lvlJc w:val="left"/>
+      <w:pPr>
+        <w:tabs>
+          <w:tab w:val="num" w:pos="5040"/>
+        </w:tabs>
+        <w:ind w:left="5040" w:hanging="360"/>
+      </w:pPr>
+      <w:rPr>
+        <w:rFonts w:ascii="Wingdings" w:hAnsi="Wingdings" w:hint="default"/>
+        <w:sz w:val="20"/>
+      </w:rPr>
+    </w:lvl>
+    <w:lvl w:ilvl="7" w:tentative="1">
+      <w:start w:val="1"/>
+      <w:numFmt w:val="bullet"/>
+      <w:lvlText w:val=""/>
+      <w:lvlJc w:val="left"/>
+      <w:pPr>
+        <w:tabs>
+          <w:tab w:val="num" w:pos="5760"/>
+        </w:tabs>
+        <w:ind w:left="5760" w:hanging="360"/>
+      </w:pPr>
+      <w:rPr>
+        <w:rFonts w:ascii="Wingdings" w:hAnsi="Wingdings" w:hint="default"/>
+        <w:sz w:val="20"/>
+      </w:rPr>
+    </w:lvl>
+    <w:lvl w:ilvl="8" w:tentative="1">
+      <w:start w:val="1"/>
+      <w:numFmt w:val="bullet"/>
+      <w:lvlText w:val=""/>
+      <w:lvlJc w:val="left"/>
+      <w:pPr>
+        <w:tabs>
+          <w:tab w:val="num" w:pos="6480"/>
+        </w:tabs>
+        <w:ind w:left="6480" w:hanging="360"/>
+      </w:pPr>
+      <w:rPr>
+        <w:rFonts w:ascii="Wingdings" w:hAnsi="Wingdings" w:hint="default"/>
+        <w:sz w:val="20"/>
+      </w:rPr>
+    </w:lvl>
+  </w:abstractNum>
+  <w:abstractNum w:abstractNumId="4">
     <w:nsid w:val="080D1659"/>
     <w:multiLevelType w:val="multilevel"/>
     <w:tmpl w:val="0EDA10B4"/>
@@ -8262,7 +9896,7 @@
       </w:rPr>
     </w:lvl>
   </w:abstractNum>
-  <w:abstractNum w:abstractNumId="3">
+  <w:abstractNum w:abstractNumId="5">
     <w:nsid w:val="0F82142A"/>
     <w:multiLevelType w:val="multilevel"/>
     <w:tmpl w:val="72CEB562"/>
@@ -8411,7 +10045,7 @@
       </w:rPr>
     </w:lvl>
   </w:abstractNum>
-  <w:abstractNum w:abstractNumId="4">
+  <w:abstractNum w:abstractNumId="6">
     <w:nsid w:val="10972177"/>
     <w:multiLevelType w:val="multilevel"/>
     <w:tmpl w:val="FCACEE68"/>
@@ -8560,7 +10194,7 @@
       </w:rPr>
     </w:lvl>
   </w:abstractNum>
-  <w:abstractNum w:abstractNumId="5">
+  <w:abstractNum w:abstractNumId="7">
     <w:nsid w:val="1477426E"/>
     <w:multiLevelType w:val="multilevel"/>
     <w:tmpl w:val="725A4CCE"/>
@@ -8709,7 +10343,7 @@
       </w:rPr>
     </w:lvl>
   </w:abstractNum>
-  <w:abstractNum w:abstractNumId="6">
+  <w:abstractNum w:abstractNumId="8">
     <w:nsid w:val="16433218"/>
     <w:multiLevelType w:val="hybridMultilevel"/>
     <w:tmpl w:val="09D8E94A"/>
@@ -8822,7 +10456,7 @@
       </w:pPr>
     </w:lvl>
   </w:abstractNum>
-  <w:abstractNum w:abstractNumId="7">
+  <w:abstractNum w:abstractNumId="9">
     <w:nsid w:val="2F9F1C6F"/>
     <w:multiLevelType w:val="multilevel"/>
     <w:tmpl w:val="E50CA9D6"/>
@@ -8935,7 +10569,7 @@
       </w:pPr>
     </w:lvl>
   </w:abstractNum>
-  <w:abstractNum w:abstractNumId="8">
+  <w:abstractNum w:abstractNumId="10">
     <w:nsid w:val="31E72D79"/>
     <w:multiLevelType w:val="hybridMultilevel"/>
     <w:tmpl w:val="80F83D1A"/>
@@ -9048,7 +10682,7 @@
       </w:pPr>
     </w:lvl>
   </w:abstractNum>
-  <w:abstractNum w:abstractNumId="9">
+  <w:abstractNum w:abstractNumId="11">
     <w:nsid w:val="451461BB"/>
     <w:multiLevelType w:val="hybridMultilevel"/>
     <w:tmpl w:val="FE907732"/>
@@ -9134,7 +10768,7 @@
       </w:pPr>
     </w:lvl>
   </w:abstractNum>
-  <w:abstractNum w:abstractNumId="10">
+  <w:abstractNum w:abstractNumId="12">
     <w:nsid w:val="46EC18B8"/>
     <w:multiLevelType w:val="hybridMultilevel"/>
     <w:tmpl w:val="169A5412"/>
@@ -9247,7 +10881,7 @@
       </w:pPr>
     </w:lvl>
   </w:abstractNum>
-  <w:abstractNum w:abstractNumId="11">
+  <w:abstractNum w:abstractNumId="13">
     <w:nsid w:val="5A8B4CAF"/>
     <w:multiLevelType w:val="multilevel"/>
     <w:tmpl w:val="12C438D4"/>
@@ -9360,7 +10994,7 @@
       </w:pPr>
     </w:lvl>
   </w:abstractNum>
-  <w:abstractNum w:abstractNumId="12">
+  <w:abstractNum w:abstractNumId="14">
     <w:nsid w:val="65DB3FE9"/>
     <w:multiLevelType w:val="multilevel"/>
     <w:tmpl w:val="37B43B7A"/>
@@ -9509,7 +11143,7 @@
       </w:rPr>
     </w:lvl>
   </w:abstractNum>
-  <w:abstractNum w:abstractNumId="13">
+  <w:abstractNum w:abstractNumId="15">
     <w:nsid w:val="66A45C6D"/>
     <w:multiLevelType w:val="hybridMultilevel"/>
     <w:tmpl w:val="F99A10B4"/>
@@ -9622,7 +11256,7 @@
       </w:rPr>
     </w:lvl>
   </w:abstractNum>
-  <w:abstractNum w:abstractNumId="14">
+  <w:abstractNum w:abstractNumId="16">
     <w:nsid w:val="758718D1"/>
     <w:multiLevelType w:val="hybridMultilevel"/>
     <w:tmpl w:val="7DAE1836"/>
@@ -9735,7 +11369,7 @@
       </w:pPr>
     </w:lvl>
   </w:abstractNum>
-  <w:abstractNum w:abstractNumId="15">
+  <w:abstractNum w:abstractNumId="17">
     <w:nsid w:val="7D626D8D"/>
     <w:multiLevelType w:val="hybridMultilevel"/>
     <w:tmpl w:val="35660624"/>
@@ -9852,16 +11486,16 @@
     <w:abstractNumId w:val="0"/>
   </w:num>
   <w:num w:numId="2">
-    <w:abstractNumId w:val="1"/>
+    <w:abstractNumId w:val="2"/>
   </w:num>
   <w:num w:numId="3">
-    <w:abstractNumId w:val="13"/>
+    <w:abstractNumId w:val="15"/>
   </w:num>
   <w:num w:numId="4">
-    <w:abstractNumId w:val="7"/>
+    <w:abstractNumId w:val="9"/>
   </w:num>
   <w:num w:numId="5">
-    <w:abstractNumId w:val="7"/>
+    <w:abstractNumId w:val="9"/>
     <w:lvlOverride w:ilvl="0">
       <w:lvl w:ilvl="0">
         <w:numFmt w:val="decimal"/>
@@ -9878,7 +11512,7 @@
     </w:lvlOverride>
   </w:num>
   <w:num w:numId="6">
-    <w:abstractNumId w:val="2"/>
+    <w:abstractNumId w:val="4"/>
     <w:lvlOverride w:ilvl="0">
       <w:lvl w:ilvl="0">
         <w:numFmt w:val="decimal"/>
@@ -9905,7 +11539,7 @@
     </w:lvlOverride>
   </w:num>
   <w:num w:numId="7">
-    <w:abstractNumId w:val="5"/>
+    <w:abstractNumId w:val="7"/>
     <w:lvlOverride w:ilvl="0">
       <w:lvl w:ilvl="0">
         <w:numFmt w:val="decimal"/>
@@ -9939,7 +11573,7 @@
     </w:lvlOverride>
   </w:num>
   <w:num w:numId="8">
-    <w:abstractNumId w:val="12"/>
+    <w:abstractNumId w:val="14"/>
     <w:lvlOverride w:ilvl="0">
       <w:lvl w:ilvl="0">
         <w:numFmt w:val="decimal"/>
@@ -9966,7 +11600,7 @@
     </w:lvlOverride>
   </w:num>
   <w:num w:numId="9">
-    <w:abstractNumId w:val="12"/>
+    <w:abstractNumId w:val="14"/>
     <w:lvlOverride w:ilvl="0">
       <w:lvl w:ilvl="0">
         <w:numFmt w:val="decimal"/>
@@ -10010,16 +11644,16 @@
     </w:lvlOverride>
   </w:num>
   <w:num w:numId="10">
-    <w:abstractNumId w:val="14"/>
+    <w:abstractNumId w:val="16"/>
   </w:num>
   <w:num w:numId="11">
-    <w:abstractNumId w:val="10"/>
+    <w:abstractNumId w:val="12"/>
   </w:num>
   <w:num w:numId="12">
-    <w:abstractNumId w:val="3"/>
+    <w:abstractNumId w:val="5"/>
   </w:num>
   <w:num w:numId="13">
-    <w:abstractNumId w:val="3"/>
+    <w:abstractNumId w:val="5"/>
     <w:lvlOverride w:ilvl="0">
       <w:lvl w:ilvl="0">
         <w:numFmt w:val="decimal"/>
@@ -10046,13 +11680,13 @@
     </w:lvlOverride>
   </w:num>
   <w:num w:numId="14">
-    <w:abstractNumId w:val="15"/>
+    <w:abstractNumId w:val="17"/>
   </w:num>
   <w:num w:numId="15">
-    <w:abstractNumId w:val="4"/>
+    <w:abstractNumId w:val="6"/>
   </w:num>
   <w:num w:numId="16">
-    <w:abstractNumId w:val="4"/>
+    <w:abstractNumId w:val="6"/>
     <w:lvlOverride w:ilvl="0">
       <w:lvl w:ilvl="0">
         <w:numFmt w:val="decimal"/>
@@ -10079,10 +11713,10 @@
     </w:lvlOverride>
   </w:num>
   <w:num w:numId="17">
-    <w:abstractNumId w:val="11"/>
+    <w:abstractNumId w:val="13"/>
   </w:num>
   <w:num w:numId="18">
-    <w:abstractNumId w:val="11"/>
+    <w:abstractNumId w:val="13"/>
     <w:lvlOverride w:ilvl="0">
       <w:lvl w:ilvl="0">
         <w:numFmt w:val="decimal"/>
@@ -10099,13 +11733,19 @@
     </w:lvlOverride>
   </w:num>
   <w:num w:numId="19">
-    <w:abstractNumId w:val="6"/>
+    <w:abstractNumId w:val="8"/>
   </w:num>
   <w:num w:numId="20">
-    <w:abstractNumId w:val="8"/>
+    <w:abstractNumId w:val="10"/>
   </w:num>
   <w:num w:numId="21">
-    <w:abstractNumId w:val="9"/>
+    <w:abstractNumId w:val="11"/>
+  </w:num>
+  <w:num w:numId="22">
+    <w:abstractNumId w:val="1"/>
+  </w:num>
+  <w:num w:numId="23">
+    <w:abstractNumId w:val="3"/>
   </w:num>
 </w:numbering>
 </file>
@@ -10387,6 +12027,7 @@
   <w:style w:type="character" w:default="1" w:styleId="Fuentedeprrafopredeter">
     <w:name w:val="Default Paragraph Font"/>
     <w:uiPriority w:val="1"/>
+    <w:semiHidden/>
     <w:unhideWhenUsed/>
   </w:style>
   <w:style w:type="table" w:default="1" w:styleId="Tablanormal">
@@ -11057,76 +12698,243 @@
 <file path=customXml/item1.xml><?xml version="1.0" encoding="utf-8"?>
 <b:Sources xmlns:b="http://schemas.openxmlformats.org/officeDocument/2006/bibliography" xmlns="http://schemas.openxmlformats.org/officeDocument/2006/bibliography" SelectedStyle="\ISO690Nmerical.XSL" StyleName="ISO 690 - Numerical Reference">
   <b:Source>
-    <b:Tag>Inc11</b:Tag>
-    <b:SourceType>JournalArticle</b:SourceType>
-    <b:Guid>{8BBAB6F1-F166-4285-A827-F63B7967E987}</b:Guid>
+    <b:Tag>Inc13</b:Tag>
+    <b:SourceType>DocumentFromInternetSite</b:SourceType>
+    <b:Guid>{50613B32-4F8A-45D4-A6EF-3F54FA3E510F}</b:Guid>
     <b:LCID>0</b:LCID>
     <b:Author>
       <b:Author>
-        <b:Corporate>Income Ingenieria Comercial</b:Corporate>
+        <b:Corporate>Income Ingeniería Comercial</b:Corporate>
       </b:Author>
     </b:Author>
-    <b:Title>Introducción a sistemática comercial</b:Title>
-    <b:Year>2011</b:Year>
-    <b:JournalName>Ingenieria Comercial</b:JournalName>
-    <b:RefOrder>2</b:RefOrder>
+    <b:Title>Income Ingeniería Comercial</b:Title>
+    <b:YearAccessed>2013</b:YearAccessed>
+    <b:MonthAccessed>Septiembre</b:MonthAccessed>
+    <b:DayAccessed>3</b:DayAccessed>
+    <b:URL>http://www.ingenieria-comercial.es/introduccion-a-sistematica-comercial</b:URL>
+    <b:RefOrder>8</b:RefOrder>
   </b:Source>
   <b:Source>
-    <b:Tag>Mae03</b:Tag>
-    <b:SourceType>JournalArticle</b:SourceType>
-    <b:Guid>{0B7B5FF0-5374-424B-A853-44466A97B8D9}</b:Guid>
-    <b:LCID>0</b:LCID>
-    <b:Author>
-      <b:Author>
-        <b:Corporate>Maestros del web</b:Corporate>
-      </b:Author>
-    </b:Author>
-    <b:Title>Introducción a la Seguridad en Entornos de Comercio Electrónico</b:Title>
-    <b:JournalName>Maestros del web</b:JournalName>
-    <b:Year>2003</b:Year>
-    <b:RefOrder>3</b:RefOrder>
-  </b:Source>
-  <b:Source>
-    <b:Tag>goo12</b:Tag>
-    <b:SourceType>JournalArticle</b:SourceType>
-    <b:Guid>{C90B6F8A-A704-4D66-AC3C-6387599CFEE1}</b:Guid>
-    <b:LCID>0</b:LCID>
-    <b:Author>
-      <b:Author>
-        <b:Corporate>googleblog</b:Corporate>
-      </b:Author>
-    </b:Author>
-    <b:Title>Introducing Google Play: All your entertainment, anywhere you go</b:Title>
-    <b:JournalName>googleblog</b:JournalName>
-    <b:Year>2012</b:Year>
-    <b:RefOrder>4</b:RefOrder>
-  </b:Source>
-  <b:Source>
-    <b:Tag>lam13</b:Tag>
-    <b:SourceType>JournalArticle</b:SourceType>
-    <b:Guid>{A1E537D8-3D30-4B4A-8F7E-FE57C06DB06F}</b:Guid>
+    <b:Tag>Hoy09</b:Tag>
+    <b:SourceType>DocumentFromInternetSite</b:SourceType>
+    <b:Guid>{152F7396-DA0F-401C-80CE-4ED46B5DD1EE}</b:Guid>
     <b:LCID>0</b:LCID>
     <b:Author>
       <b:Author>
         <b:NameList>
           <b:Person>
-            <b:Last>mari</b:Last>
-            <b:First>la</b:First>
+            <b:Last>Hoyos</b:Last>
+            <b:First>Jessica</b:First>
+            <b:Middle>Pelufo</b:Middle>
           </b:Person>
         </b:NameList>
       </b:Author>
     </b:Author>
-    <b:Title>cosas al pedo</b:Title>
-    <b:City>montevideo</b:City>
-    <b:Year>2013</b:Year>
-    <b:Publisher>mari ediciones</b:Publisher>
+    <b:Title>Definición y caracterización de un modelo comercial para la asesoría y venta de seguros de personas y familias para la emprsa líder en la ciudad de Medellín</b:Title>
+    <b:InternetSiteTitle>bdigital</b:InternetSiteTitle>
+    <b:Year>2009</b:Year>
+    <b:YearAccessed>2013</b:YearAccessed>
+    <b:MonthAccessed>Septiembre</b:MonthAccessed>
+    <b:DayAccessed>5</b:DayAccessed>
+    <b:URL>http://www.bdigital.unal.edu.co/2402/1/43878733.2009.pdf</b:URL>
+    <b:RefOrder>3</b:RefOrder>
+  </b:Source>
+  <b:Source>
+    <b:Tag>Jam121</b:Tag>
+    <b:SourceType>InternetSite</b:SourceType>
+    <b:Guid>{99341BB6-F986-4EDA-9437-21DB00AD5848}</b:Guid>
+    <b:LCID>0</b:LCID>
+    <b:Author>
+      <b:Author>
+        <b:NameList>
+          <b:Person>
+            <b:Last>Rosenber</b:Last>
+            <b:First>Jamie</b:First>
+          </b:Person>
+        </b:NameList>
+      </b:Author>
+    </b:Author>
+    <b:Title>googleblog</b:Title>
+    <b:Year>2012</b:Year>
+    <b:Month>Marzo</b:Month>
+    <b:Day>6</b:Day>
+    <b:YearAccessed>2013</b:YearAccessed>
+    <b:MonthAccessed>Septiembre</b:MonthAccessed>
+    <b:DayAccessed>4</b:DayAccessed>
+    <b:URL>http://googleblog.blogspot.mx/2012/03/introducing-google-play-all-your.html</b:URL>
+    <b:RefOrder>4</b:RefOrder>
+  </b:Source>
+  <b:Source>
+    <b:Tag>Lab</b:Tag>
+    <b:SourceType>InternetSite</b:SourceType>
+    <b:Guid>{2A104FC8-235A-4DB3-92CF-0A870C1D6977}</b:Guid>
+    <b:LCID>0</b:LCID>
+    <b:Title>Laboratorio Técnico del Uruguay</b:Title>
+    <b:URL>http://latu21.latu.org.uy/es/</b:URL>
+    <b:RefOrder>9</b:RefOrder>
+  </b:Source>
+  <b:Source>
+    <b:Tag>Aca13</b:Tag>
+    <b:SourceType>DocumentFromInternetSite</b:SourceType>
+    <b:Guid>{0769C88A-3712-4AF4-8E18-BAA803403D17}</b:Guid>
+    <b:LCID>0</b:LCID>
+    <b:Author>
+      <b:Author>
+        <b:Corporate>Academy of Achievement</b:Corporate>
+      </b:Author>
+    </b:Author>
+    <b:Title>Academy of Achievement</b:Title>
+    <b:YearAccessed>2013</b:YearAccessed>
+    <b:MonthAccessed>Septiembre</b:MonthAccessed>
+    <b:DayAccessed>05</b:DayAccessed>
+    <b:URL>http://www.achievement.org/autodoc/page/bez0bio-1</b:URL>
+    <b:RefOrder>2</b:RefOrder>
+  </b:Source>
+  <b:Source>
+    <b:Tag>Boo13</b:Tag>
+    <b:SourceType>InternetSite</b:SourceType>
+    <b:Guid>{2362A08E-96A9-4DF6-B337-F4FE99CA98EA}</b:Guid>
+    <b:LCID>0</b:LCID>
+    <b:Title>Booksurge</b:Title>
+    <b:YearAccessed>2013</b:YearAccessed>
+    <b:MonthAccessed>Septiembre</b:MonthAccessed>
+    <b:DayAccessed>5</b:DayAccessed>
+    <b:URL>http://www.booksurge.com/</b:URL>
+    <b:RefOrder>10</b:RefOrder>
+  </b:Source>
+  <b:Source>
+    <b:Tag>Mob13</b:Tag>
+    <b:SourceType>InternetSite</b:SourceType>
+    <b:Guid>{8267BE24-E8BA-4C2B-83E8-7E06B014B723}</b:Guid>
+    <b:LCID>0</b:LCID>
+    <b:Title>Mobipocket</b:Title>
+    <b:YearAccessed>2013</b:YearAccessed>
+    <b:MonthAccessed>Septiembre</b:MonthAccessed>
+    <b:DayAccessed>5</b:DayAccessed>
+    <b:URL>http://www.mobipocket.com/en/HomePage/default.asp?Language=ES</b:URL>
+    <b:RefOrder>11</b:RefOrder>
+  </b:Source>
+  <b:Source>
+    <b:Tag>Ama</b:Tag>
+    <b:SourceType>InternetSite</b:SourceType>
+    <b:Guid>{D2624E23-0D70-4E22-A044-D2EF30CE8A29}</b:Guid>
+    <b:LCID>0</b:LCID>
+    <b:Title>Amazon</b:Title>
+    <b:URL>http://www.amazon.com/</b:URL>
+    <b:YearAccessed>2013</b:YearAccessed>
+    <b:MonthAccessed>Septiembre</b:MonthAccessed>
+    <b:DayAccessed>5</b:DayAccessed>
     <b:RefOrder>1</b:RefOrder>
+  </b:Source>
+  <b:Source>
+    <b:Tag>Goo1</b:Tag>
+    <b:SourceType>InternetSite</b:SourceType>
+    <b:Guid>{41C54B3C-3B64-45ED-A1F1-3937B740EFA5}</b:Guid>
+    <b:LCID>0</b:LCID>
+    <b:Title>Google Play</b:Title>
+    <b:URL>https://play.google.com</b:URL>
+    <b:YearAccessed>2013</b:YearAccessed>
+    <b:MonthAccessed>Septiembre</b:MonthAccessed>
+    <b:DayAccessed>5</b:DayAccessed>
+    <b:RefOrder>12</b:RefOrder>
+  </b:Source>
+  <b:Source>
+    <b:Tag>Ken13</b:Tag>
+    <b:SourceType>DocumentFromInternetSite</b:SourceType>
+    <b:Guid>{7694DE15-5ED7-4228-9790-B86D431A0C6F}</b:Guid>
+    <b:LCID>0</b:LCID>
+    <b:Author>
+      <b:Author>
+        <b:NameList>
+          <b:Person>
+            <b:Last>Kenneth Ingham</b:Last>
+            <b:First>Stephanie</b:First>
+            <b:Middle>Forrest</b:Middle>
+          </b:Person>
+        </b:NameList>
+      </b:Author>
+    </b:Author>
+    <b:Title>A History and Survey of Network Firewalls</b:Title>
+    <b:InternetSiteTitle>UNM Computer Science</b:InternetSiteTitle>
+    <b:YearAccessed>2013</b:YearAccessed>
+    <b:MonthAccessed>Septiembre</b:MonthAccessed>
+    <b:DayAccessed>5</b:DayAccessed>
+    <b:URL>http://www.cs.unm.edu/~treport/tr/02-12/firewall.pdf</b:URL>
+    <b:RefOrder>13</b:RefOrder>
+  </b:Source>
+  <b:Source>
+    <b:Tag>Sop13</b:Tag>
+    <b:SourceType>DocumentFromInternetSite</b:SourceType>
+    <b:Guid>{3D8BB23F-2A49-4B84-8E78-53851B03603C}</b:Guid>
+    <b:LCID>0</b:LCID>
+    <b:Author>
+      <b:Author>
+        <b:Corporate>Soporte de Google Play</b:Corporate>
+      </b:Author>
+    </b:Author>
+    <b:Title>Google Play Support</b:Title>
+    <b:YearAccessed>2013</b:YearAccessed>
+    <b:MonthAccessed>Septiembre</b:MonthAccessed>
+    <b:DayAccessed>5</b:DayAccessed>
+    <b:URL>https://support.google.com/googleplay/answer/2843119?p=availability&amp;rd=1</b:URL>
+    <b:RefOrder>14</b:RefOrder>
+  </b:Source>
+  <b:Source>
+    <b:Tag>Goo13</b:Tag>
+    <b:SourceType>InternetSite</b:SourceType>
+    <b:Guid>{F46EA613-29BB-4823-BA84-1D2DAF7C520B}</b:Guid>
+    <b:LCID>0</b:LCID>
+    <b:Author>
+      <b:Author>
+        <b:Corporate>Google Play Books</b:Corporate>
+      </b:Author>
+    </b:Author>
+    <b:Title>Google Play Books</b:Title>
+    <b:YearAccessed>2013</b:YearAccessed>
+    <b:MonthAccessed>Septiembre</b:MonthAccessed>
+    <b:DayAccessed>5</b:DayAccessed>
+    <b:URL>https://play.google.com/store/apps/details?id=com.google.android.apps.books&amp;hl=es_419</b:URL>
+    <b:RefOrder>6</b:RefOrder>
+  </b:Source>
+  <b:Source>
+    <b:Tag>Goo131</b:Tag>
+    <b:SourceType>InternetSite</b:SourceType>
+    <b:Guid>{0767B46E-B1F5-41AF-A006-3FABF99E47B6}</b:Guid>
+    <b:LCID>0</b:LCID>
+    <b:Author>
+      <b:Author>
+        <b:Corporate>Google Play Music</b:Corporate>
+      </b:Author>
+    </b:Author>
+    <b:Title>Google Play Music</b:Title>
+    <b:YearAccessed>2013</b:YearAccessed>
+    <b:MonthAccessed>Septiembre</b:MonthAccessed>
+    <b:DayAccessed>5</b:DayAccessed>
+    <b:URL>https://play.google.com/store/apps/details?id=com.google.android.music&amp;hl=es_419</b:URL>
+    <b:RefOrder>5</b:RefOrder>
+  </b:Source>
+  <b:Source>
+    <b:Tag>Goo132</b:Tag>
+    <b:SourceType>InternetSite</b:SourceType>
+    <b:Guid>{130CE763-2940-4525-ACEF-59BAEE80C3EB}</b:Guid>
+    <b:LCID>0</b:LCID>
+    <b:Author>
+      <b:Author>
+        <b:Corporate>Google Play Movies</b:Corporate>
+      </b:Author>
+    </b:Author>
+    <b:Title>Google Play Movies</b:Title>
+    <b:YearAccessed>2013</b:YearAccessed>
+    <b:MonthAccessed>Septiembre</b:MonthAccessed>
+    <b:DayAccessed>5</b:DayAccessed>
+    <b:URL>https://play.google.com/store/apps/details?id=com.google.android.videos&amp;hl=es_419</b:URL>
+    <b:RefOrder>7</b:RefOrder>
   </b:Source>
 </b:Sources>
 </file>
 
 <file path=customXml/itemProps1.xml><?xml version="1.0" encoding="utf-8"?>
-<ds:datastoreItem xmlns:ds="http://schemas.openxmlformats.org/officeDocument/2006/customXml" ds:itemID="{FD942D27-DFEB-4AFF-B29F-23A66003EC5B}">
+<ds:datastoreItem xmlns:ds="http://schemas.openxmlformats.org/officeDocument/2006/customXml" ds:itemID="{1A7C9AB1-FFF7-48C7-8026-8369E7B04FD4}">
   <ds:schemaRefs>
     <ds:schemaRef ds:uri="http://schemas.openxmlformats.org/officeDocument/2006/bibliography"/>
   </ds:schemaRefs>

</xml_diff>

<commit_message>
documento con avance de google play
</commit_message>
<xml_diff>
--- a/Documentacion/Informe final_current.docx
+++ b/Documentacion/Informe final_current.docx
@@ -6178,6 +6178,7 @@
         <w:ind w:firstLine="708"/>
         <w:rPr>
           <w:rFonts w:cstheme="minorHAnsi"/>
+          <w:color w:val="222222"/>
           <w:sz w:val="18"/>
           <w:szCs w:val="18"/>
         </w:rPr>
@@ -6191,16 +6192,6 @@
         </w:rPr>
         <w:t>Tanto para las compras como para los alquileres, algunos títulos estarán disponibles en alta definición. La disponibilidad de vídeos en alta definición depende tanto de la compatibilidad de tu dispositivo como del vídeo en sí.</w:t>
       </w:r>
-    </w:p>
-    <w:p>
-      <w:pPr>
-        <w:ind w:firstLine="708"/>
-        <w:rPr>
-          <w:rFonts w:cstheme="minorHAnsi"/>
-          <w:sz w:val="18"/>
-          <w:szCs w:val="18"/>
-        </w:rPr>
-      </w:pPr>
       <w:r>
         <w:rPr>
           <w:rFonts w:cstheme="minorHAnsi"/>
@@ -6208,16 +6199,41 @@
           <w:sz w:val="18"/>
           <w:szCs w:val="18"/>
         </w:rPr>
+        <w:t xml:space="preserve"> </w:t>
+      </w:r>
+      <w:r>
+        <w:rPr>
+          <w:rFonts w:cstheme="minorHAnsi"/>
+          <w:color w:val="222222"/>
+          <w:sz w:val="18"/>
+          <w:szCs w:val="18"/>
+        </w:rPr>
         <w:t>Si compras una temporada completa de un programa de TV que aún no ha finalizado, automáticamente recibirás los episodios futuros una vez que se emitan.</w:t>
       </w:r>
     </w:p>
     <w:p>
       <w:pPr>
         <w:rPr>
-          <w:sz w:val="18"/>
-          <w:szCs w:val="18"/>
-        </w:rPr>
-      </w:pPr>
+          <w:rFonts w:cstheme="minorHAnsi"/>
+          <w:color w:val="222222"/>
+          <w:sz w:val="18"/>
+          <w:szCs w:val="18"/>
+        </w:rPr>
+      </w:pPr>
+    </w:p>
+    <w:p>
+      <w:pPr>
+        <w:pStyle w:val="Ttulo5"/>
+        <w:rPr>
+          <w:color w:val="auto"/>
+        </w:rPr>
+      </w:pPr>
+      <w:r>
+        <w:rPr>
+          <w:color w:val="auto"/>
+        </w:rPr>
+        <w:t>Historia</w:t>
+      </w:r>
     </w:p>
     <w:p>
       <w:pPr>
@@ -6232,21 +6248,289 @@
           <w:szCs w:val="18"/>
         </w:rPr>
         <w:tab/>
-      </w:r>
-    </w:p>
-    <w:p>
-      <w:pPr>
-        <w:rPr>
-          <w:sz w:val="18"/>
-          <w:szCs w:val="18"/>
-        </w:rPr>
-      </w:pPr>
+        <w:t xml:space="preserve">Android Marketplace fue anunciado por Google el dia 28 de agosto del 2008 y se puso en disposicion a los usuarios el 22 de octubre del mismo año. El 13 de Febrero de 2009 se oficializó el soporte a las aplicaciones moviles </w:t>
+      </w:r>
       <w:r>
         <w:rPr>
           <w:sz w:val="18"/>
           <w:szCs w:val="18"/>
         </w:rPr>
         <w:lastRenderedPageBreak/>
+        <w:t>ofrecidas en el sitio a los países Estados Unidos y Reino Unido y el 30 de septiembre del 2013 apoyo adicional a 29 paises mas.</w:t>
+      </w:r>
+    </w:p>
+    <w:p>
+      <w:pPr>
+        <w:rPr>
+          <w:sz w:val="18"/>
+          <w:szCs w:val="18"/>
+        </w:rPr>
+      </w:pPr>
+      <w:r>
+        <w:rPr>
+          <w:sz w:val="18"/>
+          <w:szCs w:val="18"/>
+        </w:rPr>
+        <w:tab/>
+        <w:t>El 6 de marzo de 2012 el servicio fue relanzado con una nueva apariencia, nuevo nombre asi como nuevos servicios, a partir el mismo dia comenzo a llamarse  Google Play. En ese momento ya contaba con mas de 450.000 aplicaciones disponibles. Los dispositivos moviles que contaban con la aplicación Android Marketplace se actualizaron automaticamente a la aplicación Google Play, y los que no se actualizaron dejaron de poder acceder a las aplicaciones ofrecidas por la plataforma</w:t>
+      </w:r>
+      <w:sdt>
+        <w:sdtPr>
+          <w:rPr>
+            <w:sz w:val="18"/>
+            <w:szCs w:val="18"/>
+          </w:rPr>
+          <w:id w:val="615011759"/>
+          <w:citation/>
+        </w:sdtPr>
+        <w:sdtContent>
+          <w:r>
+            <w:rPr>
+              <w:sz w:val="18"/>
+              <w:szCs w:val="18"/>
+            </w:rPr>
+            <w:fldChar w:fldCharType="begin"/>
+          </w:r>
+          <w:r>
+            <w:rPr>
+              <w:sz w:val="18"/>
+              <w:szCs w:val="18"/>
+            </w:rPr>
+            <w:instrText xml:space="preserve"> CITATION Álv12 \l 3082 </w:instrText>
+          </w:r>
+          <w:r>
+            <w:rPr>
+              <w:sz w:val="18"/>
+              <w:szCs w:val="18"/>
+            </w:rPr>
+            <w:fldChar w:fldCharType="separate"/>
+          </w:r>
+          <w:r>
+            <w:rPr>
+              <w:noProof/>
+              <w:sz w:val="18"/>
+              <w:szCs w:val="18"/>
+            </w:rPr>
+            <w:t xml:space="preserve"> </w:t>
+          </w:r>
+          <w:r>
+            <w:rPr>
+              <w:noProof/>
+              <w:sz w:val="18"/>
+              <w:szCs w:val="18"/>
+            </w:rPr>
+            <w:t>(8)</w:t>
+          </w:r>
+          <w:r>
+            <w:rPr>
+              <w:sz w:val="18"/>
+              <w:szCs w:val="18"/>
+            </w:rPr>
+            <w:fldChar w:fldCharType="end"/>
+          </w:r>
+        </w:sdtContent>
+      </w:sdt>
+      <w:r>
+        <w:rPr>
+          <w:sz w:val="18"/>
+          <w:szCs w:val="18"/>
+        </w:rPr>
+        <w:t>.</w:t>
+      </w:r>
+    </w:p>
+    <w:p>
+      <w:pPr>
+        <w:rPr>
+          <w:b/>
+          <w:sz w:val="18"/>
+          <w:szCs w:val="18"/>
+        </w:rPr>
+      </w:pPr>
+      <w:r>
+        <w:rPr>
+          <w:b/>
+          <w:sz w:val="18"/>
+          <w:szCs w:val="18"/>
+        </w:rPr>
+        <w:t>Interfaz</w:t>
+      </w:r>
+    </w:p>
+    <w:p>
+      <w:pPr>
+        <w:rPr>
+          <w:sz w:val="18"/>
+          <w:szCs w:val="18"/>
+        </w:rPr>
+      </w:pPr>
+      <w:r>
+        <w:rPr>
+          <w:b/>
+          <w:sz w:val="18"/>
+          <w:szCs w:val="18"/>
+        </w:rPr>
+        <w:tab/>
+      </w:r>
+      <w:r>
+        <w:rPr>
+          <w:sz w:val="18"/>
+          <w:szCs w:val="18"/>
+        </w:rPr>
+        <w:t>Como se ha mensionado previamente en este informe, Google Play cuenta con una aplicación para navegar, consultar, comprar, alquilar, entre muchos otros los servicios ofrecidos por la plataforma. Con el principal objetivo de llegar cad vez a mas usuarios, Google desarrollo esta aplicación tanto para acceder a traves de la web como a traves de los dispositivos moviles con sistema operativo android.</w:t>
+      </w:r>
+    </w:p>
+    <w:p>
+      <w:pPr>
+        <w:rPr>
+          <w:sz w:val="18"/>
+          <w:szCs w:val="18"/>
+        </w:rPr>
+      </w:pPr>
+      <w:r>
+        <w:rPr>
+          <w:sz w:val="18"/>
+          <w:szCs w:val="18"/>
+        </w:rPr>
+        <w:tab/>
+        <w:t xml:space="preserve">En cuanto a la aplicación web refiere, la interfaz de Google play es muy similar a lo que los usuarios de Android estan acostumbrados a ver, refiriendonos a las aplicaciones instaladas en sus dispositivos. La Interface ahora esta enfocada fuertemente en imágenes lo que es evidente por la mayor cantidad de tomas de pantallas ( o </w:t>
+      </w:r>
+      <w:r>
+        <w:rPr>
+          <w:i/>
+          <w:sz w:val="18"/>
+          <w:szCs w:val="18"/>
+        </w:rPr>
+        <w:t>Screenshots</w:t>
+      </w:r>
+      <w:r>
+        <w:rPr>
+          <w:sz w:val="18"/>
+          <w:szCs w:val="18"/>
+        </w:rPr>
+        <w:t>) de las aplicaciones ofrecidas en el marketplace.</w:t>
+      </w:r>
+    </w:p>
+    <w:p>
+      <w:pPr>
+        <w:rPr>
+          <w:sz w:val="18"/>
+          <w:szCs w:val="18"/>
+        </w:rPr>
+      </w:pPr>
+      <w:r>
+        <w:rPr>
+          <w:sz w:val="18"/>
+          <w:szCs w:val="18"/>
+        </w:rPr>
+        <w:tab/>
+        <w:t>A lo largo de la barra lateral izquierda, Google ofrece un acceso directo a las categorias principales de serivicios ofrecidos. Considerando que estos servicios pueden variar según el pais en el cual estemos, estas categorias pueden ser Aplicaciones, Peliculas y TV, Musica, Libros, Revistar y Dispositivos. El hacer click en alguno de ellos nos llevara directamente a una pagina con el contenido especifico del tipo de servicio seleccionado.</w:t>
+      </w:r>
+    </w:p>
+    <w:p>
+      <w:pPr>
+        <w:rPr>
+          <w:sz w:val="18"/>
+          <w:szCs w:val="18"/>
+        </w:rPr>
+      </w:pPr>
+      <w:r>
+        <w:rPr>
+          <w:sz w:val="18"/>
+          <w:szCs w:val="18"/>
+        </w:rPr>
+        <w:tab/>
+        <w:t>Por otro lado, a lo largo de una barra superior encontramos accesos a Categorias, Inicio, Top exitos y Novedades. Categorias nos ofrece la posibilidad de acceder a las principales categorias de aplicaciones (en caso de estar navegando en las aplicaciones ofrecidas por la plataforma, en caso de musica es temas musicales por ejemplo) que podemos buscar. A modo de ejemplo algunas de las categorias que encontramos son Bibliotecas y demos, Compras, Comunicaciones, Finanzas, Educacion, Entretenimiento, Estilo de vida, Herramientas, Juegos  entre otras. Una vez seleccionada la categoria Google play nos despliega una lista con las aplicaciones pagas mas populares y otra con las aplicaciones gratuitas mas populares (para la categoria seleccionada). El acceso inicio nos redirige a la pantalla de inicio de Google Play, vale destacar esto porque por defecto la plataforma nos muestra una pagina con las aplicaciones instaladas en nuestros diferentes dispositivos moviles (se sincroniza todo el software a traves de la cuenta de usuario de Google. El acceso Top éxitos nos ofrece la posibilidad de ver una lista con todas las aplicaciones mas descargadas, tanto gratuitas como pagas. Estas aplicaciones se muestran por su popularidad por lo que apareceran aplicaciones de todas las categorias. Finalmente Novedades nos muestra las aplicaciones mas novedosas de la plataforma  tambien agrupadas por gratuitas y pagas</w:t>
+      </w:r>
+      <w:sdt>
+        <w:sdtPr>
+          <w:rPr>
+            <w:sz w:val="18"/>
+            <w:szCs w:val="18"/>
+          </w:rPr>
+          <w:id w:val="615011760"/>
+          <w:citation/>
+        </w:sdtPr>
+        <w:sdtContent>
+          <w:r>
+            <w:rPr>
+              <w:sz w:val="18"/>
+              <w:szCs w:val="18"/>
+            </w:rPr>
+            <w:fldChar w:fldCharType="begin"/>
+          </w:r>
+          <w:r>
+            <w:rPr>
+              <w:sz w:val="18"/>
+              <w:szCs w:val="18"/>
+            </w:rPr>
+            <w:instrText xml:space="preserve"> CITATION Cha13 \l 3082 </w:instrText>
+          </w:r>
+          <w:r>
+            <w:rPr>
+              <w:sz w:val="18"/>
+              <w:szCs w:val="18"/>
+            </w:rPr>
+            <w:fldChar w:fldCharType="separate"/>
+          </w:r>
+          <w:r>
+            <w:rPr>
+              <w:noProof/>
+              <w:sz w:val="18"/>
+              <w:szCs w:val="18"/>
+            </w:rPr>
+            <w:t xml:space="preserve"> </w:t>
+          </w:r>
+          <w:r>
+            <w:rPr>
+              <w:noProof/>
+              <w:sz w:val="18"/>
+              <w:szCs w:val="18"/>
+            </w:rPr>
+            <w:t>(9)</w:t>
+          </w:r>
+          <w:r>
+            <w:rPr>
+              <w:sz w:val="18"/>
+              <w:szCs w:val="18"/>
+            </w:rPr>
+            <w:fldChar w:fldCharType="end"/>
+          </w:r>
+        </w:sdtContent>
+      </w:sdt>
+      <w:r>
+        <w:rPr>
+          <w:sz w:val="18"/>
+          <w:szCs w:val="18"/>
+        </w:rPr>
+        <w:t>.</w:t>
+      </w:r>
+    </w:p>
+    <w:p>
+      <w:pPr>
+        <w:rPr>
+          <w:sz w:val="18"/>
+          <w:szCs w:val="18"/>
+        </w:rPr>
+      </w:pPr>
+      <w:r>
+        <w:rPr>
+          <w:sz w:val="18"/>
+          <w:szCs w:val="18"/>
+        </w:rPr>
+        <w:tab/>
+      </w:r>
+    </w:p>
+    <w:p>
+      <w:pPr>
+        <w:rPr>
+          <w:sz w:val="18"/>
+          <w:szCs w:val="18"/>
+        </w:rPr>
+      </w:pPr>
+      <w:r>
+        <w:rPr>
+          <w:sz w:val="18"/>
+          <w:szCs w:val="18"/>
+        </w:rPr>
         <w:tab/>
       </w:r>
     </w:p>
@@ -6354,6 +6638,7 @@
         <w:rPr>
           <w:color w:val="auto"/>
         </w:rPr>
+        <w:lastRenderedPageBreak/>
         <w:t>Sistemas Operativos</w:t>
       </w:r>
       <w:bookmarkEnd w:id="28"/>
@@ -6538,7 +6823,6 @@
         <w:rPr>
           <w:color w:val="auto"/>
         </w:rPr>
-        <w:lastRenderedPageBreak/>
         <w:t>Android</w:t>
       </w:r>
     </w:p>
@@ -6643,6 +6927,7 @@
         <w:rPr>
           <w:color w:val="auto"/>
         </w:rPr>
+        <w:lastRenderedPageBreak/>
         <w:t>Que es android?</w:t>
       </w:r>
     </w:p>
@@ -6841,16 +7126,7 @@
           <w:sz w:val="18"/>
           <w:szCs w:val="18"/>
         </w:rPr>
-        <w:t xml:space="preserve">) también conocido por entonces como Google Phone el primer dispositivo que incorporó el sistema operativo de Google. Este incluyó la primera versión de la Android Market, un Navegador Web, soporte para mensajes de texto SMS y MMS, discador para llamadas, y una aplicación para tomar fotos. Además, se incluyeron algunas aplicaciones para dar soporte a los servicios de Google más populares como Google Maps con Latitude y Street View, Google Sync para sinronizar Gmail, Contactos y Calendario, Google Search, Google Talk y YouTube. Por otro lado, se incluyó una aplicación capaz de acceder a los servidores de correo de terceros con soporte para los estándares POP3, IMAP4, y SMTP.14 que era capaz de sincronizarse con la  aplicación </w:t>
-      </w:r>
-      <w:r>
-        <w:rPr>
-          <w:rFonts w:cstheme="minorHAnsi"/>
-          <w:sz w:val="18"/>
-          <w:szCs w:val="18"/>
-        </w:rPr>
-        <w:lastRenderedPageBreak/>
-        <w:t>de Gmail, Google y Google Calendar. Tampocó falto el reproductor de archivos multimedia que, por entonces, no era capaz de reproducir video. Por último cabe destacar que Android 1.0 ofreció desde sus inicios el soporte para WiFi y Bluetooth, y el popular sistema de notificaciones que aparecen en la barra de estado, con la posibilidad de configurar alertas por ringtone, LED o vibración.</w:t>
+        <w:t>) también conocido por entonces como Google Phone el primer dispositivo que incorporó el sistema operativo de Google. Este incluyó la primera versión de la Android Market, un Navegador Web, soporte para mensajes de texto SMS y MMS, discador para llamadas, y una aplicación para tomar fotos. Además, se incluyeron algunas aplicaciones para dar soporte a los servicios de Google más populares como Google Maps con Latitude y Street View, Google Sync para sinronizar Gmail, Contactos y Calendario, Google Search, Google Talk y YouTube. Por otro lado, se incluyó una aplicación capaz de acceder a los servidores de correo de terceros con soporte para los estándares POP3, IMAP4, y SMTP.14 que era capaz de sincronizarse con la  aplicación de Gmail, Google y Google Calendar. Tampocó falto el reproductor de archivos multimedia que, por entonces, no era capaz de reproducir video. Por último cabe destacar que Android 1.0 ofreció desde sus inicios el soporte para WiFi y Bluetooth, y el popular sistema de notificaciones que aparecen en la barra de estado, con la posibilidad de configurar alertas por ringtone, LED o vibración.</w:t>
       </w:r>
     </w:p>
     <w:p>
@@ -6940,6 +7216,7 @@
           <w:sz w:val="18"/>
           <w:szCs w:val="18"/>
         </w:rPr>
+        <w:lastRenderedPageBreak/>
         <w:t xml:space="preserve">En el mes de setiembre del año 2009, la novedad es </w:t>
       </w:r>
       <w:r>
@@ -7066,16 +7343,7 @@
           <w:sz w:val="18"/>
           <w:szCs w:val="18"/>
         </w:rPr>
-        <w:t xml:space="preserve">. Esta actualización se materializaría con el lanzamiento del Nexus S. Incorporó una gran cantidad de novedades tanto a estético con una renovada interfaz de usuario con incrementos de velocidad y simpleza, y se preparó para la llegada de los smartphones de doble núcleo. Del lado del usuario, una de las características más notables fue el nuevo teclado virtual que simplificó la entrada de texto y permitió una edición más rápida gracias a la nueva disposición de las teclas y la función para corregir palabras ya ingresadas con sugerencias del diccionario o la opción de cambiarlas mediante voz. Sin dudas la </w:t>
-      </w:r>
-      <w:r>
-        <w:rPr>
-          <w:rFonts w:cstheme="minorHAnsi"/>
-          <w:sz w:val="18"/>
-          <w:szCs w:val="18"/>
-        </w:rPr>
-        <w:lastRenderedPageBreak/>
-        <w:t>adquisición de BlindType tuvo que ver en este sentido y le permitió a Google implementar con características como permitir el deslizamiento al teclear, asistencia en la escritura, ajustes personalizados al estilo de escritura del usuario y el “multitouch key-chording”, que permite al usuario ingresar rápidamente números y símbolos presionando Shift+ y ?123+, sin necesidad de cambiar los métodos de entrada manualmente. También incorporó funciones que permiten manejar el dispositivo con la voz en lo que se denominó Voice Actions. Estas permitieron enviar mensajes, realizar llamadas, localizar lugares con el GPS, realizar búsquedas convencionales, escuchar música, mandar e-mails y muchos más. Permitió el soporte para llamadas VoIP/SIP, el protocolo basado en una interfaz inalámbrica con el que se podrán pagar diferentes cuentas desde el móvil llamado NFC y una gestión de la energía mejorada. A su vez Gingerbread incluyó una nueva pestaña de “Running” dentro de Manage Apps que muestra la lista de aplicaciones activas junto con la capacidad y memoria que están consumiendo cada una de ellas</w:t>
+        <w:t>. Esta actualización se materializaría con el lanzamiento del Nexus S. Incorporó una gran cantidad de novedades tanto a estético con una renovada interfaz de usuario con incrementos de velocidad y simpleza, y se preparó para la llegada de los smartphones de doble núcleo. Del lado del usuario, una de las características más notables fue el nuevo teclado virtual que simplificó la entrada de texto y permitió una edición más rápida gracias a la nueva disposición de las teclas y la función para corregir palabras ya ingresadas con sugerencias del diccionario o la opción de cambiarlas mediante voz. Sin dudas la adquisición de BlindType tuvo que ver en este sentido y le permitió a Google implementar con características como permitir el deslizamiento al teclear, asistencia en la escritura, ajustes personalizados al estilo de escritura del usuario y el “multitouch key-chording”, que permite al usuario ingresar rápidamente números y símbolos presionando Shift+ y ?123+, sin necesidad de cambiar los métodos de entrada manualmente. También incorporó funciones que permiten manejar el dispositivo con la voz en lo que se denominó Voice Actions. Estas permitieron enviar mensajes, realizar llamadas, localizar lugares con el GPS, realizar búsquedas convencionales, escuchar música, mandar e-mails y muchos más. Permitió el soporte para llamadas VoIP/SIP, el protocolo basado en una interfaz inalámbrica con el que se podrán pagar diferentes cuentas desde el móvil llamado NFC y una gestión de la energía mejorada. A su vez Gingerbread incluyó una nueva pestaña de “Running” dentro de Manage Apps que muestra la lista de aplicaciones activas junto con la capacidad y memoria que están consumiendo cada una de ellas</w:t>
       </w:r>
     </w:p>
     <w:p>
@@ -7111,7 +7379,16 @@
           <w:sz w:val="18"/>
           <w:szCs w:val="18"/>
         </w:rPr>
-        <w:t>. Incorporó un teclado re-diseñado para pantallas de gran tamaño y se simplificó la función multitarea con una opción que permitió acceder  a las aplicaciones recientes que se mostraban en una lista con imágenes para reconocerlas fácilmente. El navegador también tuvo cambios con la llegada de las pestañas que reemplazaron a las ventanas,  la característica de auto completado al ingresar texto y un nuevo modo incógnito que permitió la navegación de forma anónima como el navegador web. Por último cabe mencionar el soporte para microprocesadores multi-núcleo, la aceleración de hardware, la posibilidad de encriptar todos los datos del usuario, y mejoras en el uso de HTTPS gracias a la incorporación de SNI.</w:t>
+        <w:t xml:space="preserve">. Incorporó un teclado re-diseñado para pantallas de gran tamaño y se simplificó la función multitarea con una opción que permitió acceder  a las aplicaciones recientes que se mostraban en una lista con imágenes para reconocerlas fácilmente. El navegador también tuvo cambios con la llegada de las pestañas que reemplazaron a las ventanas,  la característica de auto completado al ingresar texto y un nuevo modo incógnito que permitió la navegación de forma anónima como el </w:t>
+      </w:r>
+      <w:r>
+        <w:rPr>
+          <w:rFonts w:cstheme="minorHAnsi"/>
+          <w:sz w:val="18"/>
+          <w:szCs w:val="18"/>
+        </w:rPr>
+        <w:lastRenderedPageBreak/>
+        <w:t>navegador web. Por último cabe mencionar el soporte para microprocesadores multi-núcleo, la aceleración de hardware, la posibilidad de encriptar todos los datos del usuario, y mejoras en el uso de HTTPS gracias a la incorporación de SNI.</w:t>
       </w:r>
     </w:p>
     <w:p>
@@ -7211,16 +7488,7 @@
           <w:sz w:val="18"/>
           <w:szCs w:val="18"/>
         </w:rPr>
-        <w:t xml:space="preserve">fue presentado octubre de 2012. El primer dispositivo en correr Android 4.2 fue el Nexus 4 de LG y el Nexus 10 de Samsung. Esta versión incluyo Photo Sphere entre sus principales novedades, una aplicacion que nos permite tomar imágenes panorámicas en el plano horizontal y vertical. Pero ello no fue todo  también trajo lo que hoy conocemos como Gesture Typing, una nueva función similar a Swype que nos permite escribir deslizando el dedo sobre las letras y levantando después de cada palabra.  Otra de las funciones importantes que llegaron con esta actualización, fue el soporte para múltiples usuarios que pueden tener cada uno su propia pantalla de inicio, fondos, widgets, aplicaciones y juegos incluso con sus propias puntuaciones y </w:t>
-      </w:r>
-      <w:r>
-        <w:rPr>
-          <w:rFonts w:cstheme="minorHAnsi"/>
-          <w:sz w:val="18"/>
-          <w:szCs w:val="18"/>
-        </w:rPr>
-        <w:lastRenderedPageBreak/>
-        <w:t>niveles.  Por otro lado, la barra de notificaciones continuó evolucionando gracias a la incorporación de lo que Google llamó Quick Settings, una cuadrícula dividida por varias secciones que nos permiten acceder a las configuraciones de la pantalla, conectividad, sonido, rotación, vibración, volumen, etc; y las notificaciones accionables para más aplicaciones que permiten responder desde la propia barra sin lanzar la aplicación directamente.Finalmente cabe destacar la posibilidad de incluir widgets en la pantalla de bloqueo, la posibilidad de deslizar con el dedo para ir directamente a la cámara y el soporte para pantallas inalámbricas.</w:t>
+        <w:t>fue presentado octubre de 2012. El primer dispositivo en correr Android 4.2 fue el Nexus 4 de LG y el Nexus 10 de Samsung. Esta versión incluyo Photo Sphere entre sus principales novedades, una aplicacion que nos permite tomar imágenes panorámicas en el plano horizontal y vertical. Pero ello no fue todo  también trajo lo que hoy conocemos como Gesture Typing, una nueva función similar a Swype que nos permite escribir deslizando el dedo sobre las letras y levantando después de cada palabra.  Otra de las funciones importantes que llegaron con esta actualización, fue el soporte para múltiples usuarios que pueden tener cada uno su propia pantalla de inicio, fondos, widgets, aplicaciones y juegos incluso con sus propias puntuaciones y niveles.  Por otro lado, la barra de notificaciones continuó evolucionando gracias a la incorporación de lo que Google llamó Quick Settings, una cuadrícula dividida por varias secciones que nos permiten acceder a las configuraciones de la pantalla, conectividad, sonido, rotación, vibración, volumen, etc; y las notificaciones accionables para más aplicaciones que permiten responder desde la propia barra sin lanzar la aplicación directamente.Finalmente cabe destacar la posibilidad de incluir widgets en la pantalla de bloqueo, la posibilidad de deslizar con el dedo para ir directamente a la cámara y el soporte para pantallas inalámbricas.</w:t>
       </w:r>
     </w:p>
     <w:p>
@@ -7274,7 +7542,16 @@
           <w:sz w:val="18"/>
           <w:szCs w:val="18"/>
         </w:rPr>
-        <w:t>julio 2013, la versión hizo su debut en la nueva generación de segundo Nexus 7. Una pequeña actualización que introdujo algunas mejoras de seguridad y rendimiento en el sistema operativo para darle mayor fluidez.De este modo se han introducido mejoras en la representación de formas redondeadas y texto, y la velocidad en que se muestran las imágenes así como el soporte para OpenGL ES 3.0, Bluetooth Smart (o Bluetooth LE) y optimizaciones en vsync timing y el triple buffering. La aceleración de hardware 2D ahora optimiza el flujo de comandos de dibujo convirtiéndolo en un formato GPU más eficiente y reorganizando y uniendo operaciones de dibujo, lo que se suma al procesamiento multiproceso que le permite al procesador utilizar hilos múltiples a través de los diferentes núcleos del CPU en determinadas tareas. Ademas ha incorporado el soporte para perfiles restringidos que permite crear ambientes separados para cada usuario en el mismo dispositivo, haciendo que el administrador sea capaz de determinar que acciones puede realizar cada usuario como descargar aplicaciones de Google Play, realizar compras in-app, jugar a determinado juegos, acceder a ciertas apps, etc. También cabe destacar el nuevo sistema de notificaciones que le permite a las aplicaciones acceder a todas las notificaciones y mostrarlas en la forma que quieran e incluso enviándolas a dispositivos cercanos conectados por Bluetooth. Ademas añade un nuevo marco de DRM modular, soporte para codificación VP8 integrado, mejoras en el soporte RTL, mejoras en seguridad gracias a SELinux, Google Play Games, mejoras en la entrada de texto, nueva interfaz de la cámara, autocompletado al marcar un número de teléfono, mejor gestión de la batería, y nuevas versiones de las GApps como Gmail, Hangouts, etc.</w:t>
+        <w:t xml:space="preserve">julio 2013, la versión hizo su debut en la nueva generación de segundo Nexus 7. Una pequeña actualización que introdujo algunas mejoras de seguridad y rendimiento en el sistema operativo para darle mayor fluidez.De este modo se han introducido mejoras en la representación de formas redondeadas y texto, y la velocidad en que se muestran las imágenes así como el soporte para OpenGL ES 3.0, Bluetooth Smart (o Bluetooth LE) y optimizaciones en vsync timing y el triple buffering. La aceleración de hardware 2D ahora optimiza el flujo de comandos de dibujo convirtiéndolo en un formato GPU más eficiente y reorganizando y uniendo operaciones de dibujo, lo que se suma al procesamiento multiproceso que le permite al procesador utilizar hilos múltiples a través de los diferentes núcleos del CPU en determinadas tareas. Ademas ha incorporado el soporte para perfiles restringidos que permite crear ambientes separados para cada usuario en el mismo </w:t>
+      </w:r>
+      <w:r>
+        <w:rPr>
+          <w:rFonts w:cstheme="minorHAnsi"/>
+          <w:sz w:val="18"/>
+          <w:szCs w:val="18"/>
+        </w:rPr>
+        <w:lastRenderedPageBreak/>
+        <w:t>dispositivo, haciendo que el administrador sea capaz de determinar que acciones puede realizar cada usuario como descargar aplicaciones de Google Play, realizar compras in-app, jugar a determinado juegos, acceder a ciertas apps, etc. También cabe destacar el nuevo sistema de notificaciones que le permite a las aplicaciones acceder a todas las notificaciones y mostrarlas en la forma que quieran e incluso enviándolas a dispositivos cercanos conectados por Bluetooth. Ademas añade un nuevo marco de DRM modular, soporte para codificación VP8 integrado, mejoras en el soporte RTL, mejoras en seguridad gracias a SELinux, Google Play Games, mejoras en la entrada de texto, nueva interfaz de la cámara, autocompletado al marcar un número de teléfono, mejor gestión de la batería, y nuevas versiones de las GApps como Gmail, Hangouts, etc.</w:t>
       </w:r>
     </w:p>
     <w:p>
@@ -7946,6 +8223,7 @@
           <w:szCs w:val="18"/>
           <w:shd w:val="clear" w:color="auto" w:fill="FFFFFF"/>
         </w:rPr>
+        <w:lastRenderedPageBreak/>
         <w:t>Ebook:</w:t>
       </w:r>
     </w:p>
@@ -8267,7 +8545,6 @@
             <w:rPr>
               <w:noProof/>
             </w:rPr>
-            <w:lastRenderedPageBreak/>
             <w:t>9. Laboratorio Técnico del Uruguay. [En línea] http://latu21.latu.org.uy/es/.</w:t>
           </w:r>
         </w:p>
@@ -8388,6 +8665,7 @@
             <w:pStyle w:val="Ttulo1"/>
           </w:pPr>
           <w:r>
+            <w:lastRenderedPageBreak/>
             <w:fldChar w:fldCharType="end"/>
           </w:r>
         </w:p>
@@ -9182,7 +9460,7 @@
             <w:rPr>
               <w:noProof/>
             </w:rPr>
-            <w:t>20</w:t>
+            <w:t>14</w:t>
           </w:r>
         </w:fldSimple>
       </w:p>
@@ -12712,7 +12990,7 @@
     <b:MonthAccessed>Septiembre</b:MonthAccessed>
     <b:DayAccessed>3</b:DayAccessed>
     <b:URL>http://www.ingenieria-comercial.es/introduccion-a-sistematica-comercial</b:URL>
-    <b:RefOrder>8</b:RefOrder>
+    <b:RefOrder>10</b:RefOrder>
   </b:Source>
   <b:Source>
     <b:Tag>Hoy09</b:Tag>
@@ -12771,7 +13049,7 @@
     <b:LCID>0</b:LCID>
     <b:Title>Laboratorio Técnico del Uruguay</b:Title>
     <b:URL>http://latu21.latu.org.uy/es/</b:URL>
-    <b:RefOrder>9</b:RefOrder>
+    <b:RefOrder>11</b:RefOrder>
   </b:Source>
   <b:Source>
     <b:Tag>Aca13</b:Tag>
@@ -12800,7 +13078,7 @@
     <b:MonthAccessed>Septiembre</b:MonthAccessed>
     <b:DayAccessed>5</b:DayAccessed>
     <b:URL>http://www.booksurge.com/</b:URL>
-    <b:RefOrder>10</b:RefOrder>
+    <b:RefOrder>12</b:RefOrder>
   </b:Source>
   <b:Source>
     <b:Tag>Mob13</b:Tag>
@@ -12812,7 +13090,7 @@
     <b:MonthAccessed>Septiembre</b:MonthAccessed>
     <b:DayAccessed>5</b:DayAccessed>
     <b:URL>http://www.mobipocket.com/en/HomePage/default.asp?Language=ES</b:URL>
-    <b:RefOrder>11</b:RefOrder>
+    <b:RefOrder>13</b:RefOrder>
   </b:Source>
   <b:Source>
     <b:Tag>Ama</b:Tag>
@@ -12836,7 +13114,7 @@
     <b:YearAccessed>2013</b:YearAccessed>
     <b:MonthAccessed>Septiembre</b:MonthAccessed>
     <b:DayAccessed>5</b:DayAccessed>
-    <b:RefOrder>12</b:RefOrder>
+    <b:RefOrder>14</b:RefOrder>
   </b:Source>
   <b:Source>
     <b:Tag>Ken13</b:Tag>
@@ -12860,7 +13138,7 @@
     <b:MonthAccessed>Septiembre</b:MonthAccessed>
     <b:DayAccessed>5</b:DayAccessed>
     <b:URL>http://www.cs.unm.edu/~treport/tr/02-12/firewall.pdf</b:URL>
-    <b:RefOrder>13</b:RefOrder>
+    <b:RefOrder>15</b:RefOrder>
   </b:Source>
   <b:Source>
     <b:Tag>Sop13</b:Tag>
@@ -12877,7 +13155,7 @@
     <b:MonthAccessed>Septiembre</b:MonthAccessed>
     <b:DayAccessed>5</b:DayAccessed>
     <b:URL>https://support.google.com/googleplay/answer/2843119?p=availability&amp;rd=1</b:URL>
-    <b:RefOrder>14</b:RefOrder>
+    <b:RefOrder>16</b:RefOrder>
   </b:Source>
   <b:Source>
     <b:Tag>Goo13</b:Tag>
@@ -12930,11 +13208,61 @@
     <b:URL>https://play.google.com/store/apps/details?id=com.google.android.videos&amp;hl=es_419</b:URL>
     <b:RefOrder>7</b:RefOrder>
   </b:Source>
+  <b:Source>
+    <b:Tag>Álv12</b:Tag>
+    <b:SourceType>DocumentFromInternetSite</b:SourceType>
+    <b:Guid>{B1045E41-6C69-42F2-A683-CE4E505ADFC8}</b:Guid>
+    <b:LCID>0</b:LCID>
+    <b:Author>
+      <b:Author>
+        <b:NameList>
+          <b:Person>
+            <b:Last>Ibañez</b:Last>
+            <b:First>Álvaro</b:First>
+          </b:Person>
+        </b:NameList>
+      </b:Author>
+    </b:Author>
+    <b:Title>rtv.es</b:Title>
+    <b:Year>2012</b:Year>
+    <b:Month>Agosto</b:Month>
+    <b:Day>08</b:Day>
+    <b:YearAccessed>2013</b:YearAccessed>
+    <b:MonthAccessed>Septiembre</b:MonthAccessed>
+    <b:DayAccessed>7</b:DayAccessed>
+    <b:URL>http://www.rtve.es/noticias/20120308/google-play-nuevo-nombre-del-android-market-reconvertido-centro-entretenimiento/505806.shtml</b:URL>
+    <b:RefOrder>8</b:RefOrder>
+  </b:Source>
+  <b:Source>
+    <b:Tag>Cha13</b:Tag>
+    <b:SourceType>DocumentFromInternetSite</b:SourceType>
+    <b:Guid>{6F767F87-3D71-4C67-87F4-34DC2EBD63FF}</b:Guid>
+    <b:LCID>0</b:LCID>
+    <b:Author>
+      <b:Author>
+        <b:NameList>
+          <b:Person>
+            <b:Last>Miller</b:Last>
+            <b:First>Chance</b:First>
+          </b:Person>
+        </b:NameList>
+      </b:Author>
+    </b:Author>
+    <b:Title>9to5google</b:Title>
+    <b:Year>2013</b:Year>
+    <b:Month>Julio</b:Month>
+    <b:Day>15</b:Day>
+    <b:YearAccessed>2013</b:YearAccessed>
+    <b:MonthAccessed>Septiembre</b:MonthAccessed>
+    <b:DayAccessed>7</b:DayAccessed>
+    <b:URL>http://9to5google.com/2013/07/15/google-play-web-interface-redesigned-with-look-similar-to-android-app/</b:URL>
+    <b:RefOrder>9</b:RefOrder>
+  </b:Source>
 </b:Sources>
 </file>
 
 <file path=customXml/itemProps1.xml><?xml version="1.0" encoding="utf-8"?>
-<ds:datastoreItem xmlns:ds="http://schemas.openxmlformats.org/officeDocument/2006/customXml" ds:itemID="{1A7C9AB1-FFF7-48C7-8026-8369E7B04FD4}">
+<ds:datastoreItem xmlns:ds="http://schemas.openxmlformats.org/officeDocument/2006/customXml" ds:itemID="{1E2E1B1D-B53C-457B-B630-6DA27AEEC5DB}">
   <ds:schemaRefs>
     <ds:schemaRef ds:uri="http://schemas.openxmlformats.org/officeDocument/2006/bibliography"/>
   </ds:schemaRefs>

</xml_diff>

<commit_message>
documento con avance de java ee
</commit_message>
<xml_diff>
--- a/Documentacion/Informe final_current.docx
+++ b/Documentacion/Informe final_current.docx
@@ -309,6 +309,7 @@
             <w:color w:val="auto"/>
             <w:sz w:val="44"/>
             <w:szCs w:val="44"/>
+            <w:u w:val="none"/>
           </w:rPr>
           <w:t>mau.rod.81090@gmail.com</w:t>
         </w:r>
@@ -10882,17 +10883,654 @@
     </w:p>
     <w:p>
       <w:pPr>
+        <w:pStyle w:val="NormalWeb"/>
+        <w:shd w:val="clear" w:color="auto" w:fill="FFFFFF"/>
+        <w:spacing w:before="0" w:beforeAutospacing="0" w:after="377" w:afterAutospacing="0" w:line="270" w:lineRule="atLeast"/>
+        <w:ind w:firstLine="708"/>
+        <w:rPr>
+          <w:rFonts w:asciiTheme="minorHAnsi" w:hAnsiTheme="minorHAnsi" w:cstheme="minorHAnsi"/>
+          <w:sz w:val="18"/>
+          <w:szCs w:val="18"/>
+        </w:rPr>
+      </w:pPr>
+    </w:p>
+    <w:p>
+      <w:pPr>
+        <w:pStyle w:val="NormalWeb"/>
+        <w:shd w:val="clear" w:color="auto" w:fill="FFFFFF"/>
+        <w:spacing w:before="0" w:beforeAutospacing="0" w:after="377" w:afterAutospacing="0" w:line="270" w:lineRule="atLeast"/>
+        <w:rPr>
+          <w:rFonts w:asciiTheme="minorHAnsi" w:hAnsiTheme="minorHAnsi" w:cstheme="minorHAnsi"/>
+          <w:b/>
+          <w:sz w:val="26"/>
+          <w:szCs w:val="26"/>
+        </w:rPr>
+      </w:pPr>
+      <w:r>
+        <w:rPr>
+          <w:rFonts w:asciiTheme="minorHAnsi" w:hAnsiTheme="minorHAnsi" w:cstheme="minorHAnsi"/>
+          <w:b/>
+          <w:sz w:val="26"/>
+          <w:szCs w:val="26"/>
+        </w:rPr>
+        <w:lastRenderedPageBreak/>
+        <w:t xml:space="preserve">Java Enterprice </w:t>
+      </w:r>
+      <w:r>
+        <w:rPr>
+          <w:rFonts w:asciiTheme="minorHAnsi" w:hAnsiTheme="minorHAnsi" w:cstheme="minorHAnsi"/>
+          <w:b/>
+          <w:sz w:val="26"/>
+          <w:szCs w:val="26"/>
+        </w:rPr>
+        <w:t>E</w:t>
+      </w:r>
+      <w:r>
+        <w:rPr>
+          <w:rFonts w:asciiTheme="minorHAnsi" w:hAnsiTheme="minorHAnsi" w:cstheme="minorHAnsi"/>
+          <w:b/>
+          <w:sz w:val="26"/>
+          <w:szCs w:val="26"/>
+        </w:rPr>
+        <w:t>dition</w:t>
+      </w:r>
+      <w:bookmarkStart w:id="25" w:name="_Toc366109040"/>
+    </w:p>
+    <w:p>
+      <w:pPr>
+        <w:pStyle w:val="NormalWeb"/>
+        <w:shd w:val="clear" w:color="auto" w:fill="FFFFFF"/>
+        <w:spacing w:before="0" w:beforeAutospacing="0" w:after="377" w:afterAutospacing="0" w:line="270" w:lineRule="atLeast"/>
+        <w:rPr>
+          <w:rFonts w:asciiTheme="minorHAnsi" w:hAnsiTheme="minorHAnsi" w:cstheme="minorHAnsi"/>
+          <w:sz w:val="18"/>
+          <w:szCs w:val="18"/>
+        </w:rPr>
+      </w:pPr>
+      <w:r>
+        <w:rPr>
+          <w:rFonts w:asciiTheme="minorHAnsi" w:hAnsiTheme="minorHAnsi" w:cstheme="minorHAnsi"/>
+          <w:sz w:val="18"/>
+          <w:szCs w:val="18"/>
+        </w:rPr>
+        <w:tab/>
+        <w:t xml:space="preserve">En el marco del desarrollo del proyecto del Tecnólogo Informático, en el cual se llevará a cabo la implementación de una aplicación correspondiente a un Marketplace, nos dedicares algunos párrafos a hacer una breve introducción a la plataforma </w:t>
+      </w:r>
+      <w:commentRangeStart w:id="26"/>
+      <w:r>
+        <w:rPr>
+          <w:rFonts w:asciiTheme="minorHAnsi" w:hAnsiTheme="minorHAnsi" w:cstheme="minorHAnsi"/>
+          <w:sz w:val="18"/>
+          <w:szCs w:val="18"/>
+        </w:rPr>
+        <w:t>JavaEE</w:t>
+      </w:r>
+      <w:commentRangeEnd w:id="26"/>
+      <w:r>
+        <w:rPr>
+          <w:rStyle w:val="Refdecomentario"/>
+          <w:rFonts w:asciiTheme="minorHAnsi" w:eastAsiaTheme="minorEastAsia" w:hAnsiTheme="minorHAnsi" w:cstheme="minorBidi"/>
+        </w:rPr>
+        <w:commentReference w:id="26"/>
+      </w:r>
+      <w:r>
+        <w:rPr>
+          <w:rFonts w:asciiTheme="minorHAnsi" w:hAnsiTheme="minorHAnsi" w:cstheme="minorHAnsi"/>
+          <w:sz w:val="18"/>
+          <w:szCs w:val="18"/>
+        </w:rPr>
+        <w:t xml:space="preserve"> sobre la cual se realizara dicha implementación</w:t>
+      </w:r>
+      <w:r>
+        <w:rPr>
+          <w:rFonts w:asciiTheme="minorHAnsi" w:hAnsiTheme="minorHAnsi" w:cstheme="minorHAnsi"/>
+          <w:sz w:val="18"/>
+          <w:szCs w:val="18"/>
+        </w:rPr>
+        <w:t>, en particular la versión 6</w:t>
+      </w:r>
+      <w:r>
+        <w:rPr>
+          <w:rFonts w:asciiTheme="minorHAnsi" w:hAnsiTheme="minorHAnsi" w:cstheme="minorHAnsi"/>
+          <w:sz w:val="18"/>
+          <w:szCs w:val="18"/>
+        </w:rPr>
+        <w:t xml:space="preserve">. </w:t>
+      </w:r>
+    </w:p>
+    <w:p>
+      <w:pPr>
+        <w:pStyle w:val="NormalWeb"/>
+        <w:shd w:val="clear" w:color="auto" w:fill="FFFFFF"/>
+        <w:spacing w:before="0" w:beforeAutospacing="0" w:after="377" w:afterAutospacing="0" w:line="270" w:lineRule="atLeast"/>
+        <w:rPr>
+          <w:rFonts w:asciiTheme="minorHAnsi" w:hAnsiTheme="minorHAnsi" w:cstheme="minorHAnsi"/>
+          <w:sz w:val="18"/>
+          <w:szCs w:val="18"/>
+        </w:rPr>
+      </w:pPr>
+      <w:r>
+        <w:rPr>
+          <w:rFonts w:asciiTheme="minorHAnsi" w:hAnsiTheme="minorHAnsi" w:cstheme="minorHAnsi"/>
+          <w:sz w:val="18"/>
+          <w:szCs w:val="18"/>
+        </w:rPr>
+        <w:tab/>
+        <w:t xml:space="preserve">Los </w:t>
+      </w:r>
+      <w:r>
+        <w:rPr>
+          <w:rFonts w:asciiTheme="minorHAnsi" w:hAnsiTheme="minorHAnsi" w:cstheme="minorHAnsi"/>
+          <w:sz w:val="18"/>
+          <w:szCs w:val="18"/>
+        </w:rPr>
+        <w:t xml:space="preserve">desarrolladores de hoy en día reconocemos cada vez más la necesidad de aplicaciones distribuidas, transaccionales y portables que aporten características de velocidad, seguridad y confiabilidad a tecnologías </w:t>
+      </w:r>
+      <w:r>
+        <w:rPr>
+          <w:rFonts w:asciiTheme="minorHAnsi" w:hAnsiTheme="minorHAnsi" w:cstheme="minorHAnsi"/>
+          <w:i/>
+          <w:sz w:val="18"/>
+          <w:szCs w:val="18"/>
+        </w:rPr>
+        <w:t>Server-side.</w:t>
+      </w:r>
+      <w:r>
+        <w:rPr>
+          <w:rFonts w:asciiTheme="minorHAnsi" w:hAnsiTheme="minorHAnsi" w:cstheme="minorHAnsi"/>
+          <w:sz w:val="18"/>
+          <w:szCs w:val="18"/>
+        </w:rPr>
+        <w:t xml:space="preserve"> Las Aplicaciones Empresariales aportan la lógica del negocio a las empresas que las emplean</w:t>
+      </w:r>
+      <w:r>
+        <w:rPr>
+          <w:rFonts w:asciiTheme="minorHAnsi" w:hAnsiTheme="minorHAnsi" w:cstheme="minorHAnsi"/>
+          <w:sz w:val="18"/>
+          <w:szCs w:val="18"/>
+        </w:rPr>
+        <w:t>, son manejadas de manera centralizada y por lo general inteactuan con otras aplicaciones empresariales. El el mundo de la tecnología de la información estas aplicaciones deben ser diseñadas, construidas y producidas con el menor dinero posible, performantes y con la menor cantidad de recursos posibles.</w:t>
+      </w:r>
+    </w:p>
+    <w:p>
+      <w:pPr>
+        <w:pStyle w:val="NormalWeb"/>
+        <w:shd w:val="clear" w:color="auto" w:fill="FFFFFF"/>
+        <w:spacing w:before="0" w:beforeAutospacing="0" w:after="377" w:afterAutospacing="0" w:line="270" w:lineRule="atLeast"/>
+        <w:rPr>
+          <w:rFonts w:asciiTheme="minorHAnsi" w:hAnsiTheme="minorHAnsi" w:cstheme="minorHAnsi"/>
+          <w:sz w:val="18"/>
+          <w:szCs w:val="18"/>
+        </w:rPr>
+      </w:pPr>
+      <w:r>
+        <w:rPr>
+          <w:rFonts w:asciiTheme="minorHAnsi" w:hAnsiTheme="minorHAnsi" w:cstheme="minorHAnsi"/>
+          <w:sz w:val="18"/>
+          <w:szCs w:val="18"/>
+        </w:rPr>
+        <w:tab/>
+        <w:t>Con la plataforma JavaEE (</w:t>
+      </w:r>
+      <w:r>
+        <w:rPr>
+          <w:rFonts w:asciiTheme="minorHAnsi" w:hAnsiTheme="minorHAnsi" w:cstheme="minorHAnsi"/>
+          <w:i/>
+          <w:sz w:val="18"/>
+          <w:szCs w:val="18"/>
+        </w:rPr>
+        <w:t>Java Enterprice Edition</w:t>
+      </w:r>
+      <w:r>
+        <w:rPr>
+          <w:rFonts w:asciiTheme="minorHAnsi" w:hAnsiTheme="minorHAnsi" w:cstheme="minorHAnsi"/>
+          <w:sz w:val="18"/>
+          <w:szCs w:val="18"/>
+        </w:rPr>
+        <w:t xml:space="preserve">) el desarrollo de aplicaciones empresariales nunca ha sido mas fasil y rápido. El objetivo principal de dicha plataforma es el de proveer a los desarrolladores con un poderoso grupo de </w:t>
+      </w:r>
+      <w:commentRangeStart w:id="27"/>
+      <w:r>
+        <w:rPr>
+          <w:rFonts w:asciiTheme="minorHAnsi" w:hAnsiTheme="minorHAnsi" w:cstheme="minorHAnsi"/>
+          <w:sz w:val="18"/>
+          <w:szCs w:val="18"/>
+        </w:rPr>
+        <w:t>APIs</w:t>
+      </w:r>
+      <w:commentRangeEnd w:id="27"/>
+      <w:r>
+        <w:rPr>
+          <w:rStyle w:val="Refdecomentario"/>
+          <w:rFonts w:asciiTheme="minorHAnsi" w:eastAsiaTheme="minorEastAsia" w:hAnsiTheme="minorHAnsi" w:cstheme="minorBidi"/>
+        </w:rPr>
+        <w:commentReference w:id="27"/>
+      </w:r>
+      <w:r>
+        <w:rPr>
+          <w:rFonts w:asciiTheme="minorHAnsi" w:hAnsiTheme="minorHAnsi" w:cstheme="minorHAnsi"/>
+          <w:sz w:val="18"/>
+          <w:szCs w:val="18"/>
+        </w:rPr>
+        <w:t xml:space="preserve"> para reducir el tiempo de desarrollo, la complejidad de la aplicación y promover la performance de la misma. </w:t>
+      </w:r>
+    </w:p>
+    <w:p>
+      <w:pPr>
+        <w:pStyle w:val="NormalWeb"/>
+        <w:shd w:val="clear" w:color="auto" w:fill="FFFFFF"/>
+        <w:spacing w:before="0" w:beforeAutospacing="0" w:after="377" w:afterAutospacing="0" w:line="270" w:lineRule="atLeast"/>
+        <w:rPr>
+          <w:rFonts w:asciiTheme="minorHAnsi" w:hAnsiTheme="minorHAnsi" w:cstheme="minorHAnsi"/>
+          <w:sz w:val="18"/>
+          <w:szCs w:val="18"/>
+        </w:rPr>
+      </w:pPr>
+      <w:r>
+        <w:rPr>
+          <w:rFonts w:asciiTheme="minorHAnsi" w:hAnsiTheme="minorHAnsi" w:cstheme="minorHAnsi"/>
+          <w:sz w:val="18"/>
+          <w:szCs w:val="18"/>
+        </w:rPr>
+        <w:tab/>
+        <w:t xml:space="preserve">Java EE es desarrollada a través del Proceso Comunitario de Java (o </w:t>
+      </w:r>
+      <w:r>
+        <w:rPr>
+          <w:rFonts w:asciiTheme="minorHAnsi" w:hAnsiTheme="minorHAnsi" w:cstheme="minorHAnsi"/>
+          <w:i/>
+          <w:sz w:val="18"/>
+          <w:szCs w:val="18"/>
+        </w:rPr>
+        <w:t>Java Comunity Process</w:t>
+      </w:r>
+      <w:sdt>
+        <w:sdtPr>
+          <w:rPr>
+            <w:rFonts w:asciiTheme="minorHAnsi" w:hAnsiTheme="minorHAnsi" w:cstheme="minorHAnsi"/>
+            <w:sz w:val="18"/>
+            <w:szCs w:val="18"/>
+          </w:rPr>
+          <w:id w:val="808327870"/>
+          <w:citation/>
+        </w:sdtPr>
+        <w:sdtContent>
+          <w:r>
+            <w:rPr>
+              <w:rFonts w:asciiTheme="minorHAnsi" w:hAnsiTheme="minorHAnsi" w:cstheme="minorHAnsi"/>
+              <w:sz w:val="18"/>
+              <w:szCs w:val="18"/>
+            </w:rPr>
+            <w:fldChar w:fldCharType="begin"/>
+          </w:r>
+          <w:r>
+            <w:rPr>
+              <w:rFonts w:asciiTheme="minorHAnsi" w:hAnsiTheme="minorHAnsi" w:cstheme="minorHAnsi"/>
+              <w:sz w:val="18"/>
+              <w:szCs w:val="18"/>
+            </w:rPr>
+            <w:instrText xml:space="preserve"> CITATION Jav13 \l 3082 </w:instrText>
+          </w:r>
+          <w:r>
+            <w:rPr>
+              <w:rFonts w:asciiTheme="minorHAnsi" w:hAnsiTheme="minorHAnsi" w:cstheme="minorHAnsi"/>
+              <w:sz w:val="18"/>
+              <w:szCs w:val="18"/>
+            </w:rPr>
+            <w:fldChar w:fldCharType="separate"/>
+          </w:r>
+          <w:r>
+            <w:rPr>
+              <w:rFonts w:asciiTheme="minorHAnsi" w:hAnsiTheme="minorHAnsi" w:cstheme="minorHAnsi"/>
+              <w:noProof/>
+              <w:sz w:val="18"/>
+              <w:szCs w:val="18"/>
+            </w:rPr>
+            <w:t xml:space="preserve"> </w:t>
+          </w:r>
+          <w:r>
+            <w:rPr>
+              <w:rFonts w:asciiTheme="minorHAnsi" w:hAnsiTheme="minorHAnsi" w:cstheme="minorHAnsi"/>
+              <w:noProof/>
+              <w:sz w:val="18"/>
+              <w:szCs w:val="18"/>
+            </w:rPr>
+            <w:t>(22)</w:t>
+          </w:r>
+          <w:r>
+            <w:rPr>
+              <w:rFonts w:asciiTheme="minorHAnsi" w:hAnsiTheme="minorHAnsi" w:cstheme="minorHAnsi"/>
+              <w:sz w:val="18"/>
+              <w:szCs w:val="18"/>
+            </w:rPr>
+            <w:fldChar w:fldCharType="end"/>
+          </w:r>
+        </w:sdtContent>
+      </w:sdt>
+      <w:r>
+        <w:rPr>
+          <w:rFonts w:asciiTheme="minorHAnsi" w:hAnsiTheme="minorHAnsi" w:cstheme="minorHAnsi"/>
+          <w:sz w:val="18"/>
+          <w:szCs w:val="18"/>
+        </w:rPr>
+        <w:t xml:space="preserve">) el cual es responsable de todas las tecnologías Java. Grupos expertos, compuestos por miembros interesados han creado las llamadas </w:t>
+      </w:r>
+      <w:r>
+        <w:rPr>
+          <w:rFonts w:asciiTheme="minorHAnsi" w:hAnsiTheme="minorHAnsi" w:cstheme="minorHAnsi"/>
+          <w:i/>
+          <w:sz w:val="18"/>
+          <w:szCs w:val="18"/>
+        </w:rPr>
+        <w:t xml:space="preserve">Java </w:t>
+      </w:r>
+      <w:commentRangeStart w:id="28"/>
+      <w:r>
+        <w:rPr>
+          <w:rFonts w:asciiTheme="minorHAnsi" w:hAnsiTheme="minorHAnsi" w:cstheme="minorHAnsi"/>
+          <w:i/>
+          <w:sz w:val="18"/>
+          <w:szCs w:val="18"/>
+        </w:rPr>
+        <w:t>Specification Requests</w:t>
+      </w:r>
+      <w:r>
+        <w:rPr>
+          <w:rFonts w:asciiTheme="minorHAnsi" w:hAnsiTheme="minorHAnsi" w:cstheme="minorHAnsi"/>
+          <w:sz w:val="18"/>
+          <w:szCs w:val="18"/>
+        </w:rPr>
+        <w:t xml:space="preserve"> (o JRSs</w:t>
+      </w:r>
+      <w:commentRangeEnd w:id="28"/>
+      <w:r>
+        <w:rPr>
+          <w:rStyle w:val="Refdecomentario"/>
+          <w:rFonts w:asciiTheme="minorHAnsi" w:eastAsiaTheme="minorEastAsia" w:hAnsiTheme="minorHAnsi" w:cstheme="minorBidi"/>
+        </w:rPr>
+        <w:commentReference w:id="28"/>
+      </w:r>
+      <w:r>
+        <w:rPr>
+          <w:rFonts w:asciiTheme="minorHAnsi" w:hAnsiTheme="minorHAnsi" w:cstheme="minorHAnsi"/>
+          <w:sz w:val="18"/>
+          <w:szCs w:val="18"/>
+        </w:rPr>
+        <w:t xml:space="preserve">)  para definir gran parte de las tecnologías previamente mencionadas. El trabajo del </w:t>
+      </w:r>
+      <w:r>
+        <w:rPr>
+          <w:rFonts w:asciiTheme="minorHAnsi" w:hAnsiTheme="minorHAnsi" w:cstheme="minorHAnsi"/>
+          <w:i/>
+          <w:sz w:val="18"/>
+          <w:szCs w:val="18"/>
+        </w:rPr>
+        <w:t xml:space="preserve">Java Comunity Process </w:t>
+      </w:r>
+      <w:r>
+        <w:rPr>
+          <w:rFonts w:asciiTheme="minorHAnsi" w:hAnsiTheme="minorHAnsi" w:cstheme="minorHAnsi"/>
+          <w:sz w:val="18"/>
+          <w:szCs w:val="18"/>
+        </w:rPr>
+        <w:t xml:space="preserve">ayuda a asegurar los </w:t>
+      </w:r>
+      <w:r>
+        <w:rPr>
+          <w:rFonts w:asciiTheme="minorHAnsi" w:hAnsiTheme="minorHAnsi" w:cstheme="minorHAnsi"/>
+          <w:sz w:val="18"/>
+          <w:szCs w:val="18"/>
+        </w:rPr>
+        <w:t>estándares</w:t>
+      </w:r>
+      <w:r>
+        <w:rPr>
+          <w:rFonts w:asciiTheme="minorHAnsi" w:hAnsiTheme="minorHAnsi" w:cstheme="minorHAnsi"/>
+          <w:sz w:val="18"/>
+          <w:szCs w:val="18"/>
+        </w:rPr>
+        <w:t xml:space="preserve"> de estabilidad y compatibilidad multiplataforma de la plataforma Java EE.</w:t>
+      </w:r>
+    </w:p>
+    <w:p>
+      <w:pPr>
+        <w:pStyle w:val="NormalWeb"/>
+        <w:shd w:val="clear" w:color="auto" w:fill="FFFFFF"/>
+        <w:spacing w:before="0" w:beforeAutospacing="0" w:after="377" w:afterAutospacing="0" w:line="270" w:lineRule="atLeast"/>
+        <w:rPr>
+          <w:rFonts w:asciiTheme="minorHAnsi" w:hAnsiTheme="minorHAnsi" w:cstheme="minorHAnsi"/>
+          <w:sz w:val="18"/>
+          <w:szCs w:val="18"/>
+        </w:rPr>
+      </w:pPr>
+      <w:r>
+        <w:rPr>
+          <w:rFonts w:asciiTheme="minorHAnsi" w:hAnsiTheme="minorHAnsi" w:cstheme="minorHAnsi"/>
+          <w:sz w:val="18"/>
+          <w:szCs w:val="18"/>
+        </w:rPr>
+        <w:tab/>
+        <w:t xml:space="preserve">Ésta plataforma usa un modelo simplificado de programación. Descriptores de desarrollo xml son opcionales. En lugar de lo previamente mencionado los desarrolladores de Java EE agregan información a través de anotaciones directamente en el código fuente de Java, y el </w:t>
+      </w:r>
+      <w:commentRangeStart w:id="29"/>
+      <w:r>
+        <w:rPr>
+          <w:rFonts w:asciiTheme="minorHAnsi" w:hAnsiTheme="minorHAnsi" w:cstheme="minorHAnsi"/>
+          <w:sz w:val="18"/>
+          <w:szCs w:val="18"/>
+        </w:rPr>
+        <w:t>servidor JavaEE</w:t>
+      </w:r>
+      <w:commentRangeEnd w:id="29"/>
+      <w:r>
+        <w:rPr>
+          <w:rStyle w:val="Refdecomentario"/>
+          <w:rFonts w:asciiTheme="minorHAnsi" w:eastAsiaTheme="minorEastAsia" w:hAnsiTheme="minorHAnsi" w:cstheme="minorBidi"/>
+        </w:rPr>
+        <w:commentReference w:id="29"/>
+      </w:r>
+      <w:r>
+        <w:rPr>
+          <w:rFonts w:asciiTheme="minorHAnsi" w:hAnsiTheme="minorHAnsi" w:cstheme="minorHAnsi"/>
+          <w:sz w:val="18"/>
+          <w:szCs w:val="18"/>
+        </w:rPr>
+        <w:t xml:space="preserve">  configurará el componente en tiempo de ejecución. Estas anotaciones sirven para embeber información en el programa que de otra manera se debería configurar en archivos </w:t>
+      </w:r>
+      <w:commentRangeStart w:id="30"/>
+      <w:r>
+        <w:rPr>
+          <w:rFonts w:asciiTheme="minorHAnsi" w:hAnsiTheme="minorHAnsi" w:cstheme="minorHAnsi"/>
+          <w:sz w:val="18"/>
+          <w:szCs w:val="18"/>
+        </w:rPr>
+        <w:t>descriptores de desarrollo</w:t>
+      </w:r>
+      <w:commentRangeEnd w:id="30"/>
+      <w:r>
+        <w:rPr>
+          <w:rStyle w:val="Refdecomentario"/>
+          <w:rFonts w:asciiTheme="minorHAnsi" w:eastAsiaTheme="minorEastAsia" w:hAnsiTheme="minorHAnsi" w:cstheme="minorBidi"/>
+        </w:rPr>
+        <w:commentReference w:id="30"/>
+      </w:r>
+      <w:r>
+        <w:rPr>
+          <w:rFonts w:asciiTheme="minorHAnsi" w:hAnsiTheme="minorHAnsi" w:cstheme="minorHAnsi"/>
+          <w:sz w:val="18"/>
+          <w:szCs w:val="18"/>
+        </w:rPr>
+        <w:t>. Éstas permiten especificar información en el código en el mismo elemen</w:t>
+      </w:r>
+      <w:r>
+        <w:rPr>
+          <w:rFonts w:asciiTheme="minorHAnsi" w:hAnsiTheme="minorHAnsi" w:cstheme="minorHAnsi"/>
+          <w:sz w:val="18"/>
+          <w:szCs w:val="18"/>
+        </w:rPr>
+        <w:t>t</w:t>
+      </w:r>
+      <w:r>
+        <w:rPr>
+          <w:rFonts w:asciiTheme="minorHAnsi" w:hAnsiTheme="minorHAnsi" w:cstheme="minorHAnsi"/>
+          <w:sz w:val="18"/>
+          <w:szCs w:val="18"/>
+        </w:rPr>
+        <w:t>o afectado, agregando simplicidad y claridad al momento de desarrollar.</w:t>
+      </w:r>
+    </w:p>
+    <w:p>
+      <w:pPr>
+        <w:pStyle w:val="NormalWeb"/>
+        <w:shd w:val="clear" w:color="auto" w:fill="FFFFFF"/>
+        <w:spacing w:before="0" w:beforeAutospacing="0" w:after="377" w:afterAutospacing="0" w:line="270" w:lineRule="atLeast"/>
+        <w:rPr>
+          <w:rFonts w:asciiTheme="minorHAnsi" w:hAnsiTheme="minorHAnsi" w:cstheme="minorHAnsi"/>
+          <w:sz w:val="18"/>
+          <w:szCs w:val="18"/>
+        </w:rPr>
+      </w:pPr>
+      <w:r>
+        <w:rPr>
+          <w:rFonts w:asciiTheme="minorHAnsi" w:hAnsiTheme="minorHAnsi" w:cstheme="minorHAnsi"/>
+          <w:sz w:val="18"/>
+          <w:szCs w:val="18"/>
+        </w:rPr>
+        <w:tab/>
+        <w:t xml:space="preserve">Otra de las características mas destacables de la plataforma Java EE es el uso </w:t>
+      </w:r>
+      <w:r>
+        <w:rPr>
+          <w:rFonts w:asciiTheme="minorHAnsi" w:hAnsiTheme="minorHAnsi" w:cstheme="minorHAnsi"/>
+          <w:sz w:val="18"/>
+          <w:szCs w:val="18"/>
+        </w:rPr>
+        <w:t>Inyección</w:t>
+      </w:r>
+      <w:r>
+        <w:rPr>
+          <w:rFonts w:asciiTheme="minorHAnsi" w:hAnsiTheme="minorHAnsi" w:cstheme="minorHAnsi"/>
+          <w:sz w:val="18"/>
+          <w:szCs w:val="18"/>
+        </w:rPr>
+        <w:t xml:space="preserve"> de dependencias. Este patrón se puede aplicar a todos los recursos que un componente necesita, escondiendo </w:t>
+      </w:r>
+      <w:r>
+        <w:rPr>
+          <w:rFonts w:asciiTheme="minorHAnsi" w:hAnsiTheme="minorHAnsi" w:cstheme="minorHAnsi"/>
+          <w:sz w:val="18"/>
+          <w:szCs w:val="18"/>
+        </w:rPr>
+        <w:t>así</w:t>
+      </w:r>
+      <w:r>
+        <w:rPr>
+          <w:rFonts w:asciiTheme="minorHAnsi" w:hAnsiTheme="minorHAnsi" w:cstheme="minorHAnsi"/>
+          <w:sz w:val="18"/>
+          <w:szCs w:val="18"/>
+        </w:rPr>
+        <w:t xml:space="preserve"> la creación y </w:t>
+      </w:r>
+      <w:commentRangeStart w:id="31"/>
+      <w:r>
+        <w:rPr>
+          <w:rFonts w:asciiTheme="minorHAnsi" w:hAnsiTheme="minorHAnsi" w:cstheme="minorHAnsi"/>
+          <w:i/>
+          <w:sz w:val="18"/>
+          <w:szCs w:val="18"/>
+        </w:rPr>
+        <w:t>lookup</w:t>
+      </w:r>
+      <w:commentRangeEnd w:id="31"/>
+      <w:r>
+        <w:rPr>
+          <w:rStyle w:val="Refdecomentario"/>
+          <w:rFonts w:asciiTheme="minorHAnsi" w:eastAsiaTheme="minorEastAsia" w:hAnsiTheme="minorHAnsi" w:cstheme="minorBidi"/>
+        </w:rPr>
+        <w:commentReference w:id="31"/>
+      </w:r>
+      <w:r>
+        <w:rPr>
+          <w:rFonts w:asciiTheme="minorHAnsi" w:hAnsiTheme="minorHAnsi" w:cstheme="minorHAnsi"/>
+          <w:sz w:val="18"/>
+          <w:szCs w:val="18"/>
+        </w:rPr>
+        <w:tab/>
+      </w:r>
+      <w:r>
+        <w:rPr>
+          <w:rFonts w:asciiTheme="minorHAnsi" w:hAnsiTheme="minorHAnsi" w:cstheme="minorHAnsi"/>
+          <w:sz w:val="18"/>
+          <w:szCs w:val="18"/>
+        </w:rPr>
+        <w:t xml:space="preserve"> de recursos a nivel de código. </w:t>
+      </w:r>
+    </w:p>
+    <w:p>
+      <w:pPr>
+        <w:pStyle w:val="NormalWeb"/>
+        <w:shd w:val="clear" w:color="auto" w:fill="FFFFFF"/>
+        <w:spacing w:before="0" w:beforeAutospacing="0" w:after="377" w:afterAutospacing="0" w:line="270" w:lineRule="atLeast"/>
+        <w:rPr>
+          <w:rFonts w:asciiTheme="minorHAnsi" w:hAnsiTheme="minorHAnsi" w:cstheme="minorHAnsi"/>
+          <w:sz w:val="18"/>
+          <w:szCs w:val="18"/>
+        </w:rPr>
+      </w:pPr>
+      <w:r>
+        <w:rPr>
+          <w:rFonts w:asciiTheme="minorHAnsi" w:hAnsiTheme="minorHAnsi" w:cstheme="minorHAnsi"/>
+          <w:sz w:val="18"/>
+          <w:szCs w:val="18"/>
+        </w:rPr>
+        <w:tab/>
+        <w:t xml:space="preserve">Además del requerimiento no funcional planteado para el presente proyecto, Java EE es una excelente plataforma para el desarrollo de aplicaciones empresariales (en nuestro caso un Marketplace). Sintetizando los beneficios de trabajar bajo esta plataforma podemos encontrar la ventaja que Java EE es totalmente gratuita, integrada a una amplia gama de </w:t>
+      </w:r>
+      <w:commentRangeStart w:id="32"/>
+      <w:r>
+        <w:rPr>
+          <w:rFonts w:asciiTheme="minorHAnsi" w:hAnsiTheme="minorHAnsi" w:cstheme="minorHAnsi"/>
+          <w:sz w:val="18"/>
+          <w:szCs w:val="18"/>
+        </w:rPr>
+        <w:t>entornos de desarrollo</w:t>
+      </w:r>
+      <w:commentRangeEnd w:id="32"/>
+      <w:r>
+        <w:rPr>
+          <w:rStyle w:val="Refdecomentario"/>
+          <w:rFonts w:asciiTheme="minorHAnsi" w:eastAsiaTheme="minorEastAsia" w:hAnsiTheme="minorHAnsi" w:cstheme="minorBidi"/>
+        </w:rPr>
+        <w:commentReference w:id="32"/>
+      </w:r>
+      <w:r>
+        <w:rPr>
+          <w:rFonts w:asciiTheme="minorHAnsi" w:hAnsiTheme="minorHAnsi" w:cstheme="minorHAnsi"/>
+          <w:sz w:val="18"/>
+          <w:szCs w:val="18"/>
+        </w:rPr>
+        <w:t xml:space="preserve"> y con soporte al 90% de los motores de bases de datos mas populares del mercado. Además de todo esto, la comunidad de Java es totalmente abierta en cuando a conocimiento se refiere, gran numero de foros albergan a usuarios de todo el mundo, dispuestos a ayudar a la comunidad de desarrolladores.</w:t>
+      </w:r>
+    </w:p>
+    <w:p>
+      <w:pPr>
         <w:pStyle w:val="Ttulo2"/>
         <w:rPr>
           <w:color w:val="auto"/>
         </w:rPr>
       </w:pPr>
-      <w:bookmarkStart w:id="25" w:name="_Toc366109040"/>
-      <w:r>
+    </w:p>
+    <w:p>
+      <w:pPr>
+        <w:pStyle w:val="Ttulo2"/>
         <w:rPr>
           <w:color w:val="auto"/>
         </w:rPr>
-        <w:lastRenderedPageBreak/>
+      </w:pPr>
+      <w:r>
+        <w:rPr>
+          <w:color w:val="auto"/>
+        </w:rPr>
         <w:t>Smart Devices</w:t>
       </w:r>
       <w:bookmarkEnd w:id="25"/>
@@ -10904,14 +11542,14 @@
           <w:color w:val="auto"/>
         </w:rPr>
       </w:pPr>
-      <w:bookmarkStart w:id="26" w:name="_Toc366109041"/>
+      <w:bookmarkStart w:id="33" w:name="_Toc366109041"/>
       <w:r>
         <w:rPr>
           <w:color w:val="auto"/>
         </w:rPr>
         <w:t>SmartPhone</w:t>
       </w:r>
-      <w:bookmarkEnd w:id="26"/>
+      <w:bookmarkEnd w:id="33"/>
     </w:p>
     <w:p>
       <w:pPr>
@@ -10980,14 +11618,14 @@
           <w:color w:val="auto"/>
         </w:rPr>
       </w:pPr>
-      <w:bookmarkStart w:id="27" w:name="_Toc366109042"/>
+      <w:bookmarkStart w:id="34" w:name="_Toc366109042"/>
       <w:r>
         <w:rPr>
           <w:color w:val="auto"/>
         </w:rPr>
         <w:t>Sistemas Operativos</w:t>
       </w:r>
-      <w:bookmarkEnd w:id="27"/>
+      <w:bookmarkEnd w:id="34"/>
     </w:p>
     <w:p>
       <w:pPr>
@@ -11169,6 +11807,7 @@
         <w:rPr>
           <w:color w:val="auto"/>
         </w:rPr>
+        <w:lastRenderedPageBreak/>
         <w:t>Android</w:t>
       </w:r>
     </w:p>
@@ -11204,7 +11843,6 @@
         <w:rPr>
           <w:color w:val="auto"/>
         </w:rPr>
-        <w:lastRenderedPageBreak/>
         <w:t>Definición</w:t>
       </w:r>
       <w:r>
@@ -11472,7 +12110,16 @@
           <w:sz w:val="18"/>
           <w:szCs w:val="18"/>
         </w:rPr>
-        <w:t>) también conocido por entonces como Google Phone el primer dispositivo que incorporó el sistema operativo de Google. Este incluyó la primera versión de la Android Market, un Navegador Web, soporte para mensajes de texto SMS y MMS, discador para llamadas, y una aplicación para tomar fotos. Además, se incluyeron algunas aplicaciones para dar soporte a los servicios de Google más populares como Google Maps con Latitude y Street View, Google Sync para sinronizar Gmail, Contactos y Calendario, Google Search, Google Talk y YouTube. Por otro lado, se incluyó una aplicación capaz de acceder a los servidores de correo de terceros con soporte para los estándares POP3, IMAP4, y SMTP.14 que era capaz de sincronizarse con la  aplicación de Gmail, Google y Google Calendar. Tampocó falto el reproductor de archivos multimedia que, por entonces, no era capaz de reproducir video. Por último cabe destacar que Android 1.0 ofreció desde sus inicios el soporte para WiFi y Bluetooth, y el popular sistema de notificaciones que aparecen en la barra de estado, con la posibilidad de configurar alertas por ringtone, LED o vibración.</w:t>
+        <w:t xml:space="preserve">) también conocido por entonces como Google Phone el primer dispositivo que incorporó el sistema operativo de Google. Este incluyó la primera versión de la Android Market, un Navegador Web, soporte para mensajes de texto SMS y MMS, discador para llamadas, y una aplicación para tomar fotos. Además, se incluyeron algunas aplicaciones para dar soporte a los servicios de Google más populares como Google Maps con Latitude y Street View, Google Sync para sinronizar Gmail, Contactos y Calendario, Google Search, Google Talk y YouTube. Por otro lado, se incluyó una aplicación capaz de acceder a los servidores de correo de terceros con soporte para los estándares POP3, IMAP4, y SMTP.14 que era capaz de sincronizarse con la  aplicación </w:t>
+      </w:r>
+      <w:r>
+        <w:rPr>
+          <w:rFonts w:cstheme="minorHAnsi"/>
+          <w:sz w:val="18"/>
+          <w:szCs w:val="18"/>
+        </w:rPr>
+        <w:lastRenderedPageBreak/>
+        <w:t>de Gmail, Google y Google Calendar. Tampocó falto el reproductor de archivos multimedia que, por entonces, no era capaz de reproducir video. Por último cabe destacar que Android 1.0 ofreció desde sus inicios el soporte para WiFi y Bluetooth, y el popular sistema de notificaciones que aparecen en la barra de estado, con la posibilidad de configurar alertas por ringtone, LED o vibración.</w:t>
       </w:r>
     </w:p>
     <w:p>
@@ -11490,7 +12137,6 @@
           <w:sz w:val="18"/>
           <w:szCs w:val="18"/>
         </w:rPr>
-        <w:lastRenderedPageBreak/>
         <w:t xml:space="preserve">En febrero de 2009 la actualización de </w:t>
       </w:r>
       <w:r>
@@ -11705,7 +12351,7 @@
           <w:sz w:val="18"/>
           <w:szCs w:val="18"/>
         </w:rPr>
-        <w:t xml:space="preserve">. Esta actualización se materializaría con el lanzamiento del Nexus S. Incorporó una gran cantidad de novedades tanto a estético con una renovada interfaz de usuario con incrementos de velocidad y simpleza, y se preparó para la llegada de los smartphones de doble núcleo. Del lado del usuario, una de las características más notables fue el nuevo teclado virtual que simplificó la entrada de texto y permitió una edición más rápida gracias a la nueva disposición de las teclas y la función para corregir palabras ya ingresadas con sugerencias del diccionario o la opción de cambiarlas mediante voz. Sin dudas la adquisición de BlindType tuvo que ver en este sentido y le permitió a Google implementar con características como permitir el deslizamiento al teclear, asistencia en la escritura, ajustes personalizados al estilo de escritura del usuario y el “multitouch key-chording”, que permite al usuario ingresar rápidamente números y símbolos presionando Shift+ y ?123+, sin necesidad de cambiar los métodos de entrada manualmente. También incorporó funciones que permiten manejar el dispositivo con la voz en lo que se denominó Voice Actions. Estas permitieron </w:t>
+        <w:t xml:space="preserve">. Esta actualización se materializaría con el lanzamiento del Nexus S. Incorporó una gran cantidad de novedades tanto a estético con una renovada interfaz de usuario con incrementos de velocidad y simpleza, y se preparó para la llegada de los smartphones de doble núcleo. Del lado del usuario, una de las características más notables fue el nuevo teclado virtual que simplificó la entrada de texto y permitió una edición más rápida gracias a la nueva disposición de las teclas y la función para corregir palabras ya ingresadas con sugerencias del diccionario o la opción de cambiarlas mediante voz. Sin dudas la </w:t>
       </w:r>
       <w:r>
         <w:rPr>
@@ -11714,7 +12360,7 @@
           <w:szCs w:val="18"/>
         </w:rPr>
         <w:lastRenderedPageBreak/>
-        <w:t>enviar mensajes, realizar llamadas, localizar lugares con el GPS, realizar búsquedas convencionales, escuchar música, mandar e-mails y muchos más. Permitió el soporte para llamadas VoIP/SIP, el protocolo basado en una interfaz inalámbrica con el que se podrán pagar diferentes cuentas desde el móvil llamado NFC y una gestión de la energía mejorada. A su vez Gingerbread incluyó una nueva pestaña de “Running” dentro de Manage Apps que muestra la lista de aplicaciones activas junto con la capacidad y memoria que están consumiendo cada una de ellas</w:t>
+        <w:t>adquisición de BlindType tuvo que ver en este sentido y le permitió a Google implementar con características como permitir el deslizamiento al teclear, asistencia en la escritura, ajustes personalizados al estilo de escritura del usuario y el “multitouch key-chording”, que permite al usuario ingresar rápidamente números y símbolos presionando Shift+ y ?123+, sin necesidad de cambiar los métodos de entrada manualmente. También incorporó funciones que permiten manejar el dispositivo con la voz en lo que se denominó Voice Actions. Estas permitieron enviar mensajes, realizar llamadas, localizar lugares con el GPS, realizar búsquedas convencionales, escuchar música, mandar e-mails y muchos más. Permitió el soporte para llamadas VoIP/SIP, el protocolo basado en una interfaz inalámbrica con el que se podrán pagar diferentes cuentas desde el móvil llamado NFC y una gestión de la energía mejorada. A su vez Gingerbread incluyó una nueva pestaña de “Running” dentro de Manage Apps que muestra la lista de aplicaciones activas junto con la capacidad y memoria que están consumiendo cada una de ellas</w:t>
       </w:r>
     </w:p>
     <w:p>
@@ -11914,7 +12560,7 @@
           <w:sz w:val="18"/>
           <w:szCs w:val="18"/>
         </w:rPr>
-        <w:t xml:space="preserve">fue presentado octubre de 2012. El primer dispositivo en correr Android 4.2 fue el Nexus 4 de LG y el Nexus 10 de Samsung. Esta versión incluyo Photo Sphere entre sus principales novedades, una aplicacion que nos permite tomar imágenes panorámicas en el plano horizontal y vertical. Pero ello no fue todo  también trajo lo que hoy conocemos como Gesture Typing, una nueva función similar a Swype que nos permite escribir deslizando el dedo sobre las letras y levantando después de cada palabra.  Otra de las funciones importantes que llegaron con esta actualización, fue el soporte para múltiples usuarios que pueden tener cada uno su propia pantalla de inicio, fondos, widgets, aplicaciones y juegos incluso con sus propias puntuaciones y niveles.  Por otro lado, la barra de notificaciones continuó evolucionando gracias a la incorporación de lo que Google llamó Quick Settings, una cuadrícula dividida por varias secciones que nos permiten acceder a las configuraciones de la pantalla, conectividad, sonido, rotación, vibración, volumen, etc; y las notificaciones accionables para más aplicaciones que permiten responder desde la propia barra sin lanzar la aplicación </w:t>
+        <w:t xml:space="preserve">fue presentado octubre de 2012. El primer dispositivo en correr Android 4.2 fue el Nexus 4 de LG y el Nexus 10 de Samsung. Esta versión incluyo Photo Sphere entre sus principales novedades, una aplicacion que nos permite tomar imágenes panorámicas en el plano horizontal y vertical. Pero ello no fue todo  también trajo lo que hoy conocemos como Gesture Typing, una nueva función similar a Swype que nos permite escribir deslizando el dedo sobre las letras y levantando después de cada palabra.  Otra de las funciones importantes que llegaron con esta actualización, fue el soporte para múltiples usuarios que pueden tener cada uno su propia pantalla de inicio, fondos, widgets, aplicaciones y juegos incluso con sus propias puntuaciones y </w:t>
       </w:r>
       <w:r>
         <w:rPr>
@@ -11923,7 +12569,7 @@
           <w:szCs w:val="18"/>
         </w:rPr>
         <w:lastRenderedPageBreak/>
-        <w:t>directamente.Finalmente cabe destacar la posibilidad de incluir widgets en la pantalla de bloqueo, la posibilidad de deslizar con el dedo para ir directamente a la cámara y el soporte para pantallas inalámbricas.</w:t>
+        <w:t>niveles.  Por otro lado, la barra de notificaciones continuó evolucionando gracias a la incorporación de lo que Google llamó Quick Settings, una cuadrícula dividida por varias secciones que nos permiten acceder a las configuraciones de la pantalla, conectividad, sonido, rotación, vibración, volumen, etc; y las notificaciones accionables para más aplicaciones que permiten responder desde la propia barra sin lanzar la aplicación directamente.Finalmente cabe destacar la posibilidad de incluir widgets en la pantalla de bloqueo, la posibilidad de deslizar con el dedo para ir directamente a la cámara y el soporte para pantallas inalámbricas.</w:t>
       </w:r>
     </w:p>
     <w:p>
@@ -12241,16 +12887,15 @@
           <w:color w:val="auto"/>
         </w:rPr>
       </w:pPr>
-      <w:bookmarkStart w:id="28" w:name="_Toc366109043"/>
+      <w:bookmarkStart w:id="35" w:name="_Toc366109043"/>
       <w:r>
         <w:rPr>
           <w:rFonts w:asciiTheme="minorHAnsi" w:hAnsiTheme="minorHAnsi" w:cstheme="minorHAnsi"/>
           <w:color w:val="auto"/>
         </w:rPr>
-        <w:lastRenderedPageBreak/>
         <w:t>GLOSARIO</w:t>
       </w:r>
-      <w:bookmarkEnd w:id="28"/>
+      <w:bookmarkEnd w:id="35"/>
     </w:p>
     <w:p/>
     <w:p>
@@ -12262,7 +12907,7 @@
           <w:shd w:val="clear" w:color="auto" w:fill="FFFFFF"/>
         </w:rPr>
       </w:pPr>
-      <w:bookmarkStart w:id="29" w:name="cd_def"/>
+      <w:bookmarkStart w:id="36" w:name="cd_def"/>
       <w:r>
         <w:rPr>
           <w:rFonts w:cstheme="minorHAnsi"/>
@@ -12389,8 +13034,8 @@
           <w:szCs w:val="18"/>
         </w:rPr>
       </w:pPr>
-      <w:bookmarkStart w:id="30" w:name="dvd_def"/>
-      <w:bookmarkEnd w:id="29"/>
+      <w:bookmarkStart w:id="37" w:name="dvd_def"/>
+      <w:bookmarkEnd w:id="36"/>
       <w:r>
         <w:rPr>
           <w:rFonts w:cstheme="minorHAnsi"/>
@@ -12507,8 +13152,8 @@
           <w:szCs w:val="18"/>
         </w:rPr>
       </w:pPr>
-      <w:bookmarkStart w:id="31" w:name="gps_def"/>
-      <w:bookmarkEnd w:id="30"/>
+      <w:bookmarkStart w:id="38" w:name="gps_def"/>
+      <w:bookmarkEnd w:id="37"/>
       <w:r>
         <w:rPr>
           <w:b/>
@@ -12604,8 +13249,8 @@
           <w:shd w:val="clear" w:color="auto" w:fill="FFFFFF"/>
         </w:rPr>
       </w:pPr>
-      <w:bookmarkStart w:id="32" w:name="sms_def"/>
-      <w:bookmarkEnd w:id="31"/>
+      <w:bookmarkStart w:id="39" w:name="sms_def"/>
+      <w:bookmarkEnd w:id="38"/>
       <w:r>
         <w:rPr>
           <w:b/>
@@ -12844,7 +13489,7 @@
         </w:rPr>
       </w:pPr>
     </w:p>
-    <w:bookmarkEnd w:id="32" w:displacedByCustomXml="next"/>
+    <w:bookmarkEnd w:id="39" w:displacedByCustomXml="next"/>
     <w:sdt>
       <w:sdtPr>
         <w:rPr>
@@ -13018,6 +13663,7 @@
             <w:rPr>
               <w:noProof/>
             </w:rPr>
+            <w:lastRenderedPageBreak/>
             <w:t xml:space="preserve">6. </w:t>
           </w:r>
           <w:r>
@@ -13046,7 +13692,6 @@
             <w:rPr>
               <w:noProof/>
             </w:rPr>
-            <w:lastRenderedPageBreak/>
             <w:t>7. Usa Today. [En línea] [Citado el: 8 de Septiembre de 2013.] http://www.usatoday.com/.</w:t>
           </w:r>
         </w:p>
@@ -13397,6 +14042,7 @@
             <w:rPr>
               <w:noProof/>
             </w:rPr>
+            <w:lastRenderedPageBreak/>
             <w:t>21. Booksurge. [En línea] [Citado el: 5 de Septiembre de 2013.] http://www.booksurge.com/.</w:t>
           </w:r>
         </w:p>
@@ -13425,7 +14071,6 @@
             <w:rPr>
               <w:noProof/>
             </w:rPr>
-            <w:lastRenderedPageBreak/>
             <w:t>23. Google Play. [En línea] [Citado el: 5 de Septiembre de 2013.] https://play.google.com.</w:t>
           </w:r>
         </w:p>
@@ -13764,6 +14409,118 @@
       </w:r>
       <w:r>
         <w:t>ref a def</w:t>
+      </w:r>
+    </w:p>
+  </w:comment>
+  <w:comment w:id="26" w:author="MRLaptop" w:date="2013-09-09T21:00:00Z" w:initials="M">
+    <w:p>
+      <w:pPr>
+        <w:pStyle w:val="Textocomentario"/>
+      </w:pPr>
+      <w:r>
+        <w:rPr>
+          <w:rStyle w:val="Refdecomentario"/>
+        </w:rPr>
+        <w:annotationRef/>
+      </w:r>
+      <w:r>
+        <w:t>add def</w:t>
+      </w:r>
+    </w:p>
+  </w:comment>
+  <w:comment w:id="27" w:author="MRLaptop" w:date="2013-09-09T21:10:00Z" w:initials="M">
+    <w:p>
+      <w:pPr>
+        <w:pStyle w:val="Textocomentario"/>
+      </w:pPr>
+      <w:r>
+        <w:rPr>
+          <w:rStyle w:val="Refdecomentario"/>
+        </w:rPr>
+        <w:annotationRef/>
+      </w:r>
+      <w:r>
+        <w:t>add def</w:t>
+      </w:r>
+    </w:p>
+  </w:comment>
+  <w:comment w:id="28" w:author="MRLaptop" w:date="2013-09-09T21:17:00Z" w:initials="M">
+    <w:p>
+      <w:pPr>
+        <w:pStyle w:val="Textocomentario"/>
+      </w:pPr>
+      <w:r>
+        <w:rPr>
+          <w:rStyle w:val="Refdecomentario"/>
+        </w:rPr>
+        <w:annotationRef/>
+      </w:r>
+      <w:r>
+        <w:t>add def</w:t>
+      </w:r>
+    </w:p>
+  </w:comment>
+  <w:comment w:id="29" w:author="MRLaptop" w:date="2013-09-09T21:26:00Z" w:initials="M">
+    <w:p>
+      <w:pPr>
+        <w:pStyle w:val="Textocomentario"/>
+      </w:pPr>
+      <w:r>
+        <w:rPr>
+          <w:rStyle w:val="Refdecomentario"/>
+        </w:rPr>
+        <w:annotationRef/>
+      </w:r>
+      <w:r>
+        <w:t>add def</w:t>
+      </w:r>
+    </w:p>
+  </w:comment>
+  <w:comment w:id="30" w:author="MRLaptop" w:date="2013-09-09T21:31:00Z" w:initials="M">
+    <w:p>
+      <w:pPr>
+        <w:pStyle w:val="Textocomentario"/>
+      </w:pPr>
+      <w:r>
+        <w:rPr>
+          <w:rStyle w:val="Refdecomentario"/>
+        </w:rPr>
+        <w:annotationRef/>
+      </w:r>
+      <w:r>
+        <w:t>add def</w:t>
+      </w:r>
+    </w:p>
+  </w:comment>
+  <w:comment w:id="31" w:author="MRLaptop" w:date="2013-09-09T21:42:00Z" w:initials="M">
+    <w:p>
+      <w:pPr>
+        <w:pStyle w:val="Textocomentario"/>
+      </w:pPr>
+      <w:r>
+        <w:rPr>
+          <w:rStyle w:val="Refdecomentario"/>
+        </w:rPr>
+        <w:annotationRef/>
+      </w:r>
+      <w:r>
+        <w:t>add def</w:t>
+      </w:r>
+    </w:p>
+  </w:comment>
+  <w:comment w:id="32" w:author="MRLaptop" w:date="2013-09-09T21:45:00Z" w:initials="M">
+    <w:p>
+      <w:pPr>
+        <w:pStyle w:val="Textocomentario"/>
+      </w:pPr>
+      <w:r>
+        <w:rPr>
+          <w:rStyle w:val="Refdecomentario"/>
+        </w:rPr>
+        <w:annotationRef/>
+      </w:r>
+      <w:r>
+        <w:t>add def</w:t>
       </w:r>
     </w:p>
   </w:comment>
@@ -13816,7 +14573,7 @@
             <w:rPr>
               <w:noProof/>
             </w:rPr>
-            <w:t>7</w:t>
+            <w:t>18</w:t>
           </w:r>
         </w:fldSimple>
       </w:p>
@@ -18122,7 +18879,7 @@
     <b:MonthAccessed>Septiembre</b:MonthAccessed>
     <b:DayAccessed>3</b:DayAccessed>
     <b:URL>http://www.ingenieria-comercial.es/introduccion-a-sistematica-comercial</b:URL>
-    <b:RefOrder>22</b:RefOrder>
+    <b:RefOrder>23</b:RefOrder>
   </b:Source>
   <b:Source>
     <b:Tag>Hoy09</b:Tag>
@@ -18181,7 +18938,7 @@
     <b:LCID>0</b:LCID>
     <b:Title>Laboratorio Técnico del Uruguay</b:Title>
     <b:URL>http://latu21.latu.org.uy/es/</b:URL>
-    <b:RefOrder>23</b:RefOrder>
+    <b:RefOrder>24</b:RefOrder>
   </b:Source>
   <b:Source>
     <b:Tag>Aca13</b:Tag>
@@ -18210,7 +18967,7 @@
     <b:MonthAccessed>Septiembre</b:MonthAccessed>
     <b:DayAccessed>5</b:DayAccessed>
     <b:URL>http://www.booksurge.com/</b:URL>
-    <b:RefOrder>24</b:RefOrder>
+    <b:RefOrder>25</b:RefOrder>
   </b:Source>
   <b:Source>
     <b:Tag>Mob13</b:Tag>
@@ -18222,7 +18979,7 @@
     <b:MonthAccessed>Septiembre</b:MonthAccessed>
     <b:DayAccessed>5</b:DayAccessed>
     <b:URL>http://www.mobipocket.com/en/HomePage/default.asp?Language=ES</b:URL>
-    <b:RefOrder>25</b:RefOrder>
+    <b:RefOrder>26</b:RefOrder>
   </b:Source>
   <b:Source>
     <b:Tag>Ama</b:Tag>
@@ -18246,7 +19003,7 @@
     <b:YearAccessed>2013</b:YearAccessed>
     <b:MonthAccessed>Septiembre</b:MonthAccessed>
     <b:DayAccessed>5</b:DayAccessed>
-    <b:RefOrder>26</b:RefOrder>
+    <b:RefOrder>27</b:RefOrder>
   </b:Source>
   <b:Source>
     <b:Tag>Ken13</b:Tag>
@@ -18270,7 +19027,7 @@
     <b:MonthAccessed>Septiembre</b:MonthAccessed>
     <b:DayAccessed>5</b:DayAccessed>
     <b:URL>http://www.cs.unm.edu/~treport/tr/02-12/firewall.pdf</b:URL>
-    <b:RefOrder>27</b:RefOrder>
+    <b:RefOrder>28</b:RefOrder>
   </b:Source>
   <b:Source>
     <b:Tag>Sop13</b:Tag>
@@ -18287,7 +19044,7 @@
     <b:MonthAccessed>Septiembre</b:MonthAccessed>
     <b:DayAccessed>5</b:DayAccessed>
     <b:URL>https://support.google.com/googleplay/answer/2843119?p=availability&amp;rd=1</b:URL>
-    <b:RefOrder>28</b:RefOrder>
+    <b:RefOrder>29</b:RefOrder>
   </b:Source>
   <b:Source>
     <b:Tag>Goo13</b:Tag>
@@ -18597,7 +19354,7 @@
     <b:MonthAccessed>Septiembre</b:MonthAccessed>
     <b:DayAccessed>9</b:DayAccessed>
     <b:URL>http://www.negocioexcelente.com/2010/03/que-es-el-e-marketplace.html</b:URL>
-    <b:RefOrder>29</b:RefOrder>
+    <b:RefOrder>30</b:RefOrder>
   </b:Source>
   <b:Source>
     <b:Tag>Aso02</b:Tag>
@@ -18617,11 +19374,28 @@
     <b:URL>http://banners.noticiasdot.com/termometro/boletines/docs/paises/europa/espana/aece/2002/aece_marketplaces-aece.pdf</b:URL>
     <b:RefOrder>2</b:RefOrder>
   </b:Source>
+  <b:Source>
+    <b:Tag>Jav13</b:Tag>
+    <b:SourceType>InternetSite</b:SourceType>
+    <b:Guid>{00B826F4-9BCA-4FF5-9FC3-244A0CD39B5B}</b:Guid>
+    <b:LCID>0</b:LCID>
+    <b:Author>
+      <b:Author>
+        <b:Corporate>Java Comunity Process</b:Corporate>
+      </b:Author>
+    </b:Author>
+    <b:Title>Java Comunity Process</b:Title>
+    <b:YearAccessed>2013</b:YearAccessed>
+    <b:MonthAccessed>Septiembre</b:MonthAccessed>
+    <b:DayAccessed>9</b:DayAccessed>
+    <b:URL>http://www.jcp.org/en/home/index</b:URL>
+    <b:RefOrder>22</b:RefOrder>
+  </b:Source>
 </b:Sources>
 </file>
 
 <file path=customXml/itemProps1.xml><?xml version="1.0" encoding="utf-8"?>
-<ds:datastoreItem xmlns:ds="http://schemas.openxmlformats.org/officeDocument/2006/customXml" ds:itemID="{FEF49F1D-AE5A-436A-8D23-93D6B4FBE66F}">
+<ds:datastoreItem xmlns:ds="http://schemas.openxmlformats.org/officeDocument/2006/customXml" ds:itemID="{A3CE80F7-3DDE-4899-80E6-6C7D48134C1A}">
   <ds:schemaRefs>
     <ds:schemaRef ds:uri="http://schemas.openxmlformats.org/officeDocument/2006/bibliography"/>
   </ds:schemaRefs>

</xml_diff>